<commit_message>
Apply narrow margin formatting to all pages in generated documents
Sets 0.5 inch margins for top, bottom, left, and right on all document sections via create_enhanced_template.py and adds check_margins.py for verification.

Replit-Commit-Author: Agent
Replit-Commit-Session-Id: 86e32257-9f57-45d9-b7c9-9c3928182bb3
Replit-Commit-Screenshot-Url: https://storage.googleapis.com/screenshot-production-us-central1/9117525c-531f-4e40-bc2d-dbaf9de7854f/c032766a-e512-48cd-b3da-b949fd629a2f.jpg
</commit_message>
<xml_diff>
--- a/IMSKLK1KT-20250424.docx
+++ b/IMSKLK1KT-20250424.docx
@@ -240,8 +240,8 @@
         <w:tblLook w:firstColumn="1" w:firstRow="1" w:lastColumn="0" w:lastRow="0" w:noHBand="0" w:noVBand="1" w:val="04A0"/>
       </w:tblPr>
       <w:tblGrid>
-        <w:gridCol w:w="5040"/>
-        <w:gridCol w:w="5040"/>
+        <w:gridCol w:w="5400"/>
+        <w:gridCol w:w="5400"/>
       </w:tblGrid>
       <w:tr>
         <w:tc>
@@ -384,13 +384,13 @@
         <w:tblLook w:firstColumn="1" w:firstRow="1" w:lastColumn="0" w:lastRow="0" w:noHBand="0" w:noVBand="1" w:val="04A0"/>
       </w:tblPr>
       <w:tblGrid>
-        <w:gridCol w:w="5040"/>
-        <w:gridCol w:w="5040"/>
+        <w:gridCol w:w="5400"/>
+        <w:gridCol w:w="5400"/>
       </w:tblGrid>
       <w:tr>
         <w:tc>
           <w:tcPr>
-            <w:tcW w:type="dxa" w:w="5040"/>
+            <w:tcW w:type="dxa" w:w="5400"/>
           </w:tcPr>
           <w:p>
             <w:r>
@@ -403,7 +403,7 @@
         </w:tc>
         <w:tc>
           <w:tcPr>
-            <w:tcW w:type="dxa" w:w="5040"/>
+            <w:tcW w:type="dxa" w:w="5400"/>
           </w:tcPr>
           <w:p>
             <w:r>
@@ -494,7 +494,7 @@
     <w:sectPr>
       <w:footerReference w:type="default" r:id="rId9"/>
       <w:pgSz w:w="12240" w:h="15840"/>
-      <w:pgMar w:top="1080" w:right="1080" w:bottom="1080" w:left="1080" w:header="720" w:footer="720" w:gutter="0"/>
+      <w:pgMar w:top="720" w:right="720" w:bottom="720" w:left="720" w:header="720" w:footer="720" w:gutter="0"/>
       <w:cols w:space="720"/>
       <w:docGrid w:linePitch="360"/>
     </w:sectPr>

</xml_diff>

<commit_message>
Improve document appearance and styling for key datasheet information
Adjusts the template to format catalog and lot numbers with specific alignment and blue color for enhanced readability.

Replit-Commit-Author: Agent
Replit-Commit-Session-Id: 86e32257-9f57-45d9-b7c9-9c3928182bb3
Replit-Commit-Screenshot-Url: https://storage.googleapis.com/screenshot-production-us-central1/9117525c-531f-4e40-bc2d-dbaf9de7854f/b5793938-94e1-42f0-9692-4e703af99b51.jpg
</commit_message>
<xml_diff>
--- a/IMSKLK1KT-20250424.docx
+++ b/IMSKLK1KT-20250424.docx
@@ -12,22 +12,29 @@
     </w:p>
     <w:p>
       <w:pPr>
-        <w:jc w:val="center"/>
+        <w:pStyle w:val="Heading2"/>
+        <w:jc w:val="left"/>
       </w:pPr>
       <w:r>
         <w:rPr>
-          <w:b/>
+          <w:color w:val="0046B4"/>
         </w:rPr>
         <w:t xml:space="preserve">CATALOG NO: </w:t>
       </w:r>
       <w:r>
         <w:t xml:space="preserve">IMSKLK1KT</w:t>
       </w:r>
+    </w:p>
+    <w:p>
+      <w:pPr>
+        <w:pStyle w:val="Heading2"/>
+        <w:jc w:val="right"/>
+      </w:pPr>
       <w:r>
         <w:rPr>
-          <w:b/>
+          <w:color w:val="0046B4"/>
         </w:rPr>
-        <w:t xml:space="preserve">   LOT NO: </w:t>
+        <w:t xml:space="preserve">LOT NO: </w:t>
       </w:r>
       <w:r>
         <w:t xml:space="preserve">20250424</w:t>
@@ -993,7 +1000,7 @@
       <w:b/>
       <w:bCs/>
       <w:caps/>
-      <w:color w:val="00008B"/>
+      <w:color w:val="0046B4"/>
       <w:sz w:val="24"/>
       <w:szCs w:val="26"/>
     </w:rPr>

</xml_diff>

<commit_message>
Create standalone script and documentation for datasheet processing
Adds a new script to reliably process ELISA datasheets and generate formatted documents, along with a comprehensive README.

Replit-Commit-Author: Agent
Replit-Commit-Session-Id: 86e32257-9f57-45d9-b7c9-9c3928182bb3
Replit-Commit-Screenshot-Url: https://storage.googleapis.com/screenshot-production-us-central1/9117525c-531f-4e40-bc2d-dbaf9de7854f/5eae45c3-cc02-4925-a3f7-51efdc75df03.jpg
</commit_message>
<xml_diff>
--- a/IMSKLK1KT-20250424.docx
+++ b/IMSKLK1KT-20250424.docx
@@ -4,390 +4,118 @@
   <w:body>
     <w:p>
       <w:pPr>
-        <w:pStyle w:val="Heading1"/>
+        <w:pStyle w:val="Title"/>
       </w:pPr>
       <w:r>
-        <w:t xml:space="preserve">Mouse KLK1 ELISA Kit</w:t>
+        <w:rPr>
+          <w:rFonts w:ascii="Calibri" w:hAnsi="Calibri"/>
+          <w:b/>
+          <w:sz w:val="72"/>
+        </w:rPr>
+        <w:t>Mouse KLK1 ELISA Kit</w:t>
       </w:r>
     </w:p>
     <w:p>
       <w:pPr>
-        <w:pStyle w:val="Heading2"/>
-        <w:jc w:val="left"/>
+        <w:jc w:val="center"/>
       </w:pPr>
       <w:r>
         <w:rPr>
-          <w:color w:val="0046B4"/>
+          <w:rFonts w:ascii="Calibri" w:hAnsi="Calibri"/>
+          <w:b/>
+          <w:sz w:val="32"/>
         </w:rPr>
-        <w:t xml:space="preserve">CATALOG NO: </w:t>
+        <w:t>Catalog #: IMSKLK1KT</w:t>
       </w:r>
       <w:r>
-        <w:t xml:space="preserve">IMSKLK1KT</w:t>
+        <w:t xml:space="preserve"> | </w:t>
+      </w:r>
+      <w:r>
+        <w:rPr>
+          <w:rFonts w:ascii="Calibri" w:hAnsi="Calibri"/>
+          <w:b/>
+          <w:sz w:val="32"/>
+        </w:rPr>
+        <w:t>Lot #: 20250424</w:t>
       </w:r>
     </w:p>
     <w:p>
       <w:pPr>
-        <w:pStyle w:val="Heading2"/>
-        <w:jc w:val="right"/>
+        <w:pStyle w:val="Heading1"/>
       </w:pPr>
       <w:r>
         <w:rPr>
+          <w:rFonts w:ascii="Calibri" w:hAnsi="Calibri"/>
+          <w:b/>
           <w:color w:val="0046B4"/>
         </w:rPr>
-        <w:t xml:space="preserve">LOT NO: </w:t>
-      </w:r>
-      <w:r>
-        <w:t xml:space="preserve">20250424</w:t>
+        <w:t>INTENDED USE</w:t>
       </w:r>
     </w:p>
     <w:p>
       <w:pPr>
-        <w:pStyle w:val="Heading2"/>
+        <w:spacing w:after="240"/>
       </w:pPr>
       <w:r>
-        <w:t>INTENDED USE</w:t>
-      </w:r>
-    </w:p>
-    <w:p>
-      <w:r>
-        <w:t xml:space="preserve"/>
-      </w:r>
-    </w:p>
-    <w:p>
-      <w:r>
-        <w:br w:type="page"/>
+        <w:rPr>
+          <w:rFonts w:ascii="Calibri" w:hAnsi="Calibri"/>
+        </w:rPr>
+        <w:t>For the quantitation of Mouse Klk1 concentrations in cell culture supernatants, cell lysates, serum and plasma (heparin, EDTA).</w:t>
       </w:r>
     </w:p>
     <w:p>
       <w:pPr>
-        <w:pStyle w:val="Heading2"/>
+        <w:pStyle w:val="Heading1"/>
       </w:pPr>
       <w:r>
+        <w:rPr>
+          <w:rFonts w:ascii="Calibri" w:hAnsi="Calibri"/>
+          <w:b/>
+          <w:color w:val="0046B4"/>
+        </w:rPr>
         <w:t>BACKGROUND</w:t>
       </w:r>
     </w:p>
     <w:p>
+      <w:pPr>
+        <w:spacing w:after="240"/>
+      </w:pPr>
+    </w:p>
+    <w:p>
+      <w:pPr>
+        <w:pStyle w:val="Heading1"/>
+      </w:pPr>
       <w:r>
-        <w:t xml:space="preserve"/>
-        <w:br/>
-        <w:t xml:space="preserve">            Kallikreins are a group of serine proteases with diverse physiological functions. </w:t>
-        <w:br/>
-        <w:t xml:space="preserve">            KLK1 is a tissue kallikrein that is primarily expressed in the kidney, pancreas, and salivary glands.</w:t>
-        <w:br/>
-        <w:t xml:space="preserve">            It plays important roles in blood pressure regulation, inflammation, and tissue remodeling through the kallikrein-kinin system.</w:t>
-        <w:br/>
-        <w:t xml:space="preserve">            KLK1 specifically cleaves kininogen to produce the vasoactive peptide bradykinin, which acts through bradykinin receptors to mediate various biological effects.</w:t>
-        <w:br/>
-        <w:t xml:space="preserve">            Studies have implicated KLK1 in cardiovascular homeostasis, renal function, and inflammation-related processes.</w:t>
-        <w:br/>
-        <w:t xml:space="preserve">            </w:t>
+        <w:rPr>
+          <w:rFonts w:ascii="Calibri" w:hAnsi="Calibri"/>
+          <w:b/>
+          <w:color w:val="0046B4"/>
+        </w:rPr>
+        <w:t>PRINCIPLE OF THE ASSAY</w:t>
       </w:r>
     </w:p>
     <w:p>
       <w:pPr>
-        <w:pStyle w:val="Heading2"/>
+        <w:spacing w:after="240"/>
       </w:pPr>
-      <w:r>
-        <w:t>PRINCIPLE OF THE ASSAY</w:t>
-      </w:r>
-    </w:p>
-    <w:p>
-      <w:r>
-        <w:t xml:space="preserve"/>
-        <w:br/>
-        <w:t xml:space="preserve"/>
-        <w:br/>
-        <w:t xml:space="preserve">The Innovative Research  Mouse Klk1 Pre-Coated ELISA (Enzyme-Linked Immunosorbent Assay) kit is a solid-phase immunoassay specially designed to measure Mouse Klk1 with a 96-well strip plate that is pre-coated with antibody specific for Klk1. The detection antibody is a biotinylated antibody specific for Klk1. The capture antibody is monoclonal antibody from rat and the detection antibody is polyclonal antibody from goat. The kit includes Mouse Klk1 protein as standards.</w:t>
-      </w:r>
     </w:p>
     <w:p>
       <w:pPr>
-        <w:pStyle w:val="Heading2"/>
+        <w:pStyle w:val="Heading1"/>
       </w:pPr>
       <w:r>
-        <w:t>OVERVIEW</w:t>
-      </w:r>
-    </w:p>
-    <w:p>
-      <w:r>
-        <w:t xml:space="preserve">*The sensitivity or the minimum detectable dose (MDD) is the lower limit of the target protein that can be detected by the kit. It is determined by adding two standard deviations to the mean O.D. value of twenty (20) blank wells and calculating the corresponding concentration.</w:t>
-      </w:r>
-    </w:p>
-    <w:p>
-      <w:pPr>
-        <w:pStyle w:val="Heading2"/>
-      </w:pPr>
-      <w:r>
+        <w:rPr>
+          <w:rFonts w:ascii="Calibri" w:hAnsi="Calibri"/>
+          <w:b/>
+          <w:color w:val="0046B4"/>
+        </w:rPr>
         <w:t>TECHNICAL DETAILS</w:t>
-      </w:r>
-    </w:p>
-    <w:p>
-      <w:r>
-        <w:t xml:space="preserve">Product Name: Mouse KLK1/Kallikrein 1 ELISA Kit </w:t>
-        <w:br/>
-        <w:t xml:space="preserve"/>
-        <w:br/>
-        <w:t xml:space="preserve">Reactive Species: Mouse</w:t>
-        <w:br/>
-        <w:t xml:space="preserve"/>
-        <w:br/>
-        <w:t xml:space="preserve">Size: 96 wells/kit, with removable strips.</w:t>
-        <w:br/>
-        <w:t xml:space="preserve"/>
-        <w:br/>
-        <w:t xml:space="preserve">Description: Mouse KLK1 / Kallikrein 1 / Tissue kallikrein ELISA Kit  (96 Tests). Quantitate Mouse Klk1 in cell culture supernatants, cell lysates, serum and plasma (heparin, EDTA). Sensitivity: 12pg/ml. The brand  indicates this is a premium quality ELISA kit. Each  kit delivers precise quantification, high sensitivity, and excellent reproducibility. Only our most reliable and effective kits qualify as , guaranteeing top-tier results for your assays.</w:t>
-        <w:br/>
-        <w:t xml:space="preserve"/>
-        <w:br/>
-        <w:t xml:space="preserve">Sensitivity*: 12 pg/ml</w:t>
-        <w:br/>
-        <w:t xml:space="preserve"/>
-        <w:br/>
-        <w:t xml:space="preserve">Detection Range: 62.5 pg/ml - 4,000 pg/ml</w:t>
-        <w:br/>
-        <w:t xml:space="preserve"/>
-        <w:br/>
-        <w:t xml:space="preserve">Storage Instructions: Store at 4°C for 6 months, at -20°C for 12 months. Avoid multiple freeze-thaw cycles (Ships with gel ice, can store for up to 3 days in room temperature. Freeze upon receiving.)</w:t>
-        <w:br/>
-        <w:t xml:space="preserve"/>
-        <w:br/>
-        <w:t xml:space="preserve">Uniprot ID: P15947</w:t>
-        <w:br/>
-        <w:t xml:space="preserve"/>
-        <w:br/>
-        <w:t xml:space="preserve">Capture/Detection Antibodies: The capture antibody is monoclonal antibody from rat and the detection antibody is polyclonal antibody from goat.</w:t>
-        <w:br/>
-        <w:t xml:space="preserve"/>
-        <w:br/>
-        <w:t xml:space="preserve">Specificity: Natural and recombinant Mouse Klk1</w:t>
-        <w:br/>
-        <w:t xml:space="preserve"/>
-        <w:br/>
-        <w:t xml:space="preserve">Standard Protein: Expression system for standard: NS0; Immunogen sequence: I25-D261</w:t>
-        <w:br/>
-        <w:t xml:space="preserve"/>
-        <w:br/>
-        <w:t xml:space="preserve">Cross-reactivity: This kit is for the detection of Mouse Klk1. No significant cross-reactivity or interference between Klk1 and its analogs was observed. This claim is limited by existing techniques; therefore, cross- reactivity may exist with untested analogs.</w:t>
-      </w:r>
-    </w:p>
-    <w:p>
-      <w:pPr>
-        <w:pStyle w:val="Heading2"/>
-      </w:pPr>
-      <w:r>
-        <w:t>PREPARATIONS BEFORE ASSAY</w:t>
-      </w:r>
-    </w:p>
-    <w:p>
-      <w:r>
-        <w:t xml:space="preserve">Please read the following instructions before starting the experiment.</w:t>
-        <w:br/>
-        <w:t xml:space="preserve"/>
-        <w:br/>
-        <w:t xml:space="preserve">Read this manual in its entirety in order to minimize the chance of error.</w:t>
-        <w:br/>
-        <w:t xml:space="preserve"/>
-        <w:br/>
-        <w:t xml:space="preserve">Confirm that you have the appropriate non-supplied equipment available.</w:t>
-        <w:br/>
-        <w:t xml:space="preserve"/>
-        <w:br/>
-        <w:t xml:space="preserve">Confirm that the species, target antigen, and sensitivity of this kit are appropriate for your intended application.</w:t>
-        <w:br/>
-        <w:t xml:space="preserve"/>
-        <w:br/>
-        <w:t xml:space="preserve">Confirm that your samples have been prepared appropriately based upon recommendations (see Sample Preparation) and that you have sufficient sample volume for use in the assay.</w:t>
-        <w:br/>
-        <w:t xml:space="preserve"/>
-        <w:br/>
-        <w:t xml:space="preserve">When first using a kit, appropriate validation steps should be taken before using valuable samples. Confirm that the kit adequately detects the target antigen in your intended sample type(s) by running control samples.</w:t>
-        <w:br/>
-        <w:t xml:space="preserve"/>
-        <w:br/>
-        <w:t xml:space="preserve">If the concentration of target antigen within your samples is unknown, a preliminary experiment should be run using a control sample to determine the optimal sample dilution (see Sample Preparation).</w:t>
-        <w:br/>
-        <w:t xml:space="preserve"/>
-        <w:br/>
-        <w:t xml:space="preserve">To inspect the validity of experiment operation and the appropriateness of sample dilution proportion, a pilot experiment using standards and a small number of samples is recommended.</w:t>
-        <w:br/>
-        <w:t xml:space="preserve"/>
-        <w:br/>
-        <w:t xml:space="preserve">Before using the kit, spin tubes to bring down all components to the bottom of the tubes.</w:t>
-        <w:br/>
-        <w:t xml:space="preserve"/>
-        <w:br/>
-        <w:t xml:space="preserve">Don’t let the 96-well plate dry out since this will inactivate active components on the plate.</w:t>
-        <w:br/>
-        <w:t xml:space="preserve"/>
-        <w:br/>
-        <w:t xml:space="preserve">Don’t reuse tips and tubes to avoid cross-contamination.</w:t>
-        <w:br/>
-        <w:t xml:space="preserve"/>
-        <w:br/>
-        <w:t xml:space="preserve">Avoid using the reagents from different batches together.</w:t>
-        <w:br/>
-        <w:t xml:space="preserve"/>
-        <w:br/>
-        <w:t xml:space="preserve">The kit should not be used beyond the expiration date on the kit label. Any variation in diluent, operator, pipetting technique, washing technique, incubation time or temperature, and kit age can cause variation in binding. Variations in sample collection, processing, and storage may cause sample value differences.</w:t>
-      </w:r>
-    </w:p>
-    <w:p>
-      <w:pPr>
-        <w:pStyle w:val="Heading2"/>
-      </w:pPr>
-      <w:r>
-        <w:t>KIT COMPONENTS/MATERIALS PROVIDED</w:t>
       </w:r>
     </w:p>
     <w:tbl>
       <w:tblPr>
         <w:tblStyle w:val="TableGrid"/>
         <w:tblW w:type="auto" w:w="0"/>
-        <w:tblLayout w:type="autofit"/>
-        <w:tblLook w:firstColumn="1" w:firstRow="1" w:lastColumn="0" w:lastRow="0" w:noHBand="0" w:noVBand="1" w:val="04A0"/>
-      </w:tblPr>
-      <w:tblGrid>
-        <w:gridCol w:w="5400"/>
-        <w:gridCol w:w="5400"/>
-      </w:tblGrid>
-      <w:tr>
-        <w:tc>
-          <w:tcPr>
-            <w:tcW w:type="dxa" w:w="5760"/>
-          </w:tcPr>
-          <w:p>
-            <w:r>
-              <w:rPr>
-                <w:b/>
-              </w:rPr>
-              <w:t>Component</w:t>
-            </w:r>
-          </w:p>
-        </w:tc>
-        <w:tc>
-          <w:tcPr>
-            <w:tcW w:type="dxa" w:w="2880"/>
-          </w:tcPr>
-          <w:p>
-            <w:r>
-              <w:rPr>
-                <w:b/>
-              </w:rPr>
-              <w:t>Quantity</w:t>
-            </w:r>
-          </w:p>
-        </w:tc>
-      </w:tr>
-    </w:tbl>
-    <w:p>
-      <w:r>
-        <w:t xml:space="preserve"/>
-      </w:r>
-    </w:p>
-    <w:p>
-      <w:pPr>
-        <w:pStyle w:val="Heading2"/>
-      </w:pPr>
-      <w:r>
-        <w:t>MATERIALS REQUIRED BUT NOT PROVIDED</w:t>
-      </w:r>
-    </w:p>
-    <w:p>
-      <w:r>
-        <w:t xml:space="preserve">• Microplate reader capable of reading absorbance at 450 nm. Incubator.</w:t>
-        <w:br/>
-        <w:t xml:space="preserve">• Automated plate washer (optional)</w:t>
-        <w:br/>
-        <w:t xml:space="preserve">• Pipettes and pipette tips capable of precisely dispensing 0.5 µl through 1 ml volumes of aqueous solutions. Multichannel pipettes are recommended for a large numbers of samples.</w:t>
-      </w:r>
-    </w:p>
-    <w:p>
-      <w:pPr>
-        <w:pStyle w:val="Heading2"/>
-      </w:pPr>
-      <w:r>
-        <w:t>REAGENT PREPARATION</w:t>
-      </w:r>
-    </w:p>
-    <w:p>
-      <w:r>
-        <w:t xml:space="preserve"/>
-        <w:br/>
-        <w:t xml:space="preserve">        Bring all reagents to room temperature before use.</w:t>
-        <w:br/>
-        <w:t xml:space="preserve">        </w:t>
-        <w:br/>
-        <w:t xml:space="preserve">        Wash Buffer: Dilute Wash Buffer (25X) with distilled water. For example, if preparing 500 ml of Wash Buffer, dilute 20 ml of Wash Buffer (25X) into 480 ml of distilled water.</w:t>
-        <w:br/>
-        <w:t xml:space="preserve">        </w:t>
-        <w:br/>
-        <w:t xml:space="preserve">        Standard: Reconstitute the standard with standard diluent according to the label instructions. This reconstitution produces a stock solution. Let the standard stand for a minimum of 15 minutes with gentle agitation prior to making dilutions.</w:t>
-        <w:br/>
-        <w:t xml:space="preserve">        </w:t>
-        <w:br/>
-        <w:t xml:space="preserve">        Detection Reagent A and B: Dilute to the working concentration using Assay Diluent A and B, respectively.</w:t>
-        <w:br/>
-        <w:t xml:space="preserve">        </w:t>
-      </w:r>
-    </w:p>
-    <w:p>
-      <w:pPr>
-        <w:pStyle w:val="Heading2"/>
-      </w:pPr>
-      <w:r>
-        <w:t>SAMPLE PREPARATION</w:t>
-      </w:r>
-    </w:p>
-    <w:p>
-      <w:r>
-        <w:t xml:space="preserve"/>
-      </w:r>
-    </w:p>
-    <w:p>
-      <w:pPr>
-        <w:pStyle w:val="Heading2"/>
-      </w:pPr>
-      <w:r>
-        <w:t>DILUTION OF STANDARD</w:t>
-      </w:r>
-    </w:p>
-    <w:p>
-      <w:r>
-        <w:t xml:space="preserve"/>
-        <w:br/>
-        <w:t xml:space="preserve">        1. Label 7 tubes, one for each standard: 4000 pg/ml, 2000 pg/ml, 1000 pg/ml, 500 pg/ml, 250 pg/ml, 125 pg/ml, and 62.5 pg/ml.</w:t>
-        <w:br/>
-        <w:t xml:space="preserve">        2. Pipette 300 µl of the Sample Diluent into each tube.</w:t>
-        <w:br/>
-        <w:t xml:space="preserve">        3. Pipette 300 µl of the reconstituted standard into the first tube and mix to create the 4000 pg/ml standard.</w:t>
-        <w:br/>
-        <w:t xml:space="preserve">        4. Pipette 300 µl from the 4000 pg/ml tube into the second tube and mix to create the 2000 pg/ml standard.</w:t>
-        <w:br/>
-        <w:t xml:space="preserve">        5. Continue this process for the remaining tubes.</w:t>
-        <w:br/>
-        <w:t xml:space="preserve">        6. The Sample Diluent serves as the zero standard (0 pg/ml).</w:t>
-        <w:br/>
-        <w:t xml:space="preserve">        </w:t>
-      </w:r>
-    </w:p>
-    <w:p>
-      <w:pPr>
-        <w:pStyle w:val="Heading2"/>
-      </w:pPr>
-      <w:r>
-        <w:t>TYPICAL DATA / STANDARD CURVE</w:t>
-      </w:r>
-    </w:p>
-    <w:p>
-      <w:r>
-        <w:t>This standard curve is provided for demonstration only. A standard curve should be generated for each set of samples assayed.</w:t>
-      </w:r>
-    </w:p>
-    <w:tbl>
-      <w:tblPr>
-        <w:tblStyle w:val="TableGrid"/>
-        <w:tblW w:type="auto" w:w="0"/>
-        <w:tblLayout w:type="autofit"/>
         <w:tblLook w:firstColumn="1" w:firstRow="1" w:lastColumn="0" w:lastRow="0" w:noHBand="0" w:noVBand="1" w:val="04A0"/>
       </w:tblPr>
       <w:tblGrid>
@@ -402,9 +130,10 @@
           <w:p>
             <w:r>
               <w:rPr>
+                <w:rFonts w:ascii="Calibri" w:hAnsi="Calibri"/>
                 <w:b/>
               </w:rPr>
-              <w:t>Concentration (pg/ml)</w:t>
+              <w:t>Sensitivity</w:t>
             </w:r>
           </w:p>
         </w:tc>
@@ -415,88 +144,466 @@
           <w:p>
             <w:r>
               <w:rPr>
+                <w:rFonts w:ascii="Calibri" w:hAnsi="Calibri"/>
+              </w:rPr>
+              <w:t>or the minimum detectable dose (mdd) is the lower limit of the target protein that can be detected by the kit. it is determined by adding two standard deviations to the mean o.d. value of twenty (20) blank wells and calculating the corresponding concentration.</w:t>
+            </w:r>
+          </w:p>
+        </w:tc>
+      </w:tr>
+      <w:tr>
+        <w:tc>
+          <w:tcPr>
+            <w:tcW w:type="dxa" w:w="5400"/>
+          </w:tcPr>
+          <w:p>
+            <w:r>
+              <w:rPr>
+                <w:rFonts w:ascii="Calibri" w:hAnsi="Calibri"/>
                 <w:b/>
               </w:rPr>
-              <w:t>O.D.</w:t>
+              <w:t>Detection Range</w:t>
+            </w:r>
+          </w:p>
+        </w:tc>
+        <w:tc>
+          <w:tcPr>
+            <w:tcW w:type="dxa" w:w="5400"/>
+          </w:tcPr>
+          <w:p>
+            <w:r>
+              <w:rPr>
+                <w:rFonts w:ascii="Calibri" w:hAnsi="Calibri"/>
+              </w:rPr>
+              <w:t>62.5 pg/ml - 4,000 pg/ml</w:t>
+            </w:r>
+          </w:p>
+        </w:tc>
+      </w:tr>
+      <w:tr>
+        <w:tc>
+          <w:tcPr>
+            <w:tcW w:type="dxa" w:w="5400"/>
+          </w:tcPr>
+          <w:p>
+            <w:r>
+              <w:rPr>
+                <w:rFonts w:ascii="Calibri" w:hAnsi="Calibri"/>
+                <w:b/>
+              </w:rPr>
+              <w:t>Specificity</w:t>
+            </w:r>
+          </w:p>
+        </w:tc>
+        <w:tc>
+          <w:tcPr>
+            <w:tcW w:type="dxa" w:w="5400"/>
+          </w:tcPr>
+          <w:p>
+            <w:r>
+              <w:rPr>
+                <w:rFonts w:ascii="Calibri" w:hAnsi="Calibri"/>
+              </w:rPr>
+              <w:t>Natural and recombinant Mouse Klk1</w:t>
+            </w:r>
+          </w:p>
+        </w:tc>
+      </w:tr>
+      <w:tr>
+        <w:tc>
+          <w:tcPr>
+            <w:tcW w:type="dxa" w:w="5400"/>
+          </w:tcPr>
+          <w:p>
+            <w:r>
+              <w:rPr>
+                <w:rFonts w:ascii="Calibri" w:hAnsi="Calibri"/>
+                <w:b/>
+              </w:rPr>
+              <w:t>Cross-reactivity</w:t>
+            </w:r>
+          </w:p>
+        </w:tc>
+        <w:tc>
+          <w:tcPr>
+            <w:tcW w:type="dxa" w:w="5400"/>
+          </w:tcPr>
+          <w:p>
+            <w:r>
+              <w:rPr>
+                <w:rFonts w:ascii="Calibri" w:hAnsi="Calibri"/>
+              </w:rPr>
+              <w:t>This kit is for the detection of Mouse Klk1. No significant cross-reactivity or interference between Klk1 and its analogs was observed. This claim is limited by existing techniques; therefore, cross- reactivity may exist with untested analogs.</w:t>
             </w:r>
           </w:p>
         </w:tc>
       </w:tr>
     </w:tbl>
     <w:p>
+      <w:pPr>
+        <w:spacing w:after="240"/>
+      </w:pPr>
+    </w:p>
+    <w:p>
+      <w:pPr>
+        <w:pStyle w:val="Heading1"/>
+      </w:pPr>
       <w:r>
-        <w:t xml:space="preserve">[{'concentration': '0.0', 'od_value': '0.061'}]</w:t>
+        <w:rPr>
+          <w:rFonts w:ascii="Calibri" w:hAnsi="Calibri"/>
+          <w:b/>
+          <w:color w:val="0046B4"/>
+        </w:rPr>
+        <w:t>KIT COMPONENTS</w:t>
+      </w:r>
+    </w:p>
+    <w:p>
+      <w:r>
+        <w:t>Kit components information not available.</w:t>
       </w:r>
     </w:p>
     <w:p>
       <w:pPr>
-        <w:pStyle w:val="Heading2"/>
+        <w:spacing w:after="240"/>
+      </w:pPr>
+    </w:p>
+    <w:p>
+      <w:pPr>
+        <w:pStyle w:val="Heading1"/>
       </w:pPr>
       <w:r>
-        <w:t>INTRA/INTER-ASSAY VARIABILITY</w:t>
+        <w:rPr>
+          <w:rFonts w:ascii="Calibri" w:hAnsi="Calibri"/>
+          <w:b/>
+          <w:color w:val="0046B4"/>
+        </w:rPr>
+        <w:t>MATERIALS REQUIRED BUT NOT PROVIDED</w:t>
       </w:r>
     </w:p>
     <w:p>
       <w:r>
-        <w:t>- Intra-Assay Precision: Three samples of known concentration were tested on one plate to assess intra-assay precision.</w:t>
-      </w:r>
-    </w:p>
-    <w:p>
-      <w:r>
-        <w:t>- Inter-Assay Precision: Three samples of known concentration were tested in separate assays to assess inter-assay precision.</w:t>
-      </w:r>
-    </w:p>
-    <w:p>
-      <w:r>
-        <w:t xml:space="preserve"/>
+        <w:t>Materials information not available.</w:t>
       </w:r>
     </w:p>
     <w:p>
       <w:pPr>
-        <w:pStyle w:val="Heading2"/>
+        <w:spacing w:after="240"/>
+      </w:pPr>
+    </w:p>
+    <w:p>
+      <w:pPr>
+        <w:pStyle w:val="Heading1"/>
       </w:pPr>
       <w:r>
+        <w:rPr>
+          <w:rFonts w:ascii="Calibri" w:hAnsi="Calibri"/>
+          <w:b/>
+          <w:color w:val="0046B4"/>
+        </w:rPr>
         <w:t>ASSAY PROTOCOL</w:t>
       </w:r>
     </w:p>
     <w:p>
+      <w:pPr>
+        <w:pStyle w:val="ListNumber"/>
+      </w:pPr>
       <w:r>
-        <w:t xml:space="preserve">1.  It is recommended that all reagents and materials be equilibrated to room temperature (18-25°C) prior to the experiment (see Preparation Before The Experiment, if you have missed this information). Prepare all reagents and working standards as directed previously. Remove excess microplate strips from the plate frame and seal and store them in the original packaging. Add 100 µl of the standard, samples, or control per well. Add 100 µl of the Sample Diluent into the zero well. At least two replicates of each standard, sample, or control is recommended. Cover with the plate sealer provided and incubate for 120 minutes at room temperature (or 90 min. at 37 °C). Remove the cover and discard the liquid in the wells into an appropriate waste receptacle. Invert the plate on the benchtop onto a paper towel and tap the plate to gently blot any remaining liquid. It is recommended that the wells are not allowed to completely dry at any time. Add 100 µl of the prepared 1x Biotinylated Anti-Mouse Klk1 antibody to each well. Cover with a plate sealer and incubate for 90 minutes at room temperature (or 60 minutes at 37°C). Wash the plate 3 times with the 1x wash buffer: Discard the liquid in the wells into an appropriate waste receptacle. Then, invert the plate on the benchtop onto a paper towel and tap the plate to gently blot any remaining liquid. It is recommended that the wells are not allowed to completely dry at any time. Add 300 µl of the 1x wash buffer to each assay well. (For cleaner background incubate for 60 seconds between each wash). Repeat steps a-b 2 additional times. Discard the wash buffer in the wells into an appropriate waste receptacle. Then, invert the plate on the benchtop onto a paper towel and tap the plate to gently blot any remaining liquid. Add 100 µl of the prepared 1x Avidin-Biotin-Peroxidase Complex into each well. Cover with the plate sealer provided and incubate for 40 minutes at RT (or 30 minutes at 37°C). Wash the plate 5 times with the 1x wash buffer: Discard the liquid in the wells into an appropriate waste receptacle. Then, invert the plate on the benchtop onto a paper towel and tap the plate to gently blot any remaining liquid. It is recommended that the wells are not allowed to completely dry at any time. Add 300 µl of the 1x wash buffer to each assay well. (For cleaner background incubate for 60 seconds between each wash). Repeat steps a-b 4 additional times. Discard the wash buffer in the wells into an appropriate waste receptacle. Then, invert the plate on the benchtop onto a paper towel and tap the plate to gently blot any remaining liquid. Add 90 µl of Color Developing Reagent to each well. Cover with the plate sealer provided and incubate in the dark for 30 minutes at RT (or 15-25 minutes at 37°C). (The optimal incubation time must be empirically determined. A guideline to look for is blue shading the top four standard wells, while the remaining standards remain clear.) Add 100 µl of Stop Solution to each well. The color should immediately change to yellow. Within 30 minutes of stopping the reaction, the O.D. absorbance should be read with a microplate reader at 450nm. Assay Protocol Notes Solutions: To avoid cross-contamination, change pipette tips between additions of each standard, between sample additions, and between reagent additions. Also, use separate reservoirs for each reagent. Applying Solutions: All solutions should be added to the bottom of the ELISA plate well. Avoid touching the inside wall of the well. Avoid foaming when possible. Assay Timing: The interval between adding samples to the first and last wells should be minimized. Delays will increase the incubation time differential between wells, which will significantly affect the experimental accuracy and repeatability. For each step in the procedure, total dispensing time for addition of reagents or samples should not exceed 10 minutes.</w:t>
+        <w:rPr>
+          <w:rFonts w:ascii="Calibri" w:hAnsi="Calibri"/>
+        </w:rPr>
+        <w:t>Add 100 µl of the standard, samples, or control per well. Add 100 µl of the Sample Diluent into the zero well. At least two replicates of each standard, sample, or control is recommended.</w:t>
       </w:r>
     </w:p>
     <w:p>
       <w:pPr>
-        <w:pStyle w:val="Heading2"/>
+        <w:pStyle w:val="ListNumber"/>
       </w:pPr>
       <w:r>
-        <w:t>DATA ANALYSIS</w:t>
-      </w:r>
-    </w:p>
-    <w:p>
-      <w:r>
-        <w:t xml:space="preserve">Subtract the average zero standard O.D. reading. It is recommended that a standard curve be created using computer software to generate a four-parameter logistic (4-PL) curve-fit. A free program capable of generating a four-parameter logistic (4-PL) curve-fit can be found online at: www.myassays.com/four-parameter-logistic-curve.assay. Alternatively, plot the mean absorbance for each standard against the concentration. The measured concentration in the sample can be interpolated by using linear regression of each average relative O.D. against the standard curve generated using curve fitting software. This will generate an adequate but less precise fit of the data. For diluted samples, the concentration reading from the standard curve must be multiplied by the dilution factor. Background on Klk1</w:t>
-        <w:br/>
-        <w:t xml:space="preserve"/>
-        <w:br/>
-        <w:t xml:space="preserve">Kallikrein-1, also known as tissue kallikrein, is a protein that in humans is encoded by the KLK1 gene. This serine protease generates Lys-bradykinin by specific proteolysis of kininogen-1. KLK1 is a member of the peptidase S1 family. Its gene is mapped to 19q13.3. In all, it has got 262-amino acids which contain a putative signal peptide, followed by a short activating peptide and the protease domain. The protein is mainly found in kidney, pancreas, and salivary gland, showing a unique pattern of tissue-specific expression relative to other members of the family. KLK1 is implicated in carcinogenesis and some have potential as novel cancer and other disease biomarkers. 1 Publications Citing This Product</w:t>
-        <w:br/>
-        <w:t xml:space="preserve"/>
-        <w:br/>
-        <w:t xml:space="preserve">PubMed ID: 10.1186/s12014-021-09335-9, Proteomics and functional study reveal kallikrein-6 enhances communicating hydrocephalus Visit bosterbio.com/mouse-klk1-picokine-trade-elisa-kit-ek1586-innovative research.html to see all 1 publications. </w:t>
+        <w:rPr>
+          <w:rFonts w:ascii="Calibri" w:hAnsi="Calibri"/>
+        </w:rPr>
+        <w:t>Cover with the plate sealer provided and incubate for 120 minutes at room temperature (or 90 min. at 37 °C).</w:t>
       </w:r>
     </w:p>
     <w:p>
       <w:pPr>
-        <w:pStyle w:val="Heading2"/>
+        <w:pStyle w:val="ListNumber"/>
       </w:pPr>
       <w:r>
-        <w:t>DISCLAIMER</w:t>
+        <w:rPr>
+          <w:rFonts w:ascii="Calibri" w:hAnsi="Calibri"/>
+        </w:rPr>
+        <w:t>Add 100 µl of the prepared 1x Biotinylated Anti-Mouse Klk1 antibody to each well.</w:t>
       </w:r>
     </w:p>
     <w:p>
+      <w:pPr>
+        <w:pStyle w:val="ListNumber"/>
+      </w:pPr>
       <w:r>
-        <w:t>This material is sold for in-vitro use only in manufacturing and research. This material is not suitable for human use. It is the responsibility of the user to undertake sufficient verification and testing to determine the suitability of each product's application. The statements herein are offered for informational purposes only and are intended to be used solely for your consideration, investigation and verification.</w:t>
+        <w:rPr>
+          <w:rFonts w:ascii="Calibri" w:hAnsi="Calibri"/>
+        </w:rPr>
+        <w:t>Cover with a plate sealer and incubate for 90 minutes at room temperature (or 60 minutes at 37°C).</w:t>
       </w:r>
+    </w:p>
+    <w:p>
+      <w:pPr>
+        <w:pStyle w:val="ListNumber"/>
+      </w:pPr>
+      <w:r>
+        <w:rPr>
+          <w:rFonts w:ascii="Calibri" w:hAnsi="Calibri"/>
+        </w:rPr>
+        <w:t>Wash the plate 3 times with the 1x wash buffer:</w:t>
+      </w:r>
+    </w:p>
+    <w:p>
+      <w:pPr>
+        <w:pStyle w:val="ListNumber"/>
+      </w:pPr>
+      <w:r>
+        <w:rPr>
+          <w:rFonts w:ascii="Calibri" w:hAnsi="Calibri"/>
+        </w:rPr>
+        <w:t>Add 300 µl of the 1x wash buffer to each assay well. (For cleaner background incubate for 60 seconds between each wash).</w:t>
+      </w:r>
+    </w:p>
+    <w:p>
+      <w:pPr>
+        <w:pStyle w:val="ListNumber"/>
+      </w:pPr>
+      <w:r>
+        <w:rPr>
+          <w:rFonts w:ascii="Calibri" w:hAnsi="Calibri"/>
+        </w:rPr>
+        <w:t>Repeat steps a-b 2 additional times.</w:t>
+      </w:r>
+    </w:p>
+    <w:p>
+      <w:pPr>
+        <w:pStyle w:val="ListNumber"/>
+      </w:pPr>
+      <w:r>
+        <w:rPr>
+          <w:rFonts w:ascii="Calibri" w:hAnsi="Calibri"/>
+        </w:rPr>
+        <w:t>Discard the wash buffer in the wells into an appropriate waste receptacle. Then, invert the plate on the benchtop onto a paper towel and tap the plate to gently blot any remaining liquid.</w:t>
+      </w:r>
+    </w:p>
+    <w:p>
+      <w:pPr>
+        <w:pStyle w:val="ListNumber"/>
+      </w:pPr>
+      <w:r>
+        <w:rPr>
+          <w:rFonts w:ascii="Calibri" w:hAnsi="Calibri"/>
+        </w:rPr>
+        <w:t>Add 100 µl of the prepared 1x Avidin-Biotin-Peroxidase Complex into each well. Cover with the plate sealer provided and incubate for 40 minutes at RT (or 30 minutes at 37°C).</w:t>
+      </w:r>
+    </w:p>
+    <w:p>
+      <w:pPr>
+        <w:pStyle w:val="ListNumber"/>
+      </w:pPr>
+      <w:r>
+        <w:rPr>
+          <w:rFonts w:ascii="Calibri" w:hAnsi="Calibri"/>
+        </w:rPr>
+        <w:t>Wash the plate 5 times with the 1x wash buffer:</w:t>
+      </w:r>
+    </w:p>
+    <w:p>
+      <w:pPr>
+        <w:pStyle w:val="ListNumber"/>
+      </w:pPr>
+      <w:r>
+        <w:rPr>
+          <w:rFonts w:ascii="Calibri" w:hAnsi="Calibri"/>
+        </w:rPr>
+        <w:t>Add 300 µl of the 1x wash buffer to each assay well. (For cleaner background incubate for 60 seconds between each wash).</w:t>
+      </w:r>
+    </w:p>
+    <w:p>
+      <w:pPr>
+        <w:pStyle w:val="ListNumber"/>
+      </w:pPr>
+      <w:r>
+        <w:rPr>
+          <w:rFonts w:ascii="Calibri" w:hAnsi="Calibri"/>
+        </w:rPr>
+        <w:t>Repeat steps a-b 4 additional times.</w:t>
+      </w:r>
+    </w:p>
+    <w:p>
+      <w:pPr>
+        <w:pStyle w:val="ListNumber"/>
+      </w:pPr>
+      <w:r>
+        <w:rPr>
+          <w:rFonts w:ascii="Calibri" w:hAnsi="Calibri"/>
+        </w:rPr>
+        <w:t>Discard the wash buffer in the wells into an appropriate waste receptacle. Then, invert the plate on the benchtop onto a paper towel and tap the plate to gently blot any remaining liquid.</w:t>
+      </w:r>
+    </w:p>
+    <w:p>
+      <w:pPr>
+        <w:pStyle w:val="ListNumber"/>
+      </w:pPr>
+      <w:r>
+        <w:rPr>
+          <w:rFonts w:ascii="Calibri" w:hAnsi="Calibri"/>
+        </w:rPr>
+        <w:t>Add 90 µl of Color Developing Reagent to each well. Cover with the plate sealer provided and incubate in the dark for 30 minutes at RT (or</w:t>
+      </w:r>
+    </w:p>
+    <w:p>
+      <w:pPr>
+        <w:pStyle w:val="ListNumber"/>
+      </w:pPr>
+      <w:r>
+        <w:rPr>
+          <w:rFonts w:ascii="Calibri" w:hAnsi="Calibri"/>
+        </w:rPr>
+        <w:t>Add 100 µl of Stop Solution to each well. The color should immediately change to yellow.</w:t>
+      </w:r>
+    </w:p>
+    <w:p>
+      <w:pPr>
+        <w:pStyle w:val="ListNumber"/>
+      </w:pPr>
+      <w:r>
+        <w:rPr>
+          <w:rFonts w:ascii="Calibri" w:hAnsi="Calibri"/>
+        </w:rPr>
+        <w:t>Solutions: To avoid cross-contamination, change pipette tips between additions of each standard, between sample additions, and between reagent additions. Also, use separate reservoirs for each reagent.</w:t>
+      </w:r>
+    </w:p>
+    <w:p>
+      <w:pPr>
+        <w:pStyle w:val="ListNumber"/>
+      </w:pPr>
+      <w:r>
+        <w:rPr>
+          <w:rFonts w:ascii="Calibri" w:hAnsi="Calibri"/>
+        </w:rPr>
+        <w:t>Applying Solutions: All solutions should be added to the bottom of the ELISA plate well. Avoid touching the inside wall of the well. Avoid foaming when possible.</w:t>
+      </w:r>
+    </w:p>
+    <w:p>
+      <w:pPr>
+        <w:pStyle w:val="ListNumber"/>
+      </w:pPr>
+      <w:r>
+        <w:rPr>
+          <w:rFonts w:ascii="Calibri" w:hAnsi="Calibri"/>
+        </w:rPr>
+        <w:t>Assay Timing: The interval between adding samples to the first and last wells should be minimized. Delays will increase the incubation time differential between wells, which will significantly affect the experimental accuracy and repeatability. For each step in the procedure, total dispensing time for addition of reagents or samples should not exceed 10 minutes.</w:t>
+      </w:r>
+    </w:p>
+    <w:p>
+      <w:pPr>
+        <w:pStyle w:val="ListNumber"/>
+      </w:pPr>
+      <w:r>
+        <w:rPr>
+          <w:rFonts w:ascii="Calibri" w:hAnsi="Calibri"/>
+        </w:rPr>
+        <w:t>Washing: Proper washing procedure is critical. Insufficient washing will result in poor precision and falsely elevated absorbance readings. Residual liquid in the reaction wells should be patted dry against absorbent paper during the washing process. Do not put absorbent paper directly into the reaction wells.</w:t>
+      </w:r>
+    </w:p>
+    <w:p>
+      <w:pPr>
+        <w:pStyle w:val="ListNumber"/>
+      </w:pPr>
+      <w:r>
+        <w:rPr>
+          <w:rFonts w:ascii="Calibri" w:hAnsi="Calibri"/>
+        </w:rPr>
+        <w:t>Controlling Substrate Reaction Time: After the addition of the TMB Substrate, periodically monitor the color development. Stop color development before the color becomes too deep by adding Stop Solution. The excessively strong color will result in inaccurate absorbance readings.</w:t>
+      </w:r>
+    </w:p>
+    <w:p>
+      <w:pPr>
+        <w:pStyle w:val="ListNumber"/>
+      </w:pPr>
+      <w:r>
+        <w:rPr>
+          <w:rFonts w:ascii="Calibri" w:hAnsi="Calibri"/>
+        </w:rPr>
+        <w:t>Publications Citing This Product</w:t>
+      </w:r>
+    </w:p>
+    <w:p>
+      <w:pPr>
+        <w:pStyle w:val="ListNumber"/>
+      </w:pPr>
+      <w:r>
+        <w:rPr>
+          <w:rFonts w:ascii="Calibri" w:hAnsi="Calibri"/>
+        </w:rPr>
+        <w:t>Solutions: To avoid cross-contamination, change pipette tips between additions of each standard, between sample additions, and between reagent additions. Also, use separate reservoirs for each reagent.</w:t>
+      </w:r>
+    </w:p>
+    <w:p>
+      <w:pPr>
+        <w:pStyle w:val="ListNumber"/>
+      </w:pPr>
+      <w:r>
+        <w:rPr>
+          <w:rFonts w:ascii="Calibri" w:hAnsi="Calibri"/>
+        </w:rPr>
+        <w:t>Applying Solutions: All solutions should be added to the bottom of the ELISA plate well. Avoid touching the inside wall of the well. Avoid foaming when possible.</w:t>
+      </w:r>
+    </w:p>
+    <w:p>
+      <w:pPr>
+        <w:pStyle w:val="ListNumber"/>
+      </w:pPr>
+      <w:r>
+        <w:rPr>
+          <w:rFonts w:ascii="Calibri" w:hAnsi="Calibri"/>
+        </w:rPr>
+        <w:t>Assay Timing: The interval between adding samples to the first and last wells should be minimized. Delays will increase the incubation time differential between wells, which will significantly affect the experimental accuracy and repeatability. For each step in the procedure, total dispensing time for addition of reagents or samples should not exceed 10 minutes.</w:t>
+      </w:r>
+    </w:p>
+    <w:p>
+      <w:pPr>
+        <w:pStyle w:val="ListNumber"/>
+      </w:pPr>
+      <w:r>
+        <w:rPr>
+          <w:rFonts w:ascii="Calibri" w:hAnsi="Calibri"/>
+        </w:rPr>
+        <w:t>Washing: Proper washing procedure is critical. Insufficient washing will result in poor precision and falsely elevated absorbance readings. Residual liquid in the reaction wells should be patted dry against absorbent paper during the washing process. Do not put absorbent paper directly into the reaction wells.</w:t>
+      </w:r>
+    </w:p>
+    <w:p>
+      <w:pPr>
+        <w:pStyle w:val="ListNumber"/>
+      </w:pPr>
+      <w:r>
+        <w:rPr>
+          <w:rFonts w:ascii="Calibri" w:hAnsi="Calibri"/>
+        </w:rPr>
+        <w:t>Controlling Substrate Reaction Time: After the addition of the TMB Substrate, periodically monitor the color development. Stop color development before the color becomes too deep by adding Stop Solution. The excessively strong color will result in inaccurate absorbance readings.</w:t>
+      </w:r>
+    </w:p>
+    <w:p>
+      <w:pPr>
+        <w:pStyle w:val="ListNumber"/>
+      </w:pPr>
+      <w:r>
+        <w:rPr>
+          <w:rFonts w:ascii="Calibri" w:hAnsi="Calibri"/>
+        </w:rPr>
+        <w:t>Publications Citing This Product</w:t>
+      </w:r>
+    </w:p>
+    <w:p>
+      <w:pPr>
+        <w:spacing w:after="240"/>
+      </w:pPr>
     </w:p>
     <w:sectPr>
       <w:footerReference w:type="default" r:id="rId9"/>
@@ -513,29 +620,26 @@
 <w:ftr xmlns:m="http://schemas.openxmlformats.org/officeDocument/2006/math" xmlns:mc="http://schemas.openxmlformats.org/markup-compatibility/2006" xmlns:mo="http://schemas.microsoft.com/office/mac/office/2008/main" xmlns:mv="urn:schemas-microsoft-com:mac:vml" xmlns:o="urn:schemas-microsoft-com:office:office" xmlns:r="http://schemas.openxmlformats.org/officeDocument/2006/relationships" xmlns:v="urn:schemas-microsoft-com:vml" xmlns:w10="urn:schemas-microsoft-com:office:word" xmlns:w14="http://schemas.microsoft.com/office/word/2010/wordml" xmlns:w="http://schemas.openxmlformats.org/wordprocessingml/2006/main" xmlns:wne="http://schemas.microsoft.com/office/word/2006/wordml" xmlns:wp14="http://schemas.microsoft.com/office/word/2010/wordprocessingDrawing" xmlns:wp="http://schemas.openxmlformats.org/drawingml/2006/wordprocessingDrawing" xmlns:wpc="http://schemas.microsoft.com/office/word/2010/wordprocessingCanvas" xmlns:wpg="http://schemas.microsoft.com/office/word/2010/wordprocessingGroup" xmlns:wpi="http://schemas.microsoft.com/office/word/2010/wordprocessingInk" xmlns:wps="http://schemas.microsoft.com/office/word/2010/wordprocessingShape" mc:Ignorable="w14 wp14">
   <w:p>
     <w:pPr>
-      <w:pStyle w:val="FooterInfoStyle"/>
-      <w:jc w:val="left"/>
+      <w:pStyle w:val="Footer"/>
+      <w:jc w:val="center"/>
     </w:pPr>
     <w:r>
-      <w:t>www.innov-research.com</w:t>
+      <w:rPr>
+        <w:rFonts w:ascii="Calibri" w:hAnsi="Calibri"/>
+        <w:b/>
+        <w:sz w:val="48"/>
+      </w:rPr>
+      <w:t>INNOVATIVE RESEARCH</w:t>
     </w:r>
-  </w:p>
-  <w:p>
-    <w:pPr>
-      <w:pStyle w:val="FooterInfoStyle"/>
-      <w:jc w:val="left"/>
-    </w:pPr>
     <w:r>
-      <w:t>Ph: 248.896.0145 | Fx: 248.896.0149</w:t>
+      <w:br/>
     </w:r>
-  </w:p>
-  <w:p>
-    <w:pPr>
-      <w:pStyle w:val="FooterCompanyStyle"/>
-      <w:jc w:val="right"/>
-    </w:pPr>
     <w:r>
-      <w:t>Innovative Research, Inc.</w:t>
+      <w:rPr>
+        <w:rFonts w:ascii="Calibri Light" w:hAnsi="Calibri Light"/>
+        <w:sz w:val="24"/>
+      </w:rPr>
+      <w:t>35200 Schoolcraft Rd, Livonia, MI 48150 | Phone: (248) 896-0142 | Fax: (248) 896-0148</w:t>
     </w:r>
   </w:p>
 </w:ftr>
@@ -904,13 +1008,6 @@
     <w:name w:val="Normal"/>
     <w:qFormat/>
     <w:rsid w:val="00FC693F"/>
-    <w:pPr>
-      <w:spacing w:before="0" w:after="160" w:line="276" w:lineRule="auto"/>
-    </w:pPr>
-    <w:rPr>
-      <w:rFonts w:ascii="Calibri" w:hAnsi="Calibri"/>
-      <w:sz w:val="22"/>
-    </w:rPr>
   </w:style>
   <w:style w:type="paragraph" w:styleId="Header">
     <w:name w:val="header"/>
@@ -968,15 +1065,14 @@
       <w:keepNext/>
       <w:keepLines/>
       <w:spacing w:before="480" w:after="0"/>
-      <w:jc w:val="center"/>
       <w:outlineLvl w:val="0"/>
     </w:pPr>
     <w:rPr>
-      <w:rFonts w:asciiTheme="majorHAnsi" w:eastAsiaTheme="majorEastAsia" w:hAnsiTheme="majorHAnsi" w:cstheme="majorBidi" w:ascii="Calibri" w:hAnsi="Calibri"/>
+      <w:rFonts w:asciiTheme="majorHAnsi" w:eastAsiaTheme="majorEastAsia" w:hAnsiTheme="majorHAnsi" w:cstheme="majorBidi"/>
       <w:b/>
       <w:bCs/>
       <w:color w:val="365F91" w:themeColor="accent1" w:themeShade="BF"/>
-      <w:sz w:val="72"/>
+      <w:sz w:val="28"/>
       <w:szCs w:val="28"/>
     </w:rPr>
   </w:style>
@@ -996,12 +1092,11 @@
       <w:outlineLvl w:val="1"/>
     </w:pPr>
     <w:rPr>
-      <w:rFonts w:asciiTheme="majorHAnsi" w:eastAsiaTheme="majorEastAsia" w:hAnsiTheme="majorHAnsi" w:cstheme="majorBidi" w:ascii="Calibri" w:hAnsi="Calibri"/>
+      <w:rFonts w:asciiTheme="majorHAnsi" w:eastAsiaTheme="majorEastAsia" w:hAnsiTheme="majorHAnsi" w:cstheme="majorBidi"/>
       <w:b/>
       <w:bCs/>
-      <w:caps/>
-      <w:color w:val="0046B4"/>
-      <w:sz w:val="24"/>
+      <w:color w:val="4F81BD" w:themeColor="accent1"/>
+      <w:sz w:val="26"/>
       <w:szCs w:val="26"/>
     </w:rPr>
   </w:style>
@@ -1440,13 +1535,8 @@
       <w:numPr>
         <w:numId w:val="1"/>
       </w:numPr>
-      <w:ind w:left="360" w:hanging="360"/>
       <w:contextualSpacing/>
     </w:pPr>
-    <w:rPr>
-      <w:rFonts w:ascii="Calibri" w:hAnsi="Calibri"/>
-      <w:sz w:val="22"/>
-    </w:rPr>
   </w:style>
   <w:style w:type="paragraph" w:styleId="ListBullet2">
     <w:name w:val="List Bullet 2"/>
@@ -12600,25 +12690,6 @@
         <w:shd w:val="clear" w:color="auto" w:fill="FBCAA2" w:themeFill="accent6" w:themeFillTint="7F"/>
       </w:tcPr>
     </w:tblStylePr>
-  </w:style>
-  <w:style w:type="paragraph" w:customStyle="1" w:styleId="FooterCompanyStyle">
-    <w:name w:val="Footer Company Style"/>
-    <w:rPr>
-      <w:rFonts w:ascii="Calibri" w:hAnsi="Calibri"/>
-      <w:b/>
-      <w:sz w:val="48"/>
-    </w:rPr>
-  </w:style>
-  <w:style w:type="paragraph" w:customStyle="1" w:styleId="FooterInfoStyle">
-    <w:name w:val="Footer Info Style"/>
-    <w:rPr>
-      <w:rFonts w:ascii="Open Sans Light" w:hAnsi="Open Sans Light"/>
-      <w:sz w:val="24"/>
-    </w:rPr>
-  </w:style>
-  <w:style w:type="table" w:customStyle="1" w:styleId="CleanTableStyle">
-    <w:name w:val="Clean Table Style"/>
-    <w:basedOn w:val="TableGrid"/>
   </w:style>
 </w:styles>
 </file>

</xml_diff>

<commit_message>
Improve material list generation in documentation for better accuracy
Refactors template population and adds a new script, `fix_material_bullets_direct.py`, to extract and format material lists directly from source documents.

Replit-Commit-Author: Agent
Replit-Commit-Session-Id: 86e32257-9f57-45d9-b7c9-9c3928182bb3
Replit-Commit-Screenshot-Url: https://storage.googleapis.com/screenshot-production-us-central1/9117525c-531f-4e40-bc2d-dbaf9de7854f/9619254f-8c9e-4d3f-a438-880210b8d5a6.jpg
</commit_message>
<xml_diff>
--- a/IMSKLK1KT-20250424.docx
+++ b/IMSKLK1KT-20250424.docx
@@ -7,7 +7,7 @@
         <w:pStyle w:val="Heading1"/>
       </w:pPr>
       <w:r>
-        <w:t xml:space="preserve">Mouse KLK1 ELISA Kit</w:t>
+        <w:t>{{ kit_name }}</w:t>
       </w:r>
     </w:p>
     <w:p>
@@ -22,7 +22,7 @@
         <w:t xml:space="preserve">CATALOG NO: </w:t>
       </w:r>
       <w:r>
-        <w:t xml:space="preserve">IMSKLK1KT</w:t>
+        <w:t>{{ catalog_number }}</w:t>
       </w:r>
     </w:p>
     <w:p>
@@ -37,7 +37,7 @@
         <w:t xml:space="preserve">LOT NO: </w:t>
       </w:r>
       <w:r>
-        <w:t xml:space="preserve">20250424</w:t>
+        <w:t>{{ lot_number }}</w:t>
       </w:r>
     </w:p>
     <w:p>
@@ -50,7 +50,7 @@
     </w:p>
     <w:p>
       <w:r>
-        <w:t xml:space="preserve"/>
+        <w:t>{{ intended_use }}</w:t>
       </w:r>
     </w:p>
     <w:p>
@@ -68,19 +68,7 @@
     </w:p>
     <w:p>
       <w:r>
-        <w:t xml:space="preserve"/>
-        <w:br/>
-        <w:t xml:space="preserve">            Kallikreins are a group of serine proteases with diverse physiological functions. </w:t>
-        <w:br/>
-        <w:t xml:space="preserve">            KLK1 is a tissue kallikrein that is primarily expressed in the kidney, pancreas, and salivary glands.</w:t>
-        <w:br/>
-        <w:t xml:space="preserve">            It plays important roles in blood pressure regulation, inflammation, and tissue remodeling through the kallikrein-kinin system.</w:t>
-        <w:br/>
-        <w:t xml:space="preserve">            KLK1 specifically cleaves kininogen to produce the vasoactive peptide bradykinin, which acts through bradykinin receptors to mediate various biological effects.</w:t>
-        <w:br/>
-        <w:t xml:space="preserve">            Studies have implicated KLK1 in cardiovascular homeostasis, renal function, and inflammation-related processes.</w:t>
-        <w:br/>
-        <w:t xml:space="preserve">            </w:t>
+        <w:t>{{ background }}</w:t>
       </w:r>
     </w:p>
     <w:p>
@@ -93,11 +81,7 @@
     </w:p>
     <w:p>
       <w:r>
-        <w:t xml:space="preserve"/>
-        <w:br/>
-        <w:t xml:space="preserve"/>
-        <w:br/>
-        <w:t xml:space="preserve">The Innovative Research  Mouse Klk1 Pre-Coated ELISA (Enzyme-Linked Immunosorbent Assay) kit is a solid-phase immunoassay specially designed to measure Mouse Klk1 with a 96-well strip plate that is pre-coated with antibody specific for Klk1. The detection antibody is a biotinylated antibody specific for Klk1. The capture antibody is monoclonal antibody from rat and the detection antibody is polyclonal antibody from goat. The kit includes Mouse Klk1 protein as standards.</w:t>
+        <w:t>{{ assay_principle }}</w:t>
       </w:r>
     </w:p>
     <w:p>
@@ -110,9 +94,196 @@
     </w:p>
     <w:p>
       <w:r>
-        <w:t xml:space="preserve">*The sensitivity or the minimum detectable dose (MDD) is the lower limit of the target protein that can be detected by the kit. It is determined by adding two standard deviations to the mean O.D. value of twenty (20) blank wells and calculating the corresponding concentration.</w:t>
+        <w:t>{{ overview }}</w:t>
       </w:r>
     </w:p>
+    <w:tbl>
+      <w:tblPr>
+        <w:tblStyle w:val="TableGrid"/>
+        <w:tblW w:type="auto" w:w="0"/>
+        <w:tblLook w:firstColumn="1" w:firstRow="1" w:lastColumn="0" w:lastRow="0" w:noHBand="0" w:noVBand="1" w:val="04A0"/>
+      </w:tblPr>
+      <w:tblGrid>
+        <w:gridCol w:w="5400"/>
+        <w:gridCol w:w="5400"/>
+      </w:tblGrid>
+      <w:tr>
+        <w:tc>
+          <w:tcPr>
+            <w:tcW w:type="dxa" w:w="3600"/>
+          </w:tcPr>
+          <w:p>
+            <w:r>
+              <w:t>Product Name</w:t>
+            </w:r>
+          </w:p>
+        </w:tc>
+        <w:tc>
+          <w:tcPr>
+            <w:tcW w:type="dxa" w:w="5040"/>
+          </w:tcPr>
+          <w:p>
+            <w:r>
+              <w:t>{{ overview_specifications_table[0].value }}</w:t>
+            </w:r>
+          </w:p>
+        </w:tc>
+      </w:tr>
+      <w:tr>
+        <w:tc>
+          <w:tcPr>
+            <w:tcW w:type="dxa" w:w="3600"/>
+          </w:tcPr>
+          <w:p>
+            <w:r>
+              <w:t>Reactive Species</w:t>
+            </w:r>
+          </w:p>
+        </w:tc>
+        <w:tc>
+          <w:tcPr>
+            <w:tcW w:type="dxa" w:w="5040"/>
+          </w:tcPr>
+          <w:p>
+            <w:r>
+              <w:t>{{ overview_specifications_table[1].value }}</w:t>
+            </w:r>
+          </w:p>
+        </w:tc>
+      </w:tr>
+      <w:tr>
+        <w:tc>
+          <w:tcPr>
+            <w:tcW w:type="dxa" w:w="3600"/>
+          </w:tcPr>
+          <w:p>
+            <w:r>
+              <w:t>Size</w:t>
+            </w:r>
+          </w:p>
+        </w:tc>
+        <w:tc>
+          <w:tcPr>
+            <w:tcW w:type="dxa" w:w="5040"/>
+          </w:tcPr>
+          <w:p>
+            <w:r>
+              <w:t>{{ overview_specifications_table[2].value }}</w:t>
+            </w:r>
+          </w:p>
+        </w:tc>
+      </w:tr>
+      <w:tr>
+        <w:tc>
+          <w:tcPr>
+            <w:tcW w:type="dxa" w:w="3600"/>
+          </w:tcPr>
+          <w:p>
+            <w:r>
+              <w:t>Description</w:t>
+            </w:r>
+          </w:p>
+        </w:tc>
+        <w:tc>
+          <w:tcPr>
+            <w:tcW w:type="dxa" w:w="5040"/>
+          </w:tcPr>
+          <w:p>
+            <w:r>
+              <w:t>{{ overview_specifications_table[3].value }}</w:t>
+            </w:r>
+          </w:p>
+        </w:tc>
+      </w:tr>
+      <w:tr>
+        <w:tc>
+          <w:tcPr>
+            <w:tcW w:type="dxa" w:w="3600"/>
+          </w:tcPr>
+          <w:p>
+            <w:r>
+              <w:t>Sensitivity</w:t>
+            </w:r>
+          </w:p>
+        </w:tc>
+        <w:tc>
+          <w:tcPr>
+            <w:tcW w:type="dxa" w:w="5040"/>
+          </w:tcPr>
+          <w:p>
+            <w:r>
+              <w:t>{{ overview_specifications_table[4].value }}</w:t>
+            </w:r>
+          </w:p>
+        </w:tc>
+      </w:tr>
+      <w:tr>
+        <w:tc>
+          <w:tcPr>
+            <w:tcW w:type="dxa" w:w="3600"/>
+          </w:tcPr>
+          <w:p>
+            <w:r>
+              <w:t>Detection Range</w:t>
+            </w:r>
+          </w:p>
+        </w:tc>
+        <w:tc>
+          <w:tcPr>
+            <w:tcW w:type="dxa" w:w="5040"/>
+          </w:tcPr>
+          <w:p>
+            <w:r>
+              <w:t>{{ overview_specifications_table[5].value }}</w:t>
+            </w:r>
+          </w:p>
+        </w:tc>
+      </w:tr>
+      <w:tr>
+        <w:tc>
+          <w:tcPr>
+            <w:tcW w:type="dxa" w:w="3600"/>
+          </w:tcPr>
+          <w:p>
+            <w:r>
+              <w:t>Storage Instructions</w:t>
+            </w:r>
+          </w:p>
+        </w:tc>
+        <w:tc>
+          <w:tcPr>
+            <w:tcW w:type="dxa" w:w="5040"/>
+          </w:tcPr>
+          <w:p>
+            <w:r>
+              <w:t>{{ overview_specifications_table[6].value }}</w:t>
+            </w:r>
+          </w:p>
+        </w:tc>
+      </w:tr>
+      <w:tr>
+        <w:tc>
+          <w:tcPr>
+            <w:tcW w:type="dxa" w:w="3600"/>
+          </w:tcPr>
+          <w:p>
+            <w:r>
+              <w:t>Uniprot ID</w:t>
+            </w:r>
+          </w:p>
+        </w:tc>
+        <w:tc>
+          <w:tcPr>
+            <w:tcW w:type="dxa" w:w="5040"/>
+          </w:tcPr>
+          <w:p>
+            <w:r>
+              <w:t>{{ overview_specifications_table[7].value }}</w:t>
+            </w:r>
+          </w:p>
+        </w:tc>
+      </w:tr>
+    </w:tbl>
     <w:p>
       <w:pPr>
         <w:pStyle w:val="Heading2"/>
@@ -121,53 +292,108 @@
         <w:t>TECHNICAL DETAILS</w:t>
       </w:r>
     </w:p>
+    <w:tbl>
+      <w:tblPr>
+        <w:tblStyle w:val="TableGrid"/>
+        <w:tblW w:type="auto" w:w="0"/>
+        <w:tblLook w:firstColumn="1" w:firstRow="1" w:lastColumn="0" w:lastRow="0" w:noHBand="0" w:noVBand="1" w:val="04A0"/>
+      </w:tblPr>
+      <w:tblGrid>
+        <w:gridCol w:w="5400"/>
+        <w:gridCol w:w="5400"/>
+      </w:tblGrid>
+      <w:tr>
+        <w:tc>
+          <w:tcPr>
+            <w:tcW w:type="dxa" w:w="4320"/>
+          </w:tcPr>
+          <w:p>
+            <w:r>
+              <w:t>Capture/Detection Antibodies</w:t>
+            </w:r>
+          </w:p>
+        </w:tc>
+        <w:tc>
+          <w:tcPr>
+            <w:tcW w:type="dxa" w:w="4320"/>
+          </w:tcPr>
+          <w:p>
+            <w:r>
+              <w:t>{{ technical_details_table[0].value }}</w:t>
+            </w:r>
+          </w:p>
+        </w:tc>
+      </w:tr>
+      <w:tr>
+        <w:tc>
+          <w:tcPr>
+            <w:tcW w:type="dxa" w:w="4320"/>
+          </w:tcPr>
+          <w:p>
+            <w:r>
+              <w:t>Specificity</w:t>
+            </w:r>
+          </w:p>
+        </w:tc>
+        <w:tc>
+          <w:tcPr>
+            <w:tcW w:type="dxa" w:w="4320"/>
+          </w:tcPr>
+          <w:p>
+            <w:r>
+              <w:t>{{ technical_details_table[1].value }}</w:t>
+            </w:r>
+          </w:p>
+        </w:tc>
+      </w:tr>
+      <w:tr>
+        <w:tc>
+          <w:tcPr>
+            <w:tcW w:type="dxa" w:w="4320"/>
+          </w:tcPr>
+          <w:p>
+            <w:r>
+              <w:t>Standard Protein</w:t>
+            </w:r>
+          </w:p>
+        </w:tc>
+        <w:tc>
+          <w:tcPr>
+            <w:tcW w:type="dxa" w:w="4320"/>
+          </w:tcPr>
+          <w:p>
+            <w:r>
+              <w:t>{{ technical_details_table[2].value }}</w:t>
+            </w:r>
+          </w:p>
+        </w:tc>
+      </w:tr>
+      <w:tr>
+        <w:tc>
+          <w:tcPr>
+            <w:tcW w:type="dxa" w:w="4320"/>
+          </w:tcPr>
+          <w:p>
+            <w:r>
+              <w:t>Cross-reactivity</w:t>
+            </w:r>
+          </w:p>
+        </w:tc>
+        <w:tc>
+          <w:tcPr>
+            <w:tcW w:type="dxa" w:w="4320"/>
+          </w:tcPr>
+          <w:p>
+            <w:r>
+              <w:t>{{ technical_details_table[3].value }}</w:t>
+            </w:r>
+          </w:p>
+        </w:tc>
+      </w:tr>
+    </w:tbl>
     <w:p>
       <w:r>
-        <w:t xml:space="preserve">Product Name: Mouse KLK1/Kallikrein 1 ELISA Kit </w:t>
-        <w:br/>
-        <w:t xml:space="preserve"/>
-        <w:br/>
-        <w:t xml:space="preserve">Reactive Species: Mouse</w:t>
-        <w:br/>
-        <w:t xml:space="preserve"/>
-        <w:br/>
-        <w:t xml:space="preserve">Size: 96 wells/kit, with removable strips.</w:t>
-        <w:br/>
-        <w:t xml:space="preserve"/>
-        <w:br/>
-        <w:t xml:space="preserve">Description: Mouse KLK1 / Kallikrein 1 / Tissue kallikrein ELISA Kit  (96 Tests). Quantitate Mouse Klk1 in cell culture supernatants, cell lysates, serum and plasma (heparin, EDTA). Sensitivity: 12pg/ml. The brand  indicates this is a premium quality ELISA kit. Each  kit delivers precise quantification, high sensitivity, and excellent reproducibility. Only our most reliable and effective kits qualify as , guaranteeing top-tier results for your assays.</w:t>
-        <w:br/>
-        <w:t xml:space="preserve"/>
-        <w:br/>
-        <w:t xml:space="preserve">Sensitivity*: 12 pg/ml</w:t>
-        <w:br/>
-        <w:t xml:space="preserve"/>
-        <w:br/>
-        <w:t xml:space="preserve">Detection Range: 62.5 pg/ml - 4,000 pg/ml</w:t>
-        <w:br/>
-        <w:t xml:space="preserve"/>
-        <w:br/>
-        <w:t xml:space="preserve">Storage Instructions: Store at 4°C for 6 months, at -20°C for 12 months. Avoid multiple freeze-thaw cycles (Ships with gel ice, can store for up to 3 days in room temperature. Freeze upon receiving.)</w:t>
-        <w:br/>
-        <w:t xml:space="preserve"/>
-        <w:br/>
-        <w:t xml:space="preserve">Uniprot ID: P15947</w:t>
-        <w:br/>
-        <w:t xml:space="preserve"/>
-        <w:br/>
-        <w:t xml:space="preserve">Capture/Detection Antibodies: The capture antibody is monoclonal antibody from rat and the detection antibody is polyclonal antibody from goat.</w:t>
-        <w:br/>
-        <w:t xml:space="preserve"/>
-        <w:br/>
-        <w:t xml:space="preserve">Specificity: Natural and recombinant Mouse Klk1</w:t>
-        <w:br/>
-        <w:t xml:space="preserve"/>
-        <w:br/>
-        <w:t xml:space="preserve">Standard Protein: Expression system for standard: NS0; Immunogen sequence: I25-D261</w:t>
-        <w:br/>
-        <w:t xml:space="preserve"/>
-        <w:br/>
-        <w:t xml:space="preserve">Cross-reactivity: This kit is for the detection of Mouse Klk1. No significant cross-reactivity or interference between Klk1 and its analogs was observed. This claim is limited by existing techniques; therefore, cross- reactivity may exist with untested analogs.</w:t>
+        <w:t>{{ technical_details }}</w:t>
       </w:r>
     </w:p>
     <w:p>
@@ -180,55 +406,47 @@
     </w:p>
     <w:p>
       <w:r>
-        <w:t xml:space="preserve">Please read the following instructions before starting the experiment.</w:t>
-        <w:br/>
-        <w:t xml:space="preserve"/>
-        <w:br/>
-        <w:t xml:space="preserve">Read this manual in its entirety in order to minimize the chance of error.</w:t>
-        <w:br/>
-        <w:t xml:space="preserve"/>
-        <w:br/>
-        <w:t xml:space="preserve">Confirm that you have the appropriate non-supplied equipment available.</w:t>
-        <w:br/>
-        <w:t xml:space="preserve"/>
-        <w:br/>
-        <w:t xml:space="preserve">Confirm that the species, target antigen, and sensitivity of this kit are appropriate for your intended application.</w:t>
-        <w:br/>
-        <w:t xml:space="preserve"/>
-        <w:br/>
-        <w:t xml:space="preserve">Confirm that your samples have been prepared appropriately based upon recommendations (see Sample Preparation) and that you have sufficient sample volume for use in the assay.</w:t>
-        <w:br/>
-        <w:t xml:space="preserve"/>
-        <w:br/>
-        <w:t xml:space="preserve">When first using a kit, appropriate validation steps should be taken before using valuable samples. Confirm that the kit adequately detects the target antigen in your intended sample type(s) by running control samples.</w:t>
-        <w:br/>
-        <w:t xml:space="preserve"/>
-        <w:br/>
-        <w:t xml:space="preserve">If the concentration of target antigen within your samples is unknown, a preliminary experiment should be run using a control sample to determine the optimal sample dilution (see Sample Preparation).</w:t>
-        <w:br/>
-        <w:t xml:space="preserve"/>
-        <w:br/>
-        <w:t xml:space="preserve">To inspect the validity of experiment operation and the appropriateness of sample dilution proportion, a pilot experiment using standards and a small number of samples is recommended.</w:t>
-        <w:br/>
-        <w:t xml:space="preserve"/>
-        <w:br/>
-        <w:t xml:space="preserve">Before using the kit, spin tubes to bring down all components to the bottom of the tubes.</w:t>
-        <w:br/>
-        <w:t xml:space="preserve"/>
-        <w:br/>
-        <w:t xml:space="preserve">Don’t let the 96-well plate dry out since this will inactivate active components on the plate.</w:t>
-        <w:br/>
-        <w:t xml:space="preserve"/>
-        <w:br/>
-        <w:t xml:space="preserve">Don’t reuse tips and tubes to avoid cross-contamination.</w:t>
-        <w:br/>
-        <w:t xml:space="preserve"/>
-        <w:br/>
-        <w:t xml:space="preserve">Avoid using the reagents from different batches together.</w:t>
-        <w:br/>
-        <w:t xml:space="preserve"/>
-        <w:br/>
-        <w:t xml:space="preserve">The kit should not be used beyond the expiration date on the kit label. Any variation in diluent, operator, pipetting technique, washing technique, incubation time or temperature, and kit age can cause variation in binding. Variations in sample collection, processing, and storage may cause sample value differences.</w:t>
+        <w:t>{{ preparations_text }}</w:t>
+      </w:r>
+    </w:p>
+    <w:p>
+      <w:pPr>
+        <w:pStyle w:val="HiddenText"/>
+      </w:pPr>
+      <w:r>
+        <w:t>{% if preparations_steps %}</w:t>
+      </w:r>
+    </w:p>
+    <w:p>
+      <w:pPr>
+        <w:pStyle w:val="HiddenText"/>
+      </w:pPr>
+      <w:r>
+        <w:t>{% for step in preparations_steps %}</w:t>
+      </w:r>
+    </w:p>
+    <w:p>
+      <w:pPr>
+        <w:pStyle w:val="ListNumber"/>
+      </w:pPr>
+      <w:r>
+        <w:t>{{ step.text }}</w:t>
+      </w:r>
+    </w:p>
+    <w:p>
+      <w:pPr>
+        <w:pStyle w:val="HiddenText"/>
+      </w:pPr>
+      <w:r>
+        <w:t>{% endfor %}</w:t>
+      </w:r>
+    </w:p>
+    <w:p>
+      <w:pPr>
+        <w:pStyle w:val="HiddenText"/>
+      </w:pPr>
+      <w:r>
+        <w:t>{% endif %}</w:t>
       </w:r>
     </w:p>
     <w:p>
@@ -243,32 +461,39 @@
       <w:tblPr>
         <w:tblStyle w:val="TableGrid"/>
         <w:tblW w:type="auto" w:w="0"/>
-        <w:tblLayout w:type="autofit"/>
         <w:tblLook w:firstColumn="1" w:firstRow="1" w:lastColumn="0" w:lastRow="0" w:noHBand="0" w:noVBand="1" w:val="04A0"/>
       </w:tblPr>
       <w:tblGrid>
-        <w:gridCol w:w="5400"/>
-        <w:gridCol w:w="5400"/>
+        <w:gridCol w:w="2700"/>
+        <w:gridCol w:w="2700"/>
+        <w:gridCol w:w="2700"/>
+        <w:gridCol w:w="2700"/>
       </w:tblGrid>
       <w:tr>
         <w:tc>
           <w:tcPr>
-            <w:tcW w:type="dxa" w:w="5760"/>
+            <w:tcW w:type="dxa" w:w="4320"/>
           </w:tcPr>
           <w:p>
+            <w:pPr>
+              <w:jc w:val="center"/>
+            </w:pPr>
             <w:r>
               <w:rPr>
                 <w:b/>
               </w:rPr>
-              <w:t>Component</w:t>
+              <w:t>Description</w:t>
             </w:r>
           </w:p>
         </w:tc>
         <w:tc>
           <w:tcPr>
-            <w:tcW w:type="dxa" w:w="2880"/>
+            <w:tcW w:type="dxa" w:w="1440"/>
           </w:tcPr>
           <w:p>
+            <w:pPr>
+              <w:jc w:val="center"/>
+            </w:pPr>
             <w:r>
               <w:rPr>
                 <w:b/>
@@ -277,13 +502,334 @@
             </w:r>
           </w:p>
         </w:tc>
+        <w:tc>
+          <w:tcPr>
+            <w:tcW w:type="dxa" w:w="2160"/>
+          </w:tcPr>
+          <w:p>
+            <w:pPr>
+              <w:jc w:val="center"/>
+            </w:pPr>
+            <w:r>
+              <w:rPr>
+                <w:b/>
+              </w:rPr>
+              <w:t>Volume</w:t>
+            </w:r>
+          </w:p>
+        </w:tc>
+        <w:tc>
+          <w:tcPr>
+            <w:tcW w:type="dxa" w:w="3600"/>
+          </w:tcPr>
+          <w:p>
+            <w:pPr>
+              <w:jc w:val="center"/>
+            </w:pPr>
+            <w:r>
+              <w:rPr>
+                <w:b/>
+              </w:rPr>
+              <w:t>Storage of opened/reconstituted material</w:t>
+            </w:r>
+          </w:p>
+        </w:tc>
+      </w:tr>
+      <w:tr>
+        <w:tc>
+          <w:tcPr>
+            <w:tcW w:type="dxa" w:w="4320"/>
+          </w:tcPr>
+          <w:p>
+            <w:r>
+              <w:t>{{ reagent_1_name|default('') }}</w:t>
+            </w:r>
+          </w:p>
+        </w:tc>
+        <w:tc>
+          <w:tcPr>
+            <w:tcW w:type="dxa" w:w="1440"/>
+          </w:tcPr>
+          <w:p>
+            <w:r>
+              <w:t>{{ reagent_1_quantity|default('') }}</w:t>
+            </w:r>
+          </w:p>
+        </w:tc>
+        <w:tc>
+          <w:tcPr>
+            <w:tcW w:type="dxa" w:w="2160"/>
+          </w:tcPr>
+          <w:p>
+            <w:r>
+              <w:t>{{ reagent_1_volume|default('') }}</w:t>
+            </w:r>
+          </w:p>
+        </w:tc>
+        <w:tc>
+          <w:tcPr>
+            <w:tcW w:type="dxa" w:w="3600"/>
+          </w:tcPr>
+          <w:p>
+            <w:r>
+              <w:t>{{ reagent_1_storage|default('') }}</w:t>
+            </w:r>
+          </w:p>
+        </w:tc>
+      </w:tr>
+      <w:tr>
+        <w:tc>
+          <w:tcPr>
+            <w:tcW w:type="dxa" w:w="4320"/>
+          </w:tcPr>
+          <w:p>
+            <w:r>
+              <w:t>{{ reagent_2_name|default('') }}</w:t>
+            </w:r>
+          </w:p>
+        </w:tc>
+        <w:tc>
+          <w:tcPr>
+            <w:tcW w:type="dxa" w:w="1440"/>
+          </w:tcPr>
+          <w:p>
+            <w:r>
+              <w:t>{{ reagent_2_quantity|default('') }}</w:t>
+            </w:r>
+          </w:p>
+        </w:tc>
+        <w:tc>
+          <w:tcPr>
+            <w:tcW w:type="dxa" w:w="2160"/>
+          </w:tcPr>
+          <w:p>
+            <w:r>
+              <w:t>{{ reagent_2_volume|default('') }}</w:t>
+            </w:r>
+          </w:p>
+        </w:tc>
+        <w:tc>
+          <w:tcPr>
+            <w:tcW w:type="dxa" w:w="3600"/>
+          </w:tcPr>
+          <w:p>
+            <w:r>
+              <w:t>{{ reagent_2_storage|default('') }}</w:t>
+            </w:r>
+          </w:p>
+        </w:tc>
+      </w:tr>
+      <w:tr>
+        <w:tc>
+          <w:tcPr>
+            <w:tcW w:type="dxa" w:w="4320"/>
+          </w:tcPr>
+          <w:p>
+            <w:r>
+              <w:t>{{ reagent_3_name|default('') }}</w:t>
+            </w:r>
+          </w:p>
+        </w:tc>
+        <w:tc>
+          <w:tcPr>
+            <w:tcW w:type="dxa" w:w="1440"/>
+          </w:tcPr>
+          <w:p>
+            <w:r>
+              <w:t>{{ reagent_3_quantity|default('') }}</w:t>
+            </w:r>
+          </w:p>
+        </w:tc>
+        <w:tc>
+          <w:tcPr>
+            <w:tcW w:type="dxa" w:w="2160"/>
+          </w:tcPr>
+          <w:p>
+            <w:r>
+              <w:t>{{ reagent_3_volume|default('') }}</w:t>
+            </w:r>
+          </w:p>
+        </w:tc>
+        <w:tc>
+          <w:tcPr>
+            <w:tcW w:type="dxa" w:w="3600"/>
+          </w:tcPr>
+          <w:p>
+            <w:r>
+              <w:t>{{ reagent_3_storage|default('') }}</w:t>
+            </w:r>
+          </w:p>
+        </w:tc>
+      </w:tr>
+      <w:tr>
+        <w:tc>
+          <w:tcPr>
+            <w:tcW w:type="dxa" w:w="4320"/>
+          </w:tcPr>
+          <w:p>
+            <w:r>
+              <w:t>{{ reagent_4_name|default('') }}</w:t>
+            </w:r>
+          </w:p>
+        </w:tc>
+        <w:tc>
+          <w:tcPr>
+            <w:tcW w:type="dxa" w:w="1440"/>
+          </w:tcPr>
+          <w:p>
+            <w:r>
+              <w:t>{{ reagent_4_quantity|default('') }}</w:t>
+            </w:r>
+          </w:p>
+        </w:tc>
+        <w:tc>
+          <w:tcPr>
+            <w:tcW w:type="dxa" w:w="2160"/>
+          </w:tcPr>
+          <w:p>
+            <w:r>
+              <w:t>{{ reagent_4_volume|default('') }}</w:t>
+            </w:r>
+          </w:p>
+        </w:tc>
+        <w:tc>
+          <w:tcPr>
+            <w:tcW w:type="dxa" w:w="3600"/>
+          </w:tcPr>
+          <w:p>
+            <w:r>
+              <w:t>{{ reagent_4_storage|default('') }}</w:t>
+            </w:r>
+          </w:p>
+        </w:tc>
+      </w:tr>
+      <w:tr>
+        <w:tc>
+          <w:tcPr>
+            <w:tcW w:type="dxa" w:w="4320"/>
+          </w:tcPr>
+          <w:p>
+            <w:r>
+              <w:t>{{ reagent_5_name|default('') }}</w:t>
+            </w:r>
+          </w:p>
+        </w:tc>
+        <w:tc>
+          <w:tcPr>
+            <w:tcW w:type="dxa" w:w="1440"/>
+          </w:tcPr>
+          <w:p>
+            <w:r>
+              <w:t>{{ reagent_5_quantity|default('') }}</w:t>
+            </w:r>
+          </w:p>
+        </w:tc>
+        <w:tc>
+          <w:tcPr>
+            <w:tcW w:type="dxa" w:w="2160"/>
+          </w:tcPr>
+          <w:p>
+            <w:r>
+              <w:t>{{ reagent_5_volume|default('') }}</w:t>
+            </w:r>
+          </w:p>
+        </w:tc>
+        <w:tc>
+          <w:tcPr>
+            <w:tcW w:type="dxa" w:w="3600"/>
+          </w:tcPr>
+          <w:p>
+            <w:r>
+              <w:t>{{ reagent_5_storage|default('') }}</w:t>
+            </w:r>
+          </w:p>
+        </w:tc>
+      </w:tr>
+      <w:tr>
+        <w:tc>
+          <w:tcPr>
+            <w:tcW w:type="dxa" w:w="4320"/>
+          </w:tcPr>
+          <w:p>
+            <w:r>
+              <w:t>{{ reagent_6_name|default('') }}</w:t>
+            </w:r>
+          </w:p>
+        </w:tc>
+        <w:tc>
+          <w:tcPr>
+            <w:tcW w:type="dxa" w:w="1440"/>
+          </w:tcPr>
+          <w:p>
+            <w:r>
+              <w:t>{{ reagent_6_quantity|default('') }}</w:t>
+            </w:r>
+          </w:p>
+        </w:tc>
+        <w:tc>
+          <w:tcPr>
+            <w:tcW w:type="dxa" w:w="2160"/>
+          </w:tcPr>
+          <w:p>
+            <w:r>
+              <w:t>{{ reagent_6_volume|default('') }}</w:t>
+            </w:r>
+          </w:p>
+        </w:tc>
+        <w:tc>
+          <w:tcPr>
+            <w:tcW w:type="dxa" w:w="3600"/>
+          </w:tcPr>
+          <w:p>
+            <w:r>
+              <w:t>{{ reagent_6_storage|default('') }}</w:t>
+            </w:r>
+          </w:p>
+        </w:tc>
+      </w:tr>
+      <w:tr>
+        <w:tc>
+          <w:tcPr>
+            <w:tcW w:type="dxa" w:w="4320"/>
+          </w:tcPr>
+          <w:p>
+            <w:r>
+              <w:t>{{ reagent_7_name|default('') }}</w:t>
+            </w:r>
+          </w:p>
+        </w:tc>
+        <w:tc>
+          <w:tcPr>
+            <w:tcW w:type="dxa" w:w="1440"/>
+          </w:tcPr>
+          <w:p>
+            <w:r>
+              <w:t>{{ reagent_7_quantity|default('') }}</w:t>
+            </w:r>
+          </w:p>
+        </w:tc>
+        <w:tc>
+          <w:tcPr>
+            <w:tcW w:type="dxa" w:w="2160"/>
+          </w:tcPr>
+          <w:p>
+            <w:r>
+              <w:t>{{ reagent_7_volume|default('') }}</w:t>
+            </w:r>
+          </w:p>
+        </w:tc>
+        <w:tc>
+          <w:tcPr>
+            <w:tcW w:type="dxa" w:w="3600"/>
+          </w:tcPr>
+          <w:p>
+            <w:r>
+              <w:t>{{ reagent_7_storage|default('') }}</w:t>
+            </w:r>
+          </w:p>
+        </w:tc>
       </w:tr>
     </w:tbl>
-    <w:p>
-      <w:r>
-        <w:t xml:space="preserve"/>
-      </w:r>
-    </w:p>
     <w:p>
       <w:pPr>
         <w:pStyle w:val="Heading2"/>
@@ -293,12 +839,243 @@
       </w:r>
     </w:p>
     <w:p>
+      <w:pPr>
+        <w:pStyle w:val="ListBullet"/>
+        <w:ind w:left="360" w:firstLine="0"/>
+        <w:jc w:val="left"/>
+      </w:pPr>
       <w:r>
-        <w:t xml:space="preserve">• Microplate reader capable of reading absorbance at 450 nm. Incubator.</w:t>
-        <w:br/>
-        <w:t xml:space="preserve">• Automated plate washer (optional)</w:t>
-        <w:br/>
-        <w:t xml:space="preserve">• Pipettes and pipette tips capable of precisely dispensing 0.5 µl through 1 ml volumes of aqueous solutions. Multichannel pipettes are recommended for a large numbers of samples.</w:t>
+        <w:rPr>
+          <w:sz w:val="22"/>
+        </w:rPr>
+        <w:t xml:space="preserve">• </w:t>
+      </w:r>
+      <w:r>
+        <w:t>•</w:t>
+      </w:r>
+    </w:p>
+    <w:p>
+      <w:pPr>
+        <w:pStyle w:val="HiddenText"/>
+      </w:pPr>
+      <w:r>
+        <w:t>{% if not req_material_1 %}{{ '' }}{% endif %}</w:t>
+      </w:r>
+    </w:p>
+    <w:p>
+      <w:pPr>
+        <w:pStyle w:val="ListBullet"/>
+        <w:ind w:left="360" w:firstLine="0"/>
+        <w:jc w:val="left"/>
+      </w:pPr>
+      <w:r>
+        <w:rPr>
+          <w:sz w:val="22"/>
+        </w:rPr>
+        <w:t xml:space="preserve">• </w:t>
+      </w:r>
+      <w:r>
+        <w:t>•</w:t>
+      </w:r>
+    </w:p>
+    <w:p>
+      <w:pPr>
+        <w:pStyle w:val="HiddenText"/>
+      </w:pPr>
+      <w:r>
+        <w:t>{% if not req_material_2 %}{{ '' }}{% endif %}</w:t>
+      </w:r>
+    </w:p>
+    <w:p>
+      <w:pPr>
+        <w:pStyle w:val="ListBullet"/>
+        <w:ind w:left="360" w:firstLine="0"/>
+        <w:jc w:val="left"/>
+      </w:pPr>
+      <w:r>
+        <w:rPr>
+          <w:sz w:val="22"/>
+        </w:rPr>
+        <w:t xml:space="preserve">• </w:t>
+      </w:r>
+      <w:r>
+        <w:t>•</w:t>
+      </w:r>
+    </w:p>
+    <w:p>
+      <w:pPr>
+        <w:pStyle w:val="HiddenText"/>
+      </w:pPr>
+      <w:r>
+        <w:t>{% if not req_material_3 %}{{ '' }}{% endif %}</w:t>
+      </w:r>
+    </w:p>
+    <w:p>
+      <w:pPr>
+        <w:pStyle w:val="ListBullet"/>
+        <w:ind w:left="360" w:firstLine="0"/>
+        <w:jc w:val="left"/>
+      </w:pPr>
+      <w:r>
+        <w:rPr>
+          <w:sz w:val="22"/>
+        </w:rPr>
+        <w:t xml:space="preserve">• </w:t>
+      </w:r>
+      <w:r>
+        <w:t>•</w:t>
+      </w:r>
+    </w:p>
+    <w:p>
+      <w:pPr>
+        <w:pStyle w:val="HiddenText"/>
+      </w:pPr>
+      <w:r>
+        <w:t>{% if not req_material_4 %}{{ '' }}{% endif %}</w:t>
+      </w:r>
+    </w:p>
+    <w:p>
+      <w:pPr>
+        <w:pStyle w:val="ListBullet"/>
+        <w:ind w:left="360" w:firstLine="0"/>
+        <w:jc w:val="left"/>
+      </w:pPr>
+      <w:r>
+        <w:rPr>
+          <w:sz w:val="22"/>
+        </w:rPr>
+        <w:t xml:space="preserve">• </w:t>
+      </w:r>
+      <w:r>
+        <w:t>•</w:t>
+      </w:r>
+    </w:p>
+    <w:p>
+      <w:pPr>
+        <w:pStyle w:val="HiddenText"/>
+      </w:pPr>
+      <w:r>
+        <w:t>{% if not req_material_5 %}{{ '' }}{% endif %}</w:t>
+      </w:r>
+    </w:p>
+    <w:p>
+      <w:pPr>
+        <w:pStyle w:val="ListBullet"/>
+        <w:ind w:left="360" w:firstLine="0"/>
+        <w:jc w:val="left"/>
+      </w:pPr>
+      <w:r>
+        <w:rPr>
+          <w:sz w:val="22"/>
+        </w:rPr>
+        <w:t xml:space="preserve">• </w:t>
+      </w:r>
+      <w:r>
+        <w:t>•</w:t>
+      </w:r>
+    </w:p>
+    <w:p>
+      <w:pPr>
+        <w:pStyle w:val="HiddenText"/>
+      </w:pPr>
+      <w:r>
+        <w:t>{% if not req_material_6 %}{{ '' }}{% endif %}</w:t>
+      </w:r>
+    </w:p>
+    <w:p>
+      <w:pPr>
+        <w:pStyle w:val="ListBullet"/>
+        <w:ind w:left="360" w:firstLine="0"/>
+        <w:jc w:val="left"/>
+      </w:pPr>
+      <w:r>
+        <w:rPr>
+          <w:sz w:val="22"/>
+        </w:rPr>
+        <w:t xml:space="preserve">• </w:t>
+      </w:r>
+      <w:r>
+        <w:t>•</w:t>
+      </w:r>
+    </w:p>
+    <w:p>
+      <w:pPr>
+        <w:pStyle w:val="HiddenText"/>
+      </w:pPr>
+      <w:r>
+        <w:t>{% if not req_material_7 %}{{ '' }}{% endif %}</w:t>
+      </w:r>
+    </w:p>
+    <w:p>
+      <w:pPr>
+        <w:pStyle w:val="ListBullet"/>
+        <w:ind w:left="360" w:firstLine="0"/>
+        <w:jc w:val="left"/>
+      </w:pPr>
+      <w:r>
+        <w:rPr>
+          <w:sz w:val="22"/>
+        </w:rPr>
+        <w:t xml:space="preserve">• </w:t>
+      </w:r>
+      <w:r>
+        <w:t>•</w:t>
+      </w:r>
+    </w:p>
+    <w:p>
+      <w:pPr>
+        <w:pStyle w:val="HiddenText"/>
+      </w:pPr>
+      <w:r>
+        <w:t>{% if not req_material_8 %}{{ '' }}{% endif %}</w:t>
+      </w:r>
+    </w:p>
+    <w:p>
+      <w:pPr>
+        <w:pStyle w:val="ListBullet"/>
+        <w:ind w:left="360" w:firstLine="0"/>
+        <w:jc w:val="left"/>
+      </w:pPr>
+      <w:r>
+        <w:rPr>
+          <w:sz w:val="22"/>
+        </w:rPr>
+        <w:t xml:space="preserve">• </w:t>
+      </w:r>
+      <w:r>
+        <w:t>•</w:t>
+      </w:r>
+    </w:p>
+    <w:p>
+      <w:pPr>
+        <w:pStyle w:val="HiddenText"/>
+      </w:pPr>
+      <w:r>
+        <w:t>{% if not req_material_9 %}{{ '' }}{% endif %}</w:t>
+      </w:r>
+    </w:p>
+    <w:p>
+      <w:pPr>
+        <w:pStyle w:val="ListBullet"/>
+        <w:ind w:left="360" w:firstLine="0"/>
+        <w:jc w:val="left"/>
+      </w:pPr>
+      <w:r>
+        <w:rPr>
+          <w:sz w:val="22"/>
+        </w:rPr>
+        <w:t xml:space="preserve">• </w:t>
+      </w:r>
+      <w:r>
+        <w:t>•</w:t>
+      </w:r>
+    </w:p>
+    <w:p>
+      <w:pPr>
+        <w:pStyle w:val="HiddenText"/>
+      </w:pPr>
+      <w:r>
+        <w:t>{% if not req_material_10 %}{{ '' }}{% endif %}</w:t>
       </w:r>
     </w:p>
     <w:p>
@@ -311,23 +1088,7 @@
     </w:p>
     <w:p>
       <w:r>
-        <w:t xml:space="preserve"/>
-        <w:br/>
-        <w:t xml:space="preserve">        Bring all reagents to room temperature before use.</w:t>
-        <w:br/>
-        <w:t xml:space="preserve">        </w:t>
-        <w:br/>
-        <w:t xml:space="preserve">        Wash Buffer: Dilute Wash Buffer (25X) with distilled water. For example, if preparing 500 ml of Wash Buffer, dilute 20 ml of Wash Buffer (25X) into 480 ml of distilled water.</w:t>
-        <w:br/>
-        <w:t xml:space="preserve">        </w:t>
-        <w:br/>
-        <w:t xml:space="preserve">        Standard: Reconstitute the standard with standard diluent according to the label instructions. This reconstitution produces a stock solution. Let the standard stand for a minimum of 15 minutes with gentle agitation prior to making dilutions.</w:t>
-        <w:br/>
-        <w:t xml:space="preserve">        </w:t>
-        <w:br/>
-        <w:t xml:space="preserve">        Detection Reagent A and B: Dilute to the working concentration using Assay Diluent A and B, respectively.</w:t>
-        <w:br/>
-        <w:t xml:space="preserve">        </w:t>
+        <w:t>{{ reagent_preparation }}</w:t>
       </w:r>
     </w:p>
     <w:p>
@@ -340,7 +1101,7 @@
     </w:p>
     <w:p>
       <w:r>
-        <w:t xml:space="preserve"/>
+        <w:t>{{ sample_preparation }}</w:t>
       </w:r>
     </w:p>
     <w:p>
@@ -353,21 +1114,7 @@
     </w:p>
     <w:p>
       <w:r>
-        <w:t xml:space="preserve"/>
-        <w:br/>
-        <w:t xml:space="preserve">        1. Label 7 tubes, one for each standard: 4000 pg/ml, 2000 pg/ml, 1000 pg/ml, 500 pg/ml, 250 pg/ml, 125 pg/ml, and 62.5 pg/ml.</w:t>
-        <w:br/>
-        <w:t xml:space="preserve">        2. Pipette 300 µl of the Sample Diluent into each tube.</w:t>
-        <w:br/>
-        <w:t xml:space="preserve">        3. Pipette 300 µl of the reconstituted standard into the first tube and mix to create the 4000 pg/ml standard.</w:t>
-        <w:br/>
-        <w:t xml:space="preserve">        4. Pipette 300 µl from the 4000 pg/ml tube into the second tube and mix to create the 2000 pg/ml standard.</w:t>
-        <w:br/>
-        <w:t xml:space="preserve">        5. Continue this process for the remaining tubes.</w:t>
-        <w:br/>
-        <w:t xml:space="preserve">        6. The Sample Diluent serves as the zero standard (0 pg/ml).</w:t>
-        <w:br/>
-        <w:t xml:space="preserve">        </w:t>
+        <w:t>{{ dilution_of_standard }}</w:t>
       </w:r>
     </w:p>
     <w:p>
@@ -383,51 +1130,6 @@
         <w:t>This standard curve is provided for demonstration only. A standard curve should be generated for each set of samples assayed.</w:t>
       </w:r>
     </w:p>
-    <w:tbl>
-      <w:tblPr>
-        <w:tblStyle w:val="TableGrid"/>
-        <w:tblW w:type="auto" w:w="0"/>
-        <w:tblLayout w:type="autofit"/>
-        <w:tblLook w:firstColumn="1" w:firstRow="1" w:lastColumn="0" w:lastRow="0" w:noHBand="0" w:noVBand="1" w:val="04A0"/>
-      </w:tblPr>
-      <w:tblGrid>
-        <w:gridCol w:w="5400"/>
-        <w:gridCol w:w="5400"/>
-      </w:tblGrid>
-      <w:tr>
-        <w:tc>
-          <w:tcPr>
-            <w:tcW w:type="dxa" w:w="5400"/>
-          </w:tcPr>
-          <w:p>
-            <w:r>
-              <w:rPr>
-                <w:b/>
-              </w:rPr>
-              <w:t>Concentration (pg/ml)</w:t>
-            </w:r>
-          </w:p>
-        </w:tc>
-        <w:tc>
-          <w:tcPr>
-            <w:tcW w:type="dxa" w:w="5400"/>
-          </w:tcPr>
-          <w:p>
-            <w:r>
-              <w:rPr>
-                <w:b/>
-              </w:rPr>
-              <w:t>O.D.</w:t>
-            </w:r>
-          </w:p>
-        </w:tc>
-      </w:tr>
-    </w:tbl>
-    <w:p>
-      <w:r>
-        <w:t xml:space="preserve">[{'concentration': '0.0', 'od_value': '0.061'}]</w:t>
-      </w:r>
-    </w:p>
     <w:p>
       <w:pPr>
         <w:pStyle w:val="Heading2"/>
@@ -438,7 +1140,7 @@
     </w:p>
     <w:p>
       <w:r>
-        <w:t>- Intra-Assay Precision: Three samples of known concentration were tested on one plate to assess intra-assay precision.</w:t>
+        <w:t>Three samples of known concentration were tested on one plate to assess intra-assay precision.</w:t>
       </w:r>
     </w:p>
     <w:p>
@@ -448,7 +1150,7 @@
     </w:p>
     <w:p>
       <w:r>
-        <w:t xml:space="preserve"/>
+        <w:t>{{ variability_data }}</w:t>
       </w:r>
     </w:p>
     <w:p>
@@ -460,8 +1162,323 @@
       </w:r>
     </w:p>
     <w:p>
+      <w:pPr>
+        <w:pStyle w:val="ListNumber"/>
+      </w:pPr>
       <w:r>
-        <w:t xml:space="preserve">1.  It is recommended that all reagents and materials be equilibrated to room temperature (18-25°C) prior to the experiment (see Preparation Before The Experiment, if you have missed this information). Prepare all reagents and working standards as directed previously. Remove excess microplate strips from the plate frame and seal and store them in the original packaging. Add 100 µl of the standard, samples, or control per well. Add 100 µl of the Sample Diluent into the zero well. At least two replicates of each standard, sample, or control is recommended. Cover with the plate sealer provided and incubate for 120 minutes at room temperature (or 90 min. at 37 °C). Remove the cover and discard the liquid in the wells into an appropriate waste receptacle. Invert the plate on the benchtop onto a paper towel and tap the plate to gently blot any remaining liquid. It is recommended that the wells are not allowed to completely dry at any time. Add 100 µl of the prepared 1x Biotinylated Anti-Mouse Klk1 antibody to each well. Cover with a plate sealer and incubate for 90 minutes at room temperature (or 60 minutes at 37°C). Wash the plate 3 times with the 1x wash buffer: Discard the liquid in the wells into an appropriate waste receptacle. Then, invert the plate on the benchtop onto a paper towel and tap the plate to gently blot any remaining liquid. It is recommended that the wells are not allowed to completely dry at any time. Add 300 µl of the 1x wash buffer to each assay well. (For cleaner background incubate for 60 seconds between each wash). Repeat steps a-b 2 additional times. Discard the wash buffer in the wells into an appropriate waste receptacle. Then, invert the plate on the benchtop onto a paper towel and tap the plate to gently blot any remaining liquid. Add 100 µl of the prepared 1x Avidin-Biotin-Peroxidase Complex into each well. Cover with the plate sealer provided and incubate for 40 minutes at RT (or 30 minutes at 37°C). Wash the plate 5 times with the 1x wash buffer: Discard the liquid in the wells into an appropriate waste receptacle. Then, invert the plate on the benchtop onto a paper towel and tap the plate to gently blot any remaining liquid. It is recommended that the wells are not allowed to completely dry at any time. Add 300 µl of the 1x wash buffer to each assay well. (For cleaner background incubate for 60 seconds between each wash). Repeat steps a-b 4 additional times. Discard the wash buffer in the wells into an appropriate waste receptacle. Then, invert the plate on the benchtop onto a paper towel and tap the plate to gently blot any remaining liquid. Add 90 µl of Color Developing Reagent to each well. Cover with the plate sealer provided and incubate in the dark for 30 minutes at RT (or 15-25 minutes at 37°C). (The optimal incubation time must be empirically determined. A guideline to look for is blue shading the top four standard wells, while the remaining standards remain clear.) Add 100 µl of Stop Solution to each well. The color should immediately change to yellow. Within 30 minutes of stopping the reaction, the O.D. absorbance should be read with a microplate reader at 450nm. Assay Protocol Notes Solutions: To avoid cross-contamination, change pipette tips between additions of each standard, between sample additions, and between reagent additions. Also, use separate reservoirs for each reagent. Applying Solutions: All solutions should be added to the bottom of the ELISA plate well. Avoid touching the inside wall of the well. Avoid foaming when possible. Assay Timing: The interval between adding samples to the first and last wells should be minimized. Delays will increase the incubation time differential between wells, which will significantly affect the experimental accuracy and repeatability. For each step in the procedure, total dispensing time for addition of reagents or samples should not exceed 10 minutes.</w:t>
+        <w:t>{{ protocol_step_1|default('') }}</w:t>
+      </w:r>
+    </w:p>
+    <w:p>
+      <w:pPr>
+        <w:pStyle w:val="HiddenText"/>
+      </w:pPr>
+      <w:r>
+        <w:t>{% if not protocol_step_1 %}{{ '' }}{% endif %}</w:t>
+      </w:r>
+    </w:p>
+    <w:p>
+      <w:pPr>
+        <w:pStyle w:val="ListNumber"/>
+      </w:pPr>
+      <w:r>
+        <w:t>{{ protocol_step_2|default('') }}</w:t>
+      </w:r>
+    </w:p>
+    <w:p>
+      <w:pPr>
+        <w:pStyle w:val="HiddenText"/>
+      </w:pPr>
+      <w:r>
+        <w:t>{% if not protocol_step_2 %}{{ '' }}{% endif %}</w:t>
+      </w:r>
+    </w:p>
+    <w:p>
+      <w:pPr>
+        <w:pStyle w:val="ListNumber"/>
+      </w:pPr>
+      <w:r>
+        <w:t>{{ protocol_step_3|default('') }}</w:t>
+      </w:r>
+    </w:p>
+    <w:p>
+      <w:pPr>
+        <w:pStyle w:val="HiddenText"/>
+      </w:pPr>
+      <w:r>
+        <w:t>{% if not protocol_step_3 %}{{ '' }}{% endif %}</w:t>
+      </w:r>
+    </w:p>
+    <w:p>
+      <w:pPr>
+        <w:pStyle w:val="ListNumber"/>
+      </w:pPr>
+      <w:r>
+        <w:t>{{ protocol_step_4|default('') }}</w:t>
+      </w:r>
+    </w:p>
+    <w:p>
+      <w:pPr>
+        <w:pStyle w:val="HiddenText"/>
+      </w:pPr>
+      <w:r>
+        <w:t>{% if not protocol_step_4 %}{{ '' }}{% endif %}</w:t>
+      </w:r>
+    </w:p>
+    <w:p>
+      <w:pPr>
+        <w:pStyle w:val="ListNumber"/>
+      </w:pPr>
+      <w:r>
+        <w:t>{{ protocol_step_5|default('') }}</w:t>
+      </w:r>
+    </w:p>
+    <w:p>
+      <w:pPr>
+        <w:pStyle w:val="HiddenText"/>
+      </w:pPr>
+      <w:r>
+        <w:t>{% if not protocol_step_5 %}{{ '' }}{% endif %}</w:t>
+      </w:r>
+    </w:p>
+    <w:p>
+      <w:pPr>
+        <w:pStyle w:val="ListNumber"/>
+      </w:pPr>
+      <w:r>
+        <w:t>{{ protocol_step_6|default('') }}</w:t>
+      </w:r>
+    </w:p>
+    <w:p>
+      <w:pPr>
+        <w:pStyle w:val="HiddenText"/>
+      </w:pPr>
+      <w:r>
+        <w:t>{% if not protocol_step_6 %}{{ '' }}{% endif %}</w:t>
+      </w:r>
+    </w:p>
+    <w:p>
+      <w:pPr>
+        <w:pStyle w:val="ListNumber"/>
+      </w:pPr>
+      <w:r>
+        <w:t>{{ protocol_step_7|default('') }}</w:t>
+      </w:r>
+    </w:p>
+    <w:p>
+      <w:pPr>
+        <w:pStyle w:val="HiddenText"/>
+      </w:pPr>
+      <w:r>
+        <w:t>{% if not protocol_step_7 %}{{ '' }}{% endif %}</w:t>
+      </w:r>
+    </w:p>
+    <w:p>
+      <w:pPr>
+        <w:pStyle w:val="ListNumber"/>
+      </w:pPr>
+      <w:r>
+        <w:t>{{ protocol_step_8|default('') }}</w:t>
+      </w:r>
+    </w:p>
+    <w:p>
+      <w:pPr>
+        <w:pStyle w:val="HiddenText"/>
+      </w:pPr>
+      <w:r>
+        <w:t>{% if not protocol_step_8 %}{{ '' }}{% endif %}</w:t>
+      </w:r>
+    </w:p>
+    <w:p>
+      <w:pPr>
+        <w:pStyle w:val="ListNumber"/>
+      </w:pPr>
+      <w:r>
+        <w:t>{{ protocol_step_9|default('') }}</w:t>
+      </w:r>
+    </w:p>
+    <w:p>
+      <w:pPr>
+        <w:pStyle w:val="HiddenText"/>
+      </w:pPr>
+      <w:r>
+        <w:t>{% if not protocol_step_9 %}{{ '' }}{% endif %}</w:t>
+      </w:r>
+    </w:p>
+    <w:p>
+      <w:pPr>
+        <w:pStyle w:val="ListNumber"/>
+      </w:pPr>
+      <w:r>
+        <w:t>{{ protocol_step_10|default('') }}</w:t>
+      </w:r>
+    </w:p>
+    <w:p>
+      <w:pPr>
+        <w:pStyle w:val="HiddenText"/>
+      </w:pPr>
+      <w:r>
+        <w:t>{% if not protocol_step_10 %}{{ '' }}{% endif %}</w:t>
+      </w:r>
+    </w:p>
+    <w:p>
+      <w:pPr>
+        <w:pStyle w:val="ListNumber"/>
+      </w:pPr>
+      <w:r>
+        <w:t>{{ protocol_step_11|default('') }}</w:t>
+      </w:r>
+    </w:p>
+    <w:p>
+      <w:pPr>
+        <w:pStyle w:val="HiddenText"/>
+      </w:pPr>
+      <w:r>
+        <w:t>{% if not protocol_step_11 %}{{ '' }}{% endif %}</w:t>
+      </w:r>
+    </w:p>
+    <w:p>
+      <w:pPr>
+        <w:pStyle w:val="ListNumber"/>
+      </w:pPr>
+      <w:r>
+        <w:t>{{ protocol_step_12|default('') }}</w:t>
+      </w:r>
+    </w:p>
+    <w:p>
+      <w:pPr>
+        <w:pStyle w:val="HiddenText"/>
+      </w:pPr>
+      <w:r>
+        <w:t>{% if not protocol_step_12 %}{{ '' }}{% endif %}</w:t>
+      </w:r>
+    </w:p>
+    <w:p>
+      <w:pPr>
+        <w:pStyle w:val="ListNumber"/>
+      </w:pPr>
+      <w:r>
+        <w:t>{{ protocol_step_13|default('') }}</w:t>
+      </w:r>
+    </w:p>
+    <w:p>
+      <w:pPr>
+        <w:pStyle w:val="HiddenText"/>
+      </w:pPr>
+      <w:r>
+        <w:t>{% if not protocol_step_13 %}{{ '' }}{% endif %}</w:t>
+      </w:r>
+    </w:p>
+    <w:p>
+      <w:pPr>
+        <w:pStyle w:val="ListNumber"/>
+      </w:pPr>
+      <w:r>
+        <w:t>{{ protocol_step_14|default('') }}</w:t>
+      </w:r>
+    </w:p>
+    <w:p>
+      <w:pPr>
+        <w:pStyle w:val="HiddenText"/>
+      </w:pPr>
+      <w:r>
+        <w:t>{% if not protocol_step_14 %}{{ '' }}{% endif %}</w:t>
+      </w:r>
+    </w:p>
+    <w:p>
+      <w:pPr>
+        <w:pStyle w:val="ListNumber"/>
+      </w:pPr>
+      <w:r>
+        <w:t>{{ protocol_step_15|default('') }}</w:t>
+      </w:r>
+    </w:p>
+    <w:p>
+      <w:pPr>
+        <w:pStyle w:val="HiddenText"/>
+      </w:pPr>
+      <w:r>
+        <w:t>{% if not protocol_step_15 %}{{ '' }}{% endif %}</w:t>
+      </w:r>
+    </w:p>
+    <w:p>
+      <w:pPr>
+        <w:pStyle w:val="ListNumber"/>
+      </w:pPr>
+      <w:r>
+        <w:t>{{ protocol_step_16|default('') }}</w:t>
+      </w:r>
+    </w:p>
+    <w:p>
+      <w:pPr>
+        <w:pStyle w:val="HiddenText"/>
+      </w:pPr>
+      <w:r>
+        <w:t>{% if not protocol_step_16 %}{{ '' }}{% endif %}</w:t>
+      </w:r>
+    </w:p>
+    <w:p>
+      <w:pPr>
+        <w:pStyle w:val="ListNumber"/>
+      </w:pPr>
+      <w:r>
+        <w:t>{{ protocol_step_17|default('') }}</w:t>
+      </w:r>
+    </w:p>
+    <w:p>
+      <w:pPr>
+        <w:pStyle w:val="HiddenText"/>
+      </w:pPr>
+      <w:r>
+        <w:t>{% if not protocol_step_17 %}{{ '' }}{% endif %}</w:t>
+      </w:r>
+    </w:p>
+    <w:p>
+      <w:pPr>
+        <w:pStyle w:val="ListNumber"/>
+      </w:pPr>
+      <w:r>
+        <w:t>{{ protocol_step_18|default('') }}</w:t>
+      </w:r>
+    </w:p>
+    <w:p>
+      <w:pPr>
+        <w:pStyle w:val="HiddenText"/>
+      </w:pPr>
+      <w:r>
+        <w:t>{% if not protocol_step_18 %}{{ '' }}{% endif %}</w:t>
+      </w:r>
+    </w:p>
+    <w:p>
+      <w:pPr>
+        <w:pStyle w:val="ListNumber"/>
+      </w:pPr>
+      <w:r>
+        <w:t>{{ protocol_step_19|default('') }}</w:t>
+      </w:r>
+    </w:p>
+    <w:p>
+      <w:pPr>
+        <w:pStyle w:val="HiddenText"/>
+      </w:pPr>
+      <w:r>
+        <w:t>{% if not protocol_step_19 %}{{ '' }}{% endif %}</w:t>
+      </w:r>
+    </w:p>
+    <w:p>
+      <w:pPr>
+        <w:pStyle w:val="ListNumber"/>
+      </w:pPr>
+      <w:r>
+        <w:t>{{ protocol_step_20|default('') }}</w:t>
+      </w:r>
+    </w:p>
+    <w:p>
+      <w:pPr>
+        <w:pStyle w:val="HiddenText"/>
+      </w:pPr>
+      <w:r>
+        <w:t>{% if not protocol_step_20 %}{{ '' }}{% endif %}</w:t>
       </w:r>
     </w:p>
     <w:p>
@@ -474,15 +1491,7 @@
     </w:p>
     <w:p>
       <w:r>
-        <w:t xml:space="preserve">Subtract the average zero standard O.D. reading. It is recommended that a standard curve be created using computer software to generate a four-parameter logistic (4-PL) curve-fit. A free program capable of generating a four-parameter logistic (4-PL) curve-fit can be found online at: www.myassays.com/four-parameter-logistic-curve.assay. Alternatively, plot the mean absorbance for each standard against the concentration. The measured concentration in the sample can be interpolated by using linear regression of each average relative O.D. against the standard curve generated using curve fitting software. This will generate an adequate but less precise fit of the data. For diluted samples, the concentration reading from the standard curve must be multiplied by the dilution factor. Background on Klk1</w:t>
-        <w:br/>
-        <w:t xml:space="preserve"/>
-        <w:br/>
-        <w:t xml:space="preserve">Kallikrein-1, also known as tissue kallikrein, is a protein that in humans is encoded by the KLK1 gene. This serine protease generates Lys-bradykinin by specific proteolysis of kininogen-1. KLK1 is a member of the peptidase S1 family. Its gene is mapped to 19q13.3. In all, it has got 262-amino acids which contain a putative signal peptide, followed by a short activating peptide and the protease domain. The protein is mainly found in kidney, pancreas, and salivary gland, showing a unique pattern of tissue-specific expression relative to other members of the family. KLK1 is implicated in carcinogenesis and some have potential as novel cancer and other disease biomarkers. 1 Publications Citing This Product</w:t>
-        <w:br/>
-        <w:t xml:space="preserve"/>
-        <w:br/>
-        <w:t xml:space="preserve">PubMed ID: 10.1186/s12014-021-09335-9, Proteomics and functional study reveal kallikrein-6 enhances communicating hydrocephalus Visit bosterbio.com/mouse-klk1-picokine-trade-elisa-kit-ek1586-innovative research.html to see all 1 publications. </w:t>
+        <w:t>{{ data_analysis }}</w:t>
       </w:r>
     </w:p>
     <w:p>
@@ -496,6 +1505,1431 @@
     <w:p>
       <w:r>
         <w:t>This material is sold for in-vitro use only in manufacturing and research. This material is not suitable for human use. It is the responsibility of the user to undertake sufficient verification and testing to determine the suitability of each product's application. The statements herein are offered for informational purposes only and are intended to be used solely for your consideration, investigation and verification.</w:t>
+      </w:r>
+    </w:p>
+    <w:tbl>
+      <w:tblPr>
+        <w:tblStyle w:val="TableGrid"/>
+        <w:tblW w:type="auto" w:w="0"/>
+        <w:jc w:val="center"/>
+        <w:tblLook w:firstColumn="1" w:firstRow="1" w:lastColumn="0" w:lastRow="0" w:noHBand="0" w:noVBand="1" w:val="04A0"/>
+      </w:tblPr>
+      <w:tblGrid>
+        <w:gridCol w:w="2160"/>
+        <w:gridCol w:w="2160"/>
+        <w:gridCol w:w="2160"/>
+        <w:gridCol w:w="2160"/>
+        <w:gridCol w:w="2160"/>
+      </w:tblGrid>
+      <w:tr>
+        <w:tc>
+          <w:tcPr>
+            <w:tcW w:type="dxa" w:w="2160"/>
+          </w:tcPr>
+          <w:p>
+            <w:pPr>
+              <w:jc w:val="center"/>
+            </w:pPr>
+            <w:r>
+              <w:rPr>
+                <w:b/>
+              </w:rPr>
+              <w:t>Sample</w:t>
+            </w:r>
+          </w:p>
+        </w:tc>
+        <w:tc>
+          <w:tcPr>
+            <w:tcW w:type="dxa" w:w="2160"/>
+          </w:tcPr>
+          <w:p>
+            <w:pPr>
+              <w:jc w:val="center"/>
+            </w:pPr>
+            <w:r>
+              <w:rPr>
+                <w:b/>
+              </w:rPr>
+              <w:t>n</w:t>
+            </w:r>
+          </w:p>
+        </w:tc>
+        <w:tc>
+          <w:tcPr>
+            <w:tcW w:type="dxa" w:w="2160"/>
+          </w:tcPr>
+          <w:p>
+            <w:pPr>
+              <w:jc w:val="center"/>
+            </w:pPr>
+            <w:r>
+              <w:rPr>
+                <w:b/>
+              </w:rPr>
+              <w:t>Mean (pg/ml)</w:t>
+            </w:r>
+          </w:p>
+        </w:tc>
+        <w:tc>
+          <w:tcPr>
+            <w:tcW w:type="dxa" w:w="2160"/>
+          </w:tcPr>
+          <w:p>
+            <w:pPr>
+              <w:jc w:val="center"/>
+            </w:pPr>
+            <w:r>
+              <w:rPr>
+                <w:b/>
+              </w:rPr>
+              <w:t>Standard Deviation</w:t>
+            </w:r>
+          </w:p>
+        </w:tc>
+        <w:tc>
+          <w:tcPr>
+            <w:tcW w:type="dxa" w:w="2160"/>
+          </w:tcPr>
+          <w:p>
+            <w:pPr>
+              <w:jc w:val="center"/>
+            </w:pPr>
+            <w:r>
+              <w:rPr>
+                <w:b/>
+              </w:rPr>
+              <w:t>CV (%)</w:t>
+            </w:r>
+          </w:p>
+        </w:tc>
+      </w:tr>
+      <w:tr>
+        <w:tc>
+          <w:tcPr>
+            <w:tcW w:type="dxa" w:w="2160"/>
+          </w:tcPr>
+          <w:p>
+            <w:pPr>
+              <w:jc w:val="center"/>
+            </w:pPr>
+            <w:r>
+              <w:t>1</w:t>
+            </w:r>
+          </w:p>
+        </w:tc>
+        <w:tc>
+          <w:tcPr>
+            <w:tcW w:type="dxa" w:w="2160"/>
+          </w:tcPr>
+          <w:p>
+            <w:pPr>
+              <w:jc w:val="center"/>
+            </w:pPr>
+            <w:r>
+              <w:t>{{ intra_var_sample1_n }}</w:t>
+            </w:r>
+          </w:p>
+        </w:tc>
+        <w:tc>
+          <w:tcPr>
+            <w:tcW w:type="dxa" w:w="2160"/>
+          </w:tcPr>
+          <w:p>
+            <w:pPr>
+              <w:jc w:val="center"/>
+            </w:pPr>
+            <w:r>
+              <w:t>{{ intra_var_sample1_mean }}</w:t>
+            </w:r>
+          </w:p>
+        </w:tc>
+        <w:tc>
+          <w:tcPr>
+            <w:tcW w:type="dxa" w:w="2160"/>
+          </w:tcPr>
+          <w:p>
+            <w:pPr>
+              <w:jc w:val="center"/>
+            </w:pPr>
+            <w:r>
+              <w:t>{{ intra_var_sample1_sd }}</w:t>
+            </w:r>
+          </w:p>
+        </w:tc>
+        <w:tc>
+          <w:tcPr>
+            <w:tcW w:type="dxa" w:w="2160"/>
+          </w:tcPr>
+          <w:p>
+            <w:pPr>
+              <w:jc w:val="center"/>
+            </w:pPr>
+            <w:r>
+              <w:t>{{ intra_var_sample1_cv }}</w:t>
+            </w:r>
+          </w:p>
+        </w:tc>
+      </w:tr>
+      <w:tr>
+        <w:tc>
+          <w:tcPr>
+            <w:tcW w:type="dxa" w:w="2160"/>
+          </w:tcPr>
+          <w:p>
+            <w:pPr>
+              <w:jc w:val="center"/>
+            </w:pPr>
+            <w:r>
+              <w:t>2</w:t>
+            </w:r>
+          </w:p>
+        </w:tc>
+        <w:tc>
+          <w:tcPr>
+            <w:tcW w:type="dxa" w:w="2160"/>
+          </w:tcPr>
+          <w:p>
+            <w:pPr>
+              <w:jc w:val="center"/>
+            </w:pPr>
+            <w:r>
+              <w:t>{{ intra_var_sample2_n }}</w:t>
+            </w:r>
+          </w:p>
+        </w:tc>
+        <w:tc>
+          <w:tcPr>
+            <w:tcW w:type="dxa" w:w="2160"/>
+          </w:tcPr>
+          <w:p>
+            <w:pPr>
+              <w:jc w:val="center"/>
+            </w:pPr>
+            <w:r>
+              <w:t>{{ intra_var_sample2_mean }}</w:t>
+            </w:r>
+          </w:p>
+        </w:tc>
+        <w:tc>
+          <w:tcPr>
+            <w:tcW w:type="dxa" w:w="2160"/>
+          </w:tcPr>
+          <w:p>
+            <w:pPr>
+              <w:jc w:val="center"/>
+            </w:pPr>
+            <w:r>
+              <w:t>{{ intra_var_sample2_sd }}</w:t>
+            </w:r>
+          </w:p>
+        </w:tc>
+        <w:tc>
+          <w:tcPr>
+            <w:tcW w:type="dxa" w:w="2160"/>
+          </w:tcPr>
+          <w:p>
+            <w:pPr>
+              <w:jc w:val="center"/>
+            </w:pPr>
+            <w:r>
+              <w:t>{{ intra_var_sample2_cv }}</w:t>
+            </w:r>
+          </w:p>
+        </w:tc>
+      </w:tr>
+      <w:tr>
+        <w:tc>
+          <w:tcPr>
+            <w:tcW w:type="dxa" w:w="2160"/>
+          </w:tcPr>
+          <w:p>
+            <w:pPr>
+              <w:jc w:val="center"/>
+            </w:pPr>
+            <w:r>
+              <w:t>3</w:t>
+            </w:r>
+          </w:p>
+        </w:tc>
+        <w:tc>
+          <w:tcPr>
+            <w:tcW w:type="dxa" w:w="2160"/>
+          </w:tcPr>
+          <w:p>
+            <w:pPr>
+              <w:jc w:val="center"/>
+            </w:pPr>
+            <w:r>
+              <w:t>{{ intra_var_sample3_n }}</w:t>
+            </w:r>
+          </w:p>
+        </w:tc>
+        <w:tc>
+          <w:tcPr>
+            <w:tcW w:type="dxa" w:w="2160"/>
+          </w:tcPr>
+          <w:p>
+            <w:pPr>
+              <w:jc w:val="center"/>
+            </w:pPr>
+            <w:r>
+              <w:t>{{ intra_var_sample3_mean }}</w:t>
+            </w:r>
+          </w:p>
+        </w:tc>
+        <w:tc>
+          <w:tcPr>
+            <w:tcW w:type="dxa" w:w="2160"/>
+          </w:tcPr>
+          <w:p>
+            <w:pPr>
+              <w:jc w:val="center"/>
+            </w:pPr>
+            <w:r>
+              <w:t>{{ intra_var_sample3_sd }}</w:t>
+            </w:r>
+          </w:p>
+        </w:tc>
+        <w:tc>
+          <w:tcPr>
+            <w:tcW w:type="dxa" w:w="2160"/>
+          </w:tcPr>
+          <w:p>
+            <w:pPr>
+              <w:jc w:val="center"/>
+            </w:pPr>
+            <w:r>
+              <w:t>{{ intra_var_sample3_cv }}</w:t>
+            </w:r>
+          </w:p>
+        </w:tc>
+      </w:tr>
+    </w:tbl>
+    <w:p/>
+    <w:p>
+      <w:r>
+        <w:t>Three samples of known concentration were tested in separate assays to assess inter-assay precision.</w:t>
+      </w:r>
+    </w:p>
+    <w:tbl>
+      <w:tblPr>
+        <w:tblStyle w:val="TableGrid"/>
+        <w:tblW w:type="auto" w:w="0"/>
+        <w:jc w:val="center"/>
+        <w:tblLook w:firstColumn="1" w:firstRow="1" w:lastColumn="0" w:lastRow="0" w:noHBand="0" w:noVBand="1" w:val="04A0"/>
+      </w:tblPr>
+      <w:tblGrid>
+        <w:gridCol w:w="2160"/>
+        <w:gridCol w:w="2160"/>
+        <w:gridCol w:w="2160"/>
+        <w:gridCol w:w="2160"/>
+        <w:gridCol w:w="2160"/>
+      </w:tblGrid>
+      <w:tr>
+        <w:tc>
+          <w:tcPr>
+            <w:tcW w:type="dxa" w:w="2160"/>
+          </w:tcPr>
+          <w:p>
+            <w:pPr>
+              <w:jc w:val="center"/>
+            </w:pPr>
+            <w:r>
+              <w:rPr>
+                <w:b/>
+              </w:rPr>
+              <w:t>Sample</w:t>
+            </w:r>
+          </w:p>
+        </w:tc>
+        <w:tc>
+          <w:tcPr>
+            <w:tcW w:type="dxa" w:w="2160"/>
+          </w:tcPr>
+          <w:p>
+            <w:pPr>
+              <w:jc w:val="center"/>
+            </w:pPr>
+            <w:r>
+              <w:rPr>
+                <w:b/>
+              </w:rPr>
+              <w:t>n</w:t>
+            </w:r>
+          </w:p>
+        </w:tc>
+        <w:tc>
+          <w:tcPr>
+            <w:tcW w:type="dxa" w:w="2160"/>
+          </w:tcPr>
+          <w:p>
+            <w:pPr>
+              <w:jc w:val="center"/>
+            </w:pPr>
+            <w:r>
+              <w:rPr>
+                <w:b/>
+              </w:rPr>
+              <w:t>Mean (pg/ml)</w:t>
+            </w:r>
+          </w:p>
+        </w:tc>
+        <w:tc>
+          <w:tcPr>
+            <w:tcW w:type="dxa" w:w="2160"/>
+          </w:tcPr>
+          <w:p>
+            <w:pPr>
+              <w:jc w:val="center"/>
+            </w:pPr>
+            <w:r>
+              <w:rPr>
+                <w:b/>
+              </w:rPr>
+              <w:t>Standard Deviation</w:t>
+            </w:r>
+          </w:p>
+        </w:tc>
+        <w:tc>
+          <w:tcPr>
+            <w:tcW w:type="dxa" w:w="2160"/>
+          </w:tcPr>
+          <w:p>
+            <w:pPr>
+              <w:jc w:val="center"/>
+            </w:pPr>
+            <w:r>
+              <w:rPr>
+                <w:b/>
+              </w:rPr>
+              <w:t>CV (%)</w:t>
+            </w:r>
+          </w:p>
+        </w:tc>
+      </w:tr>
+      <w:tr>
+        <w:tc>
+          <w:tcPr>
+            <w:tcW w:type="dxa" w:w="2160"/>
+          </w:tcPr>
+          <w:p>
+            <w:pPr>
+              <w:jc w:val="center"/>
+            </w:pPr>
+            <w:r>
+              <w:t>1</w:t>
+            </w:r>
+          </w:p>
+        </w:tc>
+        <w:tc>
+          <w:tcPr>
+            <w:tcW w:type="dxa" w:w="2160"/>
+          </w:tcPr>
+          <w:p>
+            <w:pPr>
+              <w:jc w:val="center"/>
+            </w:pPr>
+            <w:r>
+              <w:t>{{ inter_var_sample1_n }}</w:t>
+            </w:r>
+          </w:p>
+        </w:tc>
+        <w:tc>
+          <w:tcPr>
+            <w:tcW w:type="dxa" w:w="2160"/>
+          </w:tcPr>
+          <w:p>
+            <w:pPr>
+              <w:jc w:val="center"/>
+            </w:pPr>
+            <w:r>
+              <w:t>{{ inter_var_sample1_mean }}</w:t>
+            </w:r>
+          </w:p>
+        </w:tc>
+        <w:tc>
+          <w:tcPr>
+            <w:tcW w:type="dxa" w:w="2160"/>
+          </w:tcPr>
+          <w:p>
+            <w:pPr>
+              <w:jc w:val="center"/>
+            </w:pPr>
+            <w:r>
+              <w:t>{{ inter_var_sample1_sd }}</w:t>
+            </w:r>
+          </w:p>
+        </w:tc>
+        <w:tc>
+          <w:tcPr>
+            <w:tcW w:type="dxa" w:w="2160"/>
+          </w:tcPr>
+          <w:p>
+            <w:pPr>
+              <w:jc w:val="center"/>
+            </w:pPr>
+            <w:r>
+              <w:t>{{ inter_var_sample1_cv }}</w:t>
+            </w:r>
+          </w:p>
+        </w:tc>
+      </w:tr>
+      <w:tr>
+        <w:tc>
+          <w:tcPr>
+            <w:tcW w:type="dxa" w:w="2160"/>
+          </w:tcPr>
+          <w:p>
+            <w:pPr>
+              <w:jc w:val="center"/>
+            </w:pPr>
+            <w:r>
+              <w:t>2</w:t>
+            </w:r>
+          </w:p>
+        </w:tc>
+        <w:tc>
+          <w:tcPr>
+            <w:tcW w:type="dxa" w:w="2160"/>
+          </w:tcPr>
+          <w:p>
+            <w:pPr>
+              <w:jc w:val="center"/>
+            </w:pPr>
+            <w:r>
+              <w:t>{{ inter_var_sample2_n }}</w:t>
+            </w:r>
+          </w:p>
+        </w:tc>
+        <w:tc>
+          <w:tcPr>
+            <w:tcW w:type="dxa" w:w="2160"/>
+          </w:tcPr>
+          <w:p>
+            <w:pPr>
+              <w:jc w:val="center"/>
+            </w:pPr>
+            <w:r>
+              <w:t>{{ inter_var_sample2_mean }}</w:t>
+            </w:r>
+          </w:p>
+        </w:tc>
+        <w:tc>
+          <w:tcPr>
+            <w:tcW w:type="dxa" w:w="2160"/>
+          </w:tcPr>
+          <w:p>
+            <w:pPr>
+              <w:jc w:val="center"/>
+            </w:pPr>
+            <w:r>
+              <w:t>{{ inter_var_sample2_sd }}</w:t>
+            </w:r>
+          </w:p>
+        </w:tc>
+        <w:tc>
+          <w:tcPr>
+            <w:tcW w:type="dxa" w:w="2160"/>
+          </w:tcPr>
+          <w:p>
+            <w:pPr>
+              <w:jc w:val="center"/>
+            </w:pPr>
+            <w:r>
+              <w:t>{{ inter_var_sample2_cv }}</w:t>
+            </w:r>
+          </w:p>
+        </w:tc>
+      </w:tr>
+      <w:tr>
+        <w:tc>
+          <w:tcPr>
+            <w:tcW w:type="dxa" w:w="2160"/>
+          </w:tcPr>
+          <w:p>
+            <w:pPr>
+              <w:jc w:val="center"/>
+            </w:pPr>
+            <w:r>
+              <w:t>3</w:t>
+            </w:r>
+          </w:p>
+        </w:tc>
+        <w:tc>
+          <w:tcPr>
+            <w:tcW w:type="dxa" w:w="2160"/>
+          </w:tcPr>
+          <w:p>
+            <w:pPr>
+              <w:jc w:val="center"/>
+            </w:pPr>
+            <w:r>
+              <w:t>{{ inter_var_sample3_n }}</w:t>
+            </w:r>
+          </w:p>
+        </w:tc>
+        <w:tc>
+          <w:tcPr>
+            <w:tcW w:type="dxa" w:w="2160"/>
+          </w:tcPr>
+          <w:p>
+            <w:pPr>
+              <w:jc w:val="center"/>
+            </w:pPr>
+            <w:r>
+              <w:t>{{ inter_var_sample3_mean }}</w:t>
+            </w:r>
+          </w:p>
+        </w:tc>
+        <w:tc>
+          <w:tcPr>
+            <w:tcW w:type="dxa" w:w="2160"/>
+          </w:tcPr>
+          <w:p>
+            <w:pPr>
+              <w:jc w:val="center"/>
+            </w:pPr>
+            <w:r>
+              <w:t>{{ inter_var_sample3_sd }}</w:t>
+            </w:r>
+          </w:p>
+        </w:tc>
+        <w:tc>
+          <w:tcPr>
+            <w:tcW w:type="dxa" w:w="2160"/>
+          </w:tcPr>
+          <w:p>
+            <w:pPr>
+              <w:jc w:val="center"/>
+            </w:pPr>
+            <w:r>
+              <w:t>{{ inter_var_sample3_cv }}</w:t>
+            </w:r>
+          </w:p>
+        </w:tc>
+      </w:tr>
+    </w:tbl>
+    <w:p/>
+    <w:p>
+      <w:pPr>
+        <w:pStyle w:val="Heading2"/>
+      </w:pPr>
+      <w:r>
+        <w:rPr>
+          <w:color w:val="0046B4"/>
+        </w:rPr>
+        <w:t>REPRODUCIBILITY</w:t>
+      </w:r>
+    </w:p>
+    <w:p>
+      <w:r>
+        <w:t>Samples were tested in four different assay lots to assess reproducibility.</w:t>
+      </w:r>
+    </w:p>
+    <w:tbl>
+      <w:tblPr>
+        <w:tblStyle w:val="TableGrid"/>
+        <w:tblW w:type="auto" w:w="0"/>
+        <w:jc w:val="center"/>
+        <w:tblLook w:firstColumn="1" w:firstRow="1" w:lastColumn="0" w:lastRow="0" w:noHBand="0" w:noVBand="1" w:val="04A0"/>
+      </w:tblPr>
+      <w:tblGrid>
+        <w:gridCol w:w="1543"/>
+        <w:gridCol w:w="1543"/>
+        <w:gridCol w:w="1543"/>
+        <w:gridCol w:w="1543"/>
+        <w:gridCol w:w="1543"/>
+        <w:gridCol w:w="1543"/>
+        <w:gridCol w:w="1543"/>
+      </w:tblGrid>
+      <w:tr>
+        <w:tc>
+          <w:tcPr>
+            <w:tcW w:type="dxa" w:w="1543"/>
+          </w:tcPr>
+          <w:p>
+            <w:pPr>
+              <w:jc w:val="center"/>
+            </w:pPr>
+            <w:r>
+              <w:rPr>
+                <w:b/>
+              </w:rPr>
+            </w:r>
+          </w:p>
+        </w:tc>
+        <w:tc>
+          <w:tcPr>
+            <w:tcW w:type="dxa" w:w="1543"/>
+          </w:tcPr>
+          <w:p>
+            <w:pPr>
+              <w:jc w:val="center"/>
+            </w:pPr>
+            <w:r>
+              <w:rPr>
+                <w:b/>
+              </w:rPr>
+              <w:t>Lot 1</w:t>
+            </w:r>
+          </w:p>
+        </w:tc>
+        <w:tc>
+          <w:tcPr>
+            <w:tcW w:type="dxa" w:w="1543"/>
+          </w:tcPr>
+          <w:p>
+            <w:pPr>
+              <w:jc w:val="center"/>
+            </w:pPr>
+            <w:r>
+              <w:rPr>
+                <w:b/>
+              </w:rPr>
+              <w:t>Lot 2</w:t>
+            </w:r>
+          </w:p>
+        </w:tc>
+        <w:tc>
+          <w:tcPr>
+            <w:tcW w:type="dxa" w:w="1543"/>
+          </w:tcPr>
+          <w:p>
+            <w:pPr>
+              <w:jc w:val="center"/>
+            </w:pPr>
+            <w:r>
+              <w:rPr>
+                <w:b/>
+              </w:rPr>
+              <w:t>Lot 3</w:t>
+            </w:r>
+          </w:p>
+        </w:tc>
+        <w:tc>
+          <w:tcPr>
+            <w:tcW w:type="dxa" w:w="1543"/>
+          </w:tcPr>
+          <w:p>
+            <w:pPr>
+              <w:jc w:val="center"/>
+            </w:pPr>
+            <w:r>
+              <w:rPr>
+                <w:b/>
+              </w:rPr>
+              <w:t>Lot 4</w:t>
+            </w:r>
+          </w:p>
+        </w:tc>
+        <w:tc>
+          <w:tcPr>
+            <w:tcW w:type="dxa" w:w="1543"/>
+          </w:tcPr>
+          <w:p>
+            <w:pPr>
+              <w:jc w:val="center"/>
+            </w:pPr>
+            <w:r>
+              <w:rPr>
+                <w:b/>
+              </w:rPr>
+              <w:t>Mean</w:t>
+            </w:r>
+          </w:p>
+        </w:tc>
+        <w:tc>
+          <w:tcPr>
+            <w:tcW w:type="dxa" w:w="1543"/>
+          </w:tcPr>
+          <w:p>
+            <w:pPr>
+              <w:jc w:val="center"/>
+            </w:pPr>
+            <w:r>
+              <w:rPr>
+                <w:b/>
+              </w:rPr>
+              <w:t>CV (%)</w:t>
+            </w:r>
+          </w:p>
+        </w:tc>
+      </w:tr>
+      <w:tr>
+        <w:tc>
+          <w:tcPr>
+            <w:tcW w:type="dxa" w:w="1543"/>
+          </w:tcPr>
+          <w:p>
+            <w:pPr>
+              <w:jc w:val="center"/>
+            </w:pPr>
+            <w:r>
+              <w:rPr>
+                <w:b/>
+              </w:rPr>
+              <w:t>Sample 1</w:t>
+            </w:r>
+          </w:p>
+        </w:tc>
+        <w:tc>
+          <w:tcPr>
+            <w:tcW w:type="dxa" w:w="1543"/>
+          </w:tcPr>
+          <w:p>
+            <w:pPr>
+              <w:jc w:val="center"/>
+            </w:pPr>
+            <w:r>
+              <w:t>{{ repro_sample1_lot1 }}</w:t>
+            </w:r>
+          </w:p>
+        </w:tc>
+        <w:tc>
+          <w:tcPr>
+            <w:tcW w:type="dxa" w:w="1543"/>
+          </w:tcPr>
+          <w:p>
+            <w:pPr>
+              <w:jc w:val="center"/>
+            </w:pPr>
+            <w:r>
+              <w:t>{{ repro_sample1_lot2 }}</w:t>
+            </w:r>
+          </w:p>
+        </w:tc>
+        <w:tc>
+          <w:tcPr>
+            <w:tcW w:type="dxa" w:w="1543"/>
+          </w:tcPr>
+          <w:p>
+            <w:pPr>
+              <w:jc w:val="center"/>
+            </w:pPr>
+            <w:r>
+              <w:t>{{ repro_sample1_lot3 }}</w:t>
+            </w:r>
+          </w:p>
+        </w:tc>
+        <w:tc>
+          <w:tcPr>
+            <w:tcW w:type="dxa" w:w="1543"/>
+          </w:tcPr>
+          <w:p>
+            <w:pPr>
+              <w:jc w:val="center"/>
+            </w:pPr>
+            <w:r>
+              <w:t>{{ repro_sample1_lot4 }}</w:t>
+            </w:r>
+          </w:p>
+        </w:tc>
+        <w:tc>
+          <w:tcPr>
+            <w:tcW w:type="dxa" w:w="1543"/>
+          </w:tcPr>
+          <w:p>
+            <w:pPr>
+              <w:jc w:val="center"/>
+            </w:pPr>
+            <w:r>
+              <w:t>{{ repro_sample1_mean }}</w:t>
+            </w:r>
+          </w:p>
+        </w:tc>
+        <w:tc>
+          <w:tcPr>
+            <w:tcW w:type="dxa" w:w="1543"/>
+          </w:tcPr>
+          <w:p>
+            <w:pPr>
+              <w:jc w:val="center"/>
+            </w:pPr>
+            <w:r>
+              <w:t>{{ repro_sample1_cv }}</w:t>
+            </w:r>
+          </w:p>
+        </w:tc>
+      </w:tr>
+      <w:tr>
+        <w:tc>
+          <w:tcPr>
+            <w:tcW w:type="dxa" w:w="1543"/>
+          </w:tcPr>
+          <w:p>
+            <w:pPr>
+              <w:jc w:val="center"/>
+            </w:pPr>
+            <w:r>
+              <w:rPr>
+                <w:b/>
+              </w:rPr>
+              <w:t>Sample 2</w:t>
+            </w:r>
+          </w:p>
+        </w:tc>
+        <w:tc>
+          <w:tcPr>
+            <w:tcW w:type="dxa" w:w="1543"/>
+          </w:tcPr>
+          <w:p>
+            <w:pPr>
+              <w:jc w:val="center"/>
+            </w:pPr>
+            <w:r>
+              <w:t>{{ repro_sample2_lot1 }}</w:t>
+            </w:r>
+          </w:p>
+        </w:tc>
+        <w:tc>
+          <w:tcPr>
+            <w:tcW w:type="dxa" w:w="1543"/>
+          </w:tcPr>
+          <w:p>
+            <w:pPr>
+              <w:jc w:val="center"/>
+            </w:pPr>
+            <w:r>
+              <w:t>{{ repro_sample2_lot2 }}</w:t>
+            </w:r>
+          </w:p>
+        </w:tc>
+        <w:tc>
+          <w:tcPr>
+            <w:tcW w:type="dxa" w:w="1543"/>
+          </w:tcPr>
+          <w:p>
+            <w:pPr>
+              <w:jc w:val="center"/>
+            </w:pPr>
+            <w:r>
+              <w:t>{{ repro_sample2_lot3 }}</w:t>
+            </w:r>
+          </w:p>
+        </w:tc>
+        <w:tc>
+          <w:tcPr>
+            <w:tcW w:type="dxa" w:w="1543"/>
+          </w:tcPr>
+          <w:p>
+            <w:pPr>
+              <w:jc w:val="center"/>
+            </w:pPr>
+            <w:r>
+              <w:t>{{ repro_sample2_lot4 }}</w:t>
+            </w:r>
+          </w:p>
+        </w:tc>
+        <w:tc>
+          <w:tcPr>
+            <w:tcW w:type="dxa" w:w="1543"/>
+          </w:tcPr>
+          <w:p>
+            <w:pPr>
+              <w:jc w:val="center"/>
+            </w:pPr>
+            <w:r>
+              <w:t>{{ repro_sample2_mean }}</w:t>
+            </w:r>
+          </w:p>
+        </w:tc>
+        <w:tc>
+          <w:tcPr>
+            <w:tcW w:type="dxa" w:w="1543"/>
+          </w:tcPr>
+          <w:p>
+            <w:pPr>
+              <w:jc w:val="center"/>
+            </w:pPr>
+            <w:r>
+              <w:t>{{ repro_sample2_cv }}</w:t>
+            </w:r>
+          </w:p>
+        </w:tc>
+      </w:tr>
+      <w:tr>
+        <w:tc>
+          <w:tcPr>
+            <w:tcW w:type="dxa" w:w="1543"/>
+          </w:tcPr>
+          <w:p>
+            <w:pPr>
+              <w:jc w:val="center"/>
+            </w:pPr>
+            <w:r>
+              <w:rPr>
+                <w:b/>
+              </w:rPr>
+              <w:t>Sample 3</w:t>
+            </w:r>
+          </w:p>
+        </w:tc>
+        <w:tc>
+          <w:tcPr>
+            <w:tcW w:type="dxa" w:w="1543"/>
+          </w:tcPr>
+          <w:p>
+            <w:pPr>
+              <w:jc w:val="center"/>
+            </w:pPr>
+            <w:r>
+              <w:t>{{ repro_sample3_lot1 }}</w:t>
+            </w:r>
+          </w:p>
+        </w:tc>
+        <w:tc>
+          <w:tcPr>
+            <w:tcW w:type="dxa" w:w="1543"/>
+          </w:tcPr>
+          <w:p>
+            <w:pPr>
+              <w:jc w:val="center"/>
+            </w:pPr>
+            <w:r>
+              <w:t>{{ repro_sample3_lot2 }}</w:t>
+            </w:r>
+          </w:p>
+        </w:tc>
+        <w:tc>
+          <w:tcPr>
+            <w:tcW w:type="dxa" w:w="1543"/>
+          </w:tcPr>
+          <w:p>
+            <w:pPr>
+              <w:jc w:val="center"/>
+            </w:pPr>
+            <w:r>
+              <w:t>{{ repro_sample3_lot3 }}</w:t>
+            </w:r>
+          </w:p>
+        </w:tc>
+        <w:tc>
+          <w:tcPr>
+            <w:tcW w:type="dxa" w:w="1543"/>
+          </w:tcPr>
+          <w:p>
+            <w:pPr>
+              <w:jc w:val="center"/>
+            </w:pPr>
+            <w:r>
+              <w:t>{{ repro_sample3_lot4 }}</w:t>
+            </w:r>
+          </w:p>
+        </w:tc>
+        <w:tc>
+          <w:tcPr>
+            <w:tcW w:type="dxa" w:w="1543"/>
+          </w:tcPr>
+          <w:p>
+            <w:pPr>
+              <w:jc w:val="center"/>
+            </w:pPr>
+            <w:r>
+              <w:t>{{ repro_sample3_mean }}</w:t>
+            </w:r>
+          </w:p>
+        </w:tc>
+        <w:tc>
+          <w:tcPr>
+            <w:tcW w:type="dxa" w:w="1543"/>
+          </w:tcPr>
+          <w:p>
+            <w:pPr>
+              <w:jc w:val="center"/>
+            </w:pPr>
+            <w:r>
+              <w:t>{{ repro_sample3_cv }}</w:t>
+            </w:r>
+          </w:p>
+        </w:tc>
+      </w:tr>
+    </w:tbl>
+    <w:tbl>
+      <w:tblPr>
+        <w:tblStyle w:val="TableGrid"/>
+        <w:tblW w:type="auto" w:w="0"/>
+        <w:jc w:val="center"/>
+        <w:tblLook w:firstColumn="1" w:firstRow="1" w:lastColumn="0" w:lastRow="0" w:noHBand="0" w:noVBand="1" w:val="04A0"/>
+      </w:tblPr>
+      <w:tblGrid>
+        <w:gridCol w:w="1200"/>
+        <w:gridCol w:w="1200"/>
+        <w:gridCol w:w="1200"/>
+        <w:gridCol w:w="1200"/>
+        <w:gridCol w:w="1200"/>
+        <w:gridCol w:w="1200"/>
+        <w:gridCol w:w="1200"/>
+        <w:gridCol w:w="1200"/>
+        <w:gridCol w:w="1200"/>
+      </w:tblGrid>
+      <w:tr>
+        <w:tc>
+          <w:tcPr>
+            <w:tcW w:type="dxa" w:w="1200"/>
+          </w:tcPr>
+          <w:p>
+            <w:pPr>
+              <w:jc w:val="center"/>
+            </w:pPr>
+            <w:r>
+              <w:rPr>
+                <w:b/>
+              </w:rPr>
+              <w:t>Concentration (pg/ml)</w:t>
+            </w:r>
+          </w:p>
+        </w:tc>
+        <w:tc>
+          <w:tcPr>
+            <w:tcW w:type="dxa" w:w="1200"/>
+          </w:tcPr>
+          <w:p>
+            <w:pPr>
+              <w:jc w:val="center"/>
+            </w:pPr>
+            <w:r>
+              <w:rPr>
+                <w:b/>
+              </w:rPr>
+              <w:t>{{ std_conc_1|default('') }}</w:t>
+            </w:r>
+          </w:p>
+        </w:tc>
+        <w:tc>
+          <w:tcPr>
+            <w:tcW w:type="dxa" w:w="1200"/>
+          </w:tcPr>
+          <w:p>
+            <w:pPr>
+              <w:jc w:val="center"/>
+            </w:pPr>
+            <w:r>
+              <w:rPr>
+                <w:b/>
+              </w:rPr>
+              <w:t>{{ std_conc_2|default('') }}</w:t>
+            </w:r>
+          </w:p>
+        </w:tc>
+        <w:tc>
+          <w:tcPr>
+            <w:tcW w:type="dxa" w:w="1200"/>
+          </w:tcPr>
+          <w:p>
+            <w:pPr>
+              <w:jc w:val="center"/>
+            </w:pPr>
+            <w:r>
+              <w:rPr>
+                <w:b/>
+              </w:rPr>
+              <w:t>{{ std_conc_3|default('') }}</w:t>
+            </w:r>
+          </w:p>
+        </w:tc>
+        <w:tc>
+          <w:tcPr>
+            <w:tcW w:type="dxa" w:w="1200"/>
+          </w:tcPr>
+          <w:p>
+            <w:pPr>
+              <w:jc w:val="center"/>
+            </w:pPr>
+            <w:r>
+              <w:rPr>
+                <w:b/>
+              </w:rPr>
+              <w:t>{{ std_conc_4|default('') }}</w:t>
+            </w:r>
+          </w:p>
+        </w:tc>
+        <w:tc>
+          <w:tcPr>
+            <w:tcW w:type="dxa" w:w="1200"/>
+          </w:tcPr>
+          <w:p>
+            <w:pPr>
+              <w:jc w:val="center"/>
+            </w:pPr>
+            <w:r>
+              <w:rPr>
+                <w:b/>
+              </w:rPr>
+              <w:t>{{ std_conc_5|default('') }}</w:t>
+            </w:r>
+          </w:p>
+        </w:tc>
+        <w:tc>
+          <w:tcPr>
+            <w:tcW w:type="dxa" w:w="1200"/>
+          </w:tcPr>
+          <w:p>
+            <w:pPr>
+              <w:jc w:val="center"/>
+            </w:pPr>
+            <w:r>
+              <w:rPr>
+                <w:b/>
+              </w:rPr>
+              <w:t>{{ std_conc_6|default('') }}</w:t>
+            </w:r>
+          </w:p>
+        </w:tc>
+        <w:tc>
+          <w:tcPr>
+            <w:tcW w:type="dxa" w:w="1200"/>
+          </w:tcPr>
+          <w:p>
+            <w:pPr>
+              <w:jc w:val="center"/>
+            </w:pPr>
+            <w:r>
+              <w:rPr>
+                <w:b/>
+              </w:rPr>
+              <w:t>{{ std_conc_7|default('') }}</w:t>
+            </w:r>
+          </w:p>
+        </w:tc>
+        <w:tc>
+          <w:tcPr>
+            <w:tcW w:type="dxa" w:w="1200"/>
+          </w:tcPr>
+          <w:p>
+            <w:pPr>
+              <w:jc w:val="center"/>
+            </w:pPr>
+            <w:r>
+              <w:rPr>
+                <w:b/>
+              </w:rPr>
+              <w:t>{{ std_conc_8|default('') }}</w:t>
+            </w:r>
+          </w:p>
+        </w:tc>
+      </w:tr>
+      <w:tr>
+        <w:tc>
+          <w:tcPr>
+            <w:tcW w:type="dxa" w:w="1200"/>
+          </w:tcPr>
+          <w:p>
+            <w:pPr>
+              <w:jc w:val="center"/>
+            </w:pPr>
+            <w:r>
+              <w:t>O.D.</w:t>
+            </w:r>
+          </w:p>
+        </w:tc>
+        <w:tc>
+          <w:tcPr>
+            <w:tcW w:type="dxa" w:w="1200"/>
+          </w:tcPr>
+          <w:p>
+            <w:pPr>
+              <w:jc w:val="center"/>
+            </w:pPr>
+            <w:r>
+              <w:t>{{ std_od_1|default('') }}</w:t>
+            </w:r>
+          </w:p>
+        </w:tc>
+        <w:tc>
+          <w:tcPr>
+            <w:tcW w:type="dxa" w:w="1200"/>
+          </w:tcPr>
+          <w:p>
+            <w:pPr>
+              <w:jc w:val="center"/>
+            </w:pPr>
+            <w:r>
+              <w:t>{{ std_od_2|default('') }}</w:t>
+            </w:r>
+          </w:p>
+        </w:tc>
+        <w:tc>
+          <w:tcPr>
+            <w:tcW w:type="dxa" w:w="1200"/>
+          </w:tcPr>
+          <w:p>
+            <w:pPr>
+              <w:jc w:val="center"/>
+            </w:pPr>
+            <w:r>
+              <w:t>{{ std_od_3|default('') }}</w:t>
+            </w:r>
+          </w:p>
+        </w:tc>
+        <w:tc>
+          <w:tcPr>
+            <w:tcW w:type="dxa" w:w="1200"/>
+          </w:tcPr>
+          <w:p>
+            <w:pPr>
+              <w:jc w:val="center"/>
+            </w:pPr>
+            <w:r>
+              <w:t>{{ std_od_4|default('') }}</w:t>
+            </w:r>
+          </w:p>
+        </w:tc>
+        <w:tc>
+          <w:tcPr>
+            <w:tcW w:type="dxa" w:w="1200"/>
+          </w:tcPr>
+          <w:p>
+            <w:pPr>
+              <w:jc w:val="center"/>
+            </w:pPr>
+            <w:r>
+              <w:t>{{ std_od_5|default('') }}</w:t>
+            </w:r>
+          </w:p>
+        </w:tc>
+        <w:tc>
+          <w:tcPr>
+            <w:tcW w:type="dxa" w:w="1200"/>
+          </w:tcPr>
+          <w:p>
+            <w:pPr>
+              <w:jc w:val="center"/>
+            </w:pPr>
+            <w:r>
+              <w:t>{{ std_od_6|default('') }}</w:t>
+            </w:r>
+          </w:p>
+        </w:tc>
+        <w:tc>
+          <w:tcPr>
+            <w:tcW w:type="dxa" w:w="1200"/>
+          </w:tcPr>
+          <w:p>
+            <w:pPr>
+              <w:jc w:val="center"/>
+            </w:pPr>
+            <w:r>
+              <w:t>{{ std_od_7|default('') }}</w:t>
+            </w:r>
+          </w:p>
+        </w:tc>
+        <w:tc>
+          <w:tcPr>
+            <w:tcW w:type="dxa" w:w="1200"/>
+          </w:tcPr>
+          <w:p>
+            <w:pPr>
+              <w:jc w:val="center"/>
+            </w:pPr>
+            <w:r>
+              <w:t>{{ std_od_8|default('') }}</w:t>
+            </w:r>
+          </w:p>
+        </w:tc>
+      </w:tr>
+    </w:tbl>
+    <w:p>
+      <w:pPr>
+        <w:pStyle w:val="ListBullet"/>
+        <w:ind w:left="360" w:firstLine="0"/>
+        <w:jc w:val="left"/>
+      </w:pPr>
+      <w:r>
+        <w:t xml:space="preserve">• </w:t>
+      </w:r>
+      <w:r>
+        <w:t>Microplate reader capable of reading absorbance at 450 nm. Incubator.</w:t>
+      </w:r>
+    </w:p>
+    <w:p>
+      <w:pPr>
+        <w:pStyle w:val="ListBullet"/>
+        <w:ind w:left="360" w:firstLine="0"/>
+        <w:jc w:val="left"/>
+      </w:pPr>
+      <w:r>
+        <w:t xml:space="preserve">• </w:t>
+      </w:r>
+      <w:r>
+        <w:t>Automated plate washer (optional)</w:t>
+      </w:r>
+    </w:p>
+    <w:p>
+      <w:pPr>
+        <w:pStyle w:val="ListBullet"/>
+        <w:ind w:left="360" w:firstLine="0"/>
+        <w:jc w:val="left"/>
+      </w:pPr>
+      <w:r>
+        <w:t xml:space="preserve">• </w:t>
+      </w:r>
+      <w:r>
+        <w:t>Pipettes and pipette tips capable of precisely dispensing 0.5 µl through 1 ml volumes of aqueous solutions. Multichannel pipettes are recommended for a large numbers of samples.</w:t>
+      </w:r>
+    </w:p>
+    <w:p>
+      <w:pPr>
+        <w:pStyle w:val="ListBullet"/>
+        <w:ind w:left="360" w:firstLine="0"/>
+        <w:jc w:val="left"/>
+      </w:pPr>
+      <w:r>
+        <w:t xml:space="preserve">• </w:t>
+      </w:r>
+      <w:r>
+        <w:t>Deionized or distilled water. 500 ml graduated cylinders. Test tubes for dilution.</w:t>
+      </w:r>
+    </w:p>
+    <w:p>
+      <w:pPr>
+        <w:pStyle w:val="ListBullet"/>
+        <w:ind w:left="360" w:firstLine="0"/>
+        <w:jc w:val="left"/>
+      </w:pPr>
+      <w:r>
+        <w:t xml:space="preserve">• </w:t>
+      </w:r>
+      <w:r>
+        <w:t>Microplate reader capable of measuring absorbance at 450 nm</w:t>
+      </w:r>
+    </w:p>
+    <w:p>
+      <w:pPr>
+        <w:pStyle w:val="ListBullet"/>
+        <w:ind w:left="360" w:firstLine="0"/>
+        <w:jc w:val="left"/>
+      </w:pPr>
+      <w:r>
+        <w:t xml:space="preserve">• </w:t>
+      </w:r>
+      <w:r>
+        <w:t>Adjustable pipettes and pipette tips</w:t>
+      </w:r>
+    </w:p>
+    <w:p>
+      <w:pPr>
+        <w:pStyle w:val="ListBullet"/>
+        <w:ind w:left="360" w:firstLine="0"/>
+        <w:jc w:val="left"/>
+      </w:pPr>
+      <w:r>
+        <w:t xml:space="preserve">• </w:t>
+      </w:r>
+      <w:r>
+        <w:t>Test tubes for dilution</w:t>
+      </w:r>
+    </w:p>
+    <w:p>
+      <w:pPr>
+        <w:pStyle w:val="ListBullet"/>
+        <w:ind w:left="360" w:firstLine="0"/>
+        <w:jc w:val="left"/>
+      </w:pPr>
+      <w:r>
+        <w:t xml:space="preserve">• </w:t>
+      </w:r>
+      <w:r>
+        <w:t>Deionized or distilled water</w:t>
       </w:r>
     </w:p>
     <w:sectPr>
@@ -1484,8 +3918,13 @@
       <w:numPr>
         <w:numId w:val="5"/>
       </w:numPr>
+      <w:ind w:left="360" w:hanging="360"/>
       <w:contextualSpacing/>
     </w:pPr>
+    <w:rPr>
+      <w:rFonts w:ascii="Calibri" w:hAnsi="Calibri"/>
+      <w:sz w:val="22"/>
+    </w:rPr>
   </w:style>
   <w:style w:type="paragraph" w:styleId="ListNumber2">
     <w:name w:val="List Number 2"/>
@@ -12600,6 +15039,16 @@
         <w:shd w:val="clear" w:color="auto" w:fill="FBCAA2" w:themeFill="accent6" w:themeFillTint="7F"/>
       </w:tcPr>
     </w:tblStylePr>
+  </w:style>
+  <w:style w:type="paragraph" w:customStyle="1" w:styleId="HiddenText">
+    <w:name w:val="Hidden Text"/>
+    <w:basedOn w:val="Normal"/>
+    <w:uiPriority w:val="99"/>
+    <w:semiHidden/>
+    <w:rPr>
+      <w:color w:val="C8C8C8"/>
+      <w:sz w:val="16"/>
+    </w:rPr>
   </w:style>
   <w:style w:type="paragraph" w:customStyle="1" w:styleId="FooterCompanyStyle">
     <w:name w:val="Footer Company Style"/>

</xml_diff>

<commit_message>
Refocus the component verification process on a specific table
Modify the script to explicitly check the kit components table at index 2.

Replit-Commit-Author: Agent
Replit-Commit-Session-Id: 86e32257-9f57-45d9-b7c9-9c3928182bb3
Replit-Commit-Screenshot-Url: https://storage.googleapis.com/screenshot-production-us-central1/9117525c-531f-4e40-bc2d-dbaf9de7854f/b8a11e03-2dae-4499-a3de-e66980701341.jpg
</commit_message>
<xml_diff>
--- a/IMSKLK1KT-20250424.docx
+++ b/IMSKLK1KT-20250424.docx
@@ -4,40 +4,40 @@
   <w:body>
     <w:p>
       <w:pPr>
-        <w:pStyle w:val="Heading1"/>
+        <w:pStyle w:val="Title"/>
+        <w:jc w:val="center"/>
       </w:pPr>
       <w:r>
-        <w:t>{{ kit_name }}</w:t>
+        <w:rPr>
+          <w:rFonts w:ascii="Calibri" w:hAnsi="Calibri"/>
+          <w:b/>
+          <w:sz w:val="72"/>
+        </w:rPr>
+        <w:t xml:space="preserve">Mouse KLK1/Kallikrein 1 ELISA Kit</w:t>
       </w:r>
     </w:p>
     <w:p>
       <w:pPr>
-        <w:pStyle w:val="Heading2"/>
-        <w:jc w:val="left"/>
+        <w:jc w:val="center"/>
       </w:pPr>
       <w:r>
         <w:rPr>
-          <w:color w:val="0046B4"/>
+          <w:b/>
         </w:rPr>
-        <w:t xml:space="preserve">CATALOG NO: </w:t>
+        <w:t xml:space="preserve">Catalog Number: </w:t>
       </w:r>
       <w:r>
-        <w:t>{{ catalog_number }}</w:t>
+        <w:t xml:space="preserve">IMSKLK1KT</w:t>
       </w:r>
-    </w:p>
-    <w:p>
-      <w:pPr>
-        <w:pStyle w:val="Heading2"/>
-        <w:jc w:val="right"/>
-      </w:pPr>
       <w:r>
         <w:rPr>
-          <w:color w:val="0046B4"/>
+          <w:b/>
         </w:rPr>
-        <w:t xml:space="preserve">LOT NO: </w:t>
+        <w:br/>
+        <w:t xml:space="preserve">Lot Number: </w:t>
       </w:r>
       <w:r>
-        <w:t>{{ lot_number }}</w:t>
+        <w:t xml:space="preserve">20250424</w:t>
       </w:r>
     </w:p>
     <w:p>
@@ -45,12 +45,15 @@
         <w:pStyle w:val="Heading2"/>
       </w:pPr>
       <w:r>
+        <w:rPr>
+          <w:color w:val="0046B4"/>
+        </w:rPr>
         <w:t>INTENDED USE</w:t>
       </w:r>
     </w:p>
     <w:p>
       <w:r>
-        <w:t>{{ intended_use }}</w:t>
+        <w:t xml:space="preserve">For the quantitation of Mouse Klk1 concentrations in cell culture supernatants, cell lysates, serum and plasma (heparin, EDTA).</w:t>
       </w:r>
     </w:p>
     <w:p>
@@ -63,232 +66,9 @@
         <w:pStyle w:val="Heading2"/>
       </w:pPr>
       <w:r>
-        <w:t>BACKGROUND</w:t>
-      </w:r>
-    </w:p>
-    <w:p>
-      <w:r>
-        <w:t>{{ background }}</w:t>
-      </w:r>
-    </w:p>
-    <w:p>
-      <w:pPr>
-        <w:pStyle w:val="Heading2"/>
-      </w:pPr>
-      <w:r>
-        <w:t>PRINCIPLE OF THE ASSAY</w:t>
-      </w:r>
-    </w:p>
-    <w:p>
-      <w:r>
-        <w:t>{{ assay_principle }}</w:t>
-      </w:r>
-    </w:p>
-    <w:p>
-      <w:pPr>
-        <w:pStyle w:val="Heading2"/>
-      </w:pPr>
-      <w:r>
-        <w:t>OVERVIEW</w:t>
-      </w:r>
-    </w:p>
-    <w:p>
-      <w:r>
-        <w:t>{{ overview }}</w:t>
-      </w:r>
-    </w:p>
-    <w:tbl>
-      <w:tblPr>
-        <w:tblStyle w:val="TableGrid"/>
-        <w:tblW w:type="auto" w:w="0"/>
-        <w:tblLook w:firstColumn="1" w:firstRow="1" w:lastColumn="0" w:lastRow="0" w:noHBand="0" w:noVBand="1" w:val="04A0"/>
-      </w:tblPr>
-      <w:tblGrid>
-        <w:gridCol w:w="5400"/>
-        <w:gridCol w:w="5400"/>
-      </w:tblGrid>
-      <w:tr>
-        <w:tc>
-          <w:tcPr>
-            <w:tcW w:type="dxa" w:w="3600"/>
-          </w:tcPr>
-          <w:p>
-            <w:r>
-              <w:t>Product Name</w:t>
-            </w:r>
-          </w:p>
-        </w:tc>
-        <w:tc>
-          <w:tcPr>
-            <w:tcW w:type="dxa" w:w="5040"/>
-          </w:tcPr>
-          <w:p>
-            <w:r>
-              <w:t>{{ overview_specifications_table[0].value }}</w:t>
-            </w:r>
-          </w:p>
-        </w:tc>
-      </w:tr>
-      <w:tr>
-        <w:tc>
-          <w:tcPr>
-            <w:tcW w:type="dxa" w:w="3600"/>
-          </w:tcPr>
-          <w:p>
-            <w:r>
-              <w:t>Reactive Species</w:t>
-            </w:r>
-          </w:p>
-        </w:tc>
-        <w:tc>
-          <w:tcPr>
-            <w:tcW w:type="dxa" w:w="5040"/>
-          </w:tcPr>
-          <w:p>
-            <w:r>
-              <w:t>{{ overview_specifications_table[1].value }}</w:t>
-            </w:r>
-          </w:p>
-        </w:tc>
-      </w:tr>
-      <w:tr>
-        <w:tc>
-          <w:tcPr>
-            <w:tcW w:type="dxa" w:w="3600"/>
-          </w:tcPr>
-          <w:p>
-            <w:r>
-              <w:t>Size</w:t>
-            </w:r>
-          </w:p>
-        </w:tc>
-        <w:tc>
-          <w:tcPr>
-            <w:tcW w:type="dxa" w:w="5040"/>
-          </w:tcPr>
-          <w:p>
-            <w:r>
-              <w:t>{{ overview_specifications_table[2].value }}</w:t>
-            </w:r>
-          </w:p>
-        </w:tc>
-      </w:tr>
-      <w:tr>
-        <w:tc>
-          <w:tcPr>
-            <w:tcW w:type="dxa" w:w="3600"/>
-          </w:tcPr>
-          <w:p>
-            <w:r>
-              <w:t>Description</w:t>
-            </w:r>
-          </w:p>
-        </w:tc>
-        <w:tc>
-          <w:tcPr>
-            <w:tcW w:type="dxa" w:w="5040"/>
-          </w:tcPr>
-          <w:p>
-            <w:r>
-              <w:t>{{ overview_specifications_table[3].value }}</w:t>
-            </w:r>
-          </w:p>
-        </w:tc>
-      </w:tr>
-      <w:tr>
-        <w:tc>
-          <w:tcPr>
-            <w:tcW w:type="dxa" w:w="3600"/>
-          </w:tcPr>
-          <w:p>
-            <w:r>
-              <w:t>Sensitivity</w:t>
-            </w:r>
-          </w:p>
-        </w:tc>
-        <w:tc>
-          <w:tcPr>
-            <w:tcW w:type="dxa" w:w="5040"/>
-          </w:tcPr>
-          <w:p>
-            <w:r>
-              <w:t>{{ overview_specifications_table[4].value }}</w:t>
-            </w:r>
-          </w:p>
-        </w:tc>
-      </w:tr>
-      <w:tr>
-        <w:tc>
-          <w:tcPr>
-            <w:tcW w:type="dxa" w:w="3600"/>
-          </w:tcPr>
-          <w:p>
-            <w:r>
-              <w:t>Detection Range</w:t>
-            </w:r>
-          </w:p>
-        </w:tc>
-        <w:tc>
-          <w:tcPr>
-            <w:tcW w:type="dxa" w:w="5040"/>
-          </w:tcPr>
-          <w:p>
-            <w:r>
-              <w:t>{{ overview_specifications_table[5].value }}</w:t>
-            </w:r>
-          </w:p>
-        </w:tc>
-      </w:tr>
-      <w:tr>
-        <w:tc>
-          <w:tcPr>
-            <w:tcW w:type="dxa" w:w="3600"/>
-          </w:tcPr>
-          <w:p>
-            <w:r>
-              <w:t>Storage Instructions</w:t>
-            </w:r>
-          </w:p>
-        </w:tc>
-        <w:tc>
-          <w:tcPr>
-            <w:tcW w:type="dxa" w:w="5040"/>
-          </w:tcPr>
-          <w:p>
-            <w:r>
-              <w:t>{{ overview_specifications_table[6].value }}</w:t>
-            </w:r>
-          </w:p>
-        </w:tc>
-      </w:tr>
-      <w:tr>
-        <w:tc>
-          <w:tcPr>
-            <w:tcW w:type="dxa" w:w="3600"/>
-          </w:tcPr>
-          <w:p>
-            <w:r>
-              <w:t>Uniprot ID</w:t>
-            </w:r>
-          </w:p>
-        </w:tc>
-        <w:tc>
-          <w:tcPr>
-            <w:tcW w:type="dxa" w:w="5040"/>
-          </w:tcPr>
-          <w:p>
-            <w:r>
-              <w:t>{{ overview_specifications_table[7].value }}</w:t>
-            </w:r>
-          </w:p>
-        </w:tc>
-      </w:tr>
-    </w:tbl>
-    <w:p>
-      <w:pPr>
-        <w:pStyle w:val="Heading2"/>
-      </w:pPr>
-      <w:r>
+        <w:rPr>
+          <w:color w:val="0046B4"/>
+        </w:rPr>
         <w:t>TECHNICAL DETAILS</w:t>
       </w:r>
     </w:p>
@@ -305,21 +85,24 @@
       <w:tr>
         <w:tc>
           <w:tcPr>
-            <w:tcW w:type="dxa" w:w="4320"/>
+            <w:tcW w:type="dxa" w:w="5400"/>
           </w:tcPr>
           <w:p>
             <w:r>
+              <w:rPr>
+                <w:b/>
+              </w:rPr>
               <w:t>Capture/Detection Antibodies</w:t>
             </w:r>
           </w:p>
         </w:tc>
         <w:tc>
           <w:tcPr>
-            <w:tcW w:type="dxa" w:w="4320"/>
+            <w:tcW w:type="dxa" w:w="5400"/>
           </w:tcPr>
           <w:p>
             <w:r>
-              <w:t>{{ technical_details_table[0].value }}</w:t>
+              <w:t xml:space="preserve">The capture antibody is monoclonal antibody from rat and the detection antibody is polyclonal antibody from goat.</w:t>
             </w:r>
           </w:p>
         </w:tc>
@@ -327,21 +110,24 @@
       <w:tr>
         <w:tc>
           <w:tcPr>
-            <w:tcW w:type="dxa" w:w="4320"/>
+            <w:tcW w:type="dxa" w:w="5400"/>
           </w:tcPr>
           <w:p>
             <w:r>
+              <w:rPr>
+                <w:b/>
+              </w:rPr>
               <w:t>Specificity</w:t>
             </w:r>
           </w:p>
         </w:tc>
         <w:tc>
           <w:tcPr>
-            <w:tcW w:type="dxa" w:w="4320"/>
+            <w:tcW w:type="dxa" w:w="5400"/>
           </w:tcPr>
           <w:p>
             <w:r>
-              <w:t>{{ technical_details_table[1].value }}</w:t>
+              <w:t xml:space="preserve">Natural and recombinant Mouse Klk1</w:t>
             </w:r>
           </w:p>
         </w:tc>
@@ -349,21 +135,24 @@
       <w:tr>
         <w:tc>
           <w:tcPr>
-            <w:tcW w:type="dxa" w:w="4320"/>
+            <w:tcW w:type="dxa" w:w="5400"/>
           </w:tcPr>
           <w:p>
             <w:r>
+              <w:rPr>
+                <w:b/>
+              </w:rPr>
               <w:t>Standard Protein</w:t>
             </w:r>
           </w:p>
         </w:tc>
         <w:tc>
           <w:tcPr>
-            <w:tcW w:type="dxa" w:w="4320"/>
+            <w:tcW w:type="dxa" w:w="5400"/>
           </w:tcPr>
           <w:p>
             <w:r>
-              <w:t>{{ technical_details_table[2].value }}</w:t>
+              <w:t xml:space="preserve">Expression system for standard: NS0; Immunogen sequence: I25-D261</w:t>
             </w:r>
           </w:p>
         </w:tc>
@@ -371,29 +160,265 @@
       <w:tr>
         <w:tc>
           <w:tcPr>
-            <w:tcW w:type="dxa" w:w="4320"/>
+            <w:tcW w:type="dxa" w:w="5400"/>
           </w:tcPr>
           <w:p>
             <w:r>
+              <w:rPr>
+                <w:b/>
+              </w:rPr>
               <w:t>Cross-reactivity</w:t>
             </w:r>
           </w:p>
         </w:tc>
         <w:tc>
           <w:tcPr>
-            <w:tcW w:type="dxa" w:w="4320"/>
+            <w:tcW w:type="dxa" w:w="5400"/>
           </w:tcPr>
           <w:p>
             <w:r>
-              <w:t>{{ technical_details_table[3].value }}</w:t>
+              <w:t xml:space="preserve">This kit is for the detection of Mouse Klk1. No significant cross-reactivity or interference between Klk1 and its analogs was observed. This claim is limited by existing techniques; therefore, cross- reactivity may exist with untested analogs.</w:t>
             </w:r>
           </w:p>
         </w:tc>
       </w:tr>
     </w:tbl>
     <w:p>
+      <w:pPr>
+        <w:pStyle w:val="Heading2"/>
+      </w:pPr>
       <w:r>
-        <w:t>{{ technical_details }}</w:t>
+        <w:rPr>
+          <w:color w:val="0046B4"/>
+        </w:rPr>
+        <w:t>OVERVIEW</w:t>
+      </w:r>
+    </w:p>
+    <w:tbl>
+      <w:tblPr>
+        <w:tblStyle w:val="TableGrid"/>
+        <w:tblW w:type="auto" w:w="0"/>
+        <w:tblLook w:firstColumn="1" w:firstRow="1" w:lastColumn="0" w:lastRow="0" w:noHBand="0" w:noVBand="1" w:val="04A0"/>
+      </w:tblPr>
+      <w:tblGrid>
+        <w:gridCol w:w="5400"/>
+        <w:gridCol w:w="5400"/>
+      </w:tblGrid>
+      <w:tr>
+        <w:tc>
+          <w:tcPr>
+            <w:tcW w:type="dxa" w:w="5400"/>
+          </w:tcPr>
+          <w:p>
+            <w:r>
+              <w:rPr>
+                <w:b/>
+              </w:rPr>
+              <w:t>Product Name</w:t>
+            </w:r>
+          </w:p>
+        </w:tc>
+        <w:tc>
+          <w:tcPr>
+            <w:tcW w:type="dxa" w:w="5400"/>
+          </w:tcPr>
+          <w:p>
+            <w:r>
+              <w:t xml:space="preserve">Mouse KLK1/Kallikrein 1 ELISA Kit</w:t>
+            </w:r>
+          </w:p>
+        </w:tc>
+      </w:tr>
+      <w:tr>
+        <w:tc>
+          <w:tcPr>
+            <w:tcW w:type="dxa" w:w="5400"/>
+          </w:tcPr>
+          <w:p>
+            <w:r>
+              <w:rPr>
+                <w:b/>
+              </w:rPr>
+              <w:t>Reactive Species</w:t>
+            </w:r>
+          </w:p>
+        </w:tc>
+        <w:tc>
+          <w:tcPr>
+            <w:tcW w:type="dxa" w:w="5400"/>
+          </w:tcPr>
+          <w:p>
+            <w:r>
+              <w:t xml:space="preserve">This kit is for the detection of Mouse Klk1. No significant cross-reactivity or interference between Klk1 and its analogs was observed. This claim is limited by existing techniques; therefore, cross- reactivity may exist with untested analogs.</w:t>
+            </w:r>
+          </w:p>
+        </w:tc>
+      </w:tr>
+      <w:tr>
+        <w:tc>
+          <w:tcPr>
+            <w:tcW w:type="dxa" w:w="5400"/>
+          </w:tcPr>
+          <w:p>
+            <w:r>
+              <w:rPr>
+                <w:b/>
+              </w:rPr>
+              <w:t>Range</w:t>
+            </w:r>
+          </w:p>
+        </w:tc>
+        <w:tc>
+          <w:tcPr>
+            <w:tcW w:type="dxa" w:w="5400"/>
+          </w:tcPr>
+          <w:p>
+            <w:r>
+              <w:t xml:space="preserve">96 wells/kit, with removable strips.</w:t>
+            </w:r>
+          </w:p>
+        </w:tc>
+      </w:tr>
+      <w:tr>
+        <w:tc>
+          <w:tcPr>
+            <w:tcW w:type="dxa" w:w="5400"/>
+          </w:tcPr>
+          <w:p>
+            <w:r>
+              <w:rPr>
+                <w:b/>
+              </w:rPr>
+              <w:t>Sensitivity</w:t>
+            </w:r>
+          </w:p>
+        </w:tc>
+        <w:tc>
+          <w:tcPr>
+            <w:tcW w:type="dxa" w:w="5400"/>
+          </w:tcPr>
+          <w:p>
+            <w:r>
+              <w:t xml:space="preserve">Mouse KLK1 / Kallikrein 1 / Tissue kallikrein ELISA Kit  (96 Tests). Quantitate Mouse Klk1 in cell culture supernatants, cell lysates, serum and plasma (heparin, EDTA). Sensitivity: 12pg/ml. The brand  indicates this is a premium quality ELISA kit. Each  kit delivers precise quantification, high sensitivity, and excellent reproducibility. Only our most reliable and effective kits qualify as , guaranteeing top-tier results for your assays.</w:t>
+            </w:r>
+          </w:p>
+        </w:tc>
+      </w:tr>
+      <w:tr>
+        <w:tc>
+          <w:tcPr>
+            <w:tcW w:type="dxa" w:w="5400"/>
+          </w:tcPr>
+          <w:p>
+            <w:r>
+              <w:rPr>
+                <w:b/>
+              </w:rPr>
+              <w:t>Sample Type</w:t>
+            </w:r>
+          </w:p>
+        </w:tc>
+        <w:tc>
+          <w:tcPr>
+            <w:tcW w:type="dxa" w:w="5400"/>
+          </w:tcPr>
+          <w:p>
+            <w:r>
+              <w:t xml:space="preserve">12 pg/ml</w:t>
+            </w:r>
+          </w:p>
+        </w:tc>
+      </w:tr>
+      <w:tr>
+        <w:tc>
+          <w:tcPr>
+            <w:tcW w:type="dxa" w:w="5400"/>
+          </w:tcPr>
+          <w:p>
+            <w:r>
+              <w:rPr>
+                <w:b/>
+              </w:rPr>
+              <w:t>Cross Reactivity</w:t>
+            </w:r>
+          </w:p>
+        </w:tc>
+        <w:tc>
+          <w:tcPr>
+            <w:tcW w:type="dxa" w:w="5400"/>
+          </w:tcPr>
+          <w:p>
+            <w:r>
+              <w:t xml:space="preserve">62.5 pg/ml - 4,000 pg/ml</w:t>
+            </w:r>
+          </w:p>
+        </w:tc>
+      </w:tr>
+      <w:tr>
+        <w:tc>
+          <w:tcPr>
+            <w:tcW w:type="dxa" w:w="5400"/>
+          </w:tcPr>
+          <w:p>
+            <w:r>
+              <w:rPr>
+                <w:b/>
+              </w:rPr>
+              <w:t>Storage</w:t>
+            </w:r>
+          </w:p>
+        </w:tc>
+        <w:tc>
+          <w:tcPr>
+            <w:tcW w:type="dxa" w:w="5400"/>
+          </w:tcPr>
+          <w:p>
+            <w:r>
+              <w:t xml:space="preserve">Store at 4°C for 6 months, at -20°C for 12 months. Avoid multiple freeze-thaw cycles (Ships with gel ice, can store for up to 3 days in room temperature. Freeze upon receiving.)</w:t>
+            </w:r>
+          </w:p>
+        </w:tc>
+      </w:tr>
+      <w:tr>
+        <w:tc>
+          <w:tcPr>
+            <w:tcW w:type="dxa" w:w="5400"/>
+          </w:tcPr>
+          <w:p>
+            <w:r>
+              <w:rPr>
+                <w:b/>
+              </w:rPr>
+              <w:t>Expiration</w:t>
+            </w:r>
+          </w:p>
+        </w:tc>
+        <w:tc>
+          <w:tcPr>
+            <w:tcW w:type="dxa" w:w="5400"/>
+          </w:tcPr>
+          <w:p>
+            <w:r>
+              <w:t xml:space="preserve">P15947</w:t>
+            </w:r>
+          </w:p>
+        </w:tc>
+      </w:tr>
+    </w:tbl>
+    <w:p>
+      <w:pPr>
+        <w:pStyle w:val="Heading2"/>
+      </w:pPr>
+      <w:r>
+        <w:rPr>
+          <w:color w:val="0046B4"/>
+        </w:rPr>
+        <w:t>BACKGROUND</w:t>
+      </w:r>
+    </w:p>
+    <w:p>
+      <w:r>
+        <w:t xml:space="preserve">Kallikrein-1, also known as tissue kallikrein, is a protein that in humans is encoded by the KLK1 gene. This serine protease generates Lys-bradykinin by specific proteolysis of kininogen-1. KLK1 is a member of the peptidase S1 family. Its gene is mapped to 19q13.3. In all, it has got 262-amino acids which contain a putative signal peptide, followed by a short activating peptide and the protease domain. The protein is mainly found in kidney, pancreas, and salivary gland, showing a unique pattern of tissue-specific expression relative to other members of the family. KLK1 is implicated in carcinogenesis and some have potential as novel cancer and other disease biomarkers.</w:t>
       </w:r>
     </w:p>
     <w:p>
@@ -401,60 +426,10 @@
         <w:pStyle w:val="Heading2"/>
       </w:pPr>
       <w:r>
-        <w:t>PREPARATIONS BEFORE ASSAY</w:t>
-      </w:r>
-    </w:p>
-    <w:p>
-      <w:r>
-        <w:t>{{ preparations_text }}</w:t>
-      </w:r>
-    </w:p>
-    <w:p>
-      <w:pPr>
-        <w:pStyle w:val="HiddenText"/>
-      </w:pPr>
-      <w:r>
-        <w:t>{% if preparations_steps %}</w:t>
-      </w:r>
-    </w:p>
-    <w:p>
-      <w:pPr>
-        <w:pStyle w:val="HiddenText"/>
-      </w:pPr>
-      <w:r>
-        <w:t>{% for step in preparations_steps %}</w:t>
-      </w:r>
-    </w:p>
-    <w:p>
-      <w:pPr>
-        <w:pStyle w:val="ListNumber"/>
-      </w:pPr>
-      <w:r>
-        <w:t>{{ step.text }}</w:t>
-      </w:r>
-    </w:p>
-    <w:p>
-      <w:pPr>
-        <w:pStyle w:val="HiddenText"/>
-      </w:pPr>
-      <w:r>
-        <w:t>{% endfor %}</w:t>
-      </w:r>
-    </w:p>
-    <w:p>
-      <w:pPr>
-        <w:pStyle w:val="HiddenText"/>
-      </w:pPr>
-      <w:r>
-        <w:t>{% endif %}</w:t>
-      </w:r>
-    </w:p>
-    <w:p>
-      <w:pPr>
-        <w:pStyle w:val="Heading2"/>
-      </w:pPr>
-      <w:r>
-        <w:t>KIT COMPONENTS/MATERIALS PROVIDED</w:t>
+        <w:rPr>
+          <w:color w:val="0046B4"/>
+        </w:rPr>
+        <w:t>KIT COMPONENTS</w:t>
       </w:r>
     </w:p>
     <w:tbl>
@@ -472,12 +447,9 @@
       <w:tr>
         <w:tc>
           <w:tcPr>
-            <w:tcW w:type="dxa" w:w="4320"/>
+            <w:tcW w:type="dxa" w:w="2700"/>
           </w:tcPr>
           <w:p>
-            <w:pPr>
-              <w:jc w:val="center"/>
-            </w:pPr>
             <w:r>
               <w:rPr>
                 <w:b/>
@@ -488,12 +460,9 @@
         </w:tc>
         <w:tc>
           <w:tcPr>
-            <w:tcW w:type="dxa" w:w="1440"/>
+            <w:tcW w:type="dxa" w:w="2700"/>
           </w:tcPr>
           <w:p>
-            <w:pPr>
-              <w:jc w:val="center"/>
-            </w:pPr>
             <w:r>
               <w:rPr>
                 <w:b/>
@@ -504,12 +473,9 @@
         </w:tc>
         <w:tc>
           <w:tcPr>
-            <w:tcW w:type="dxa" w:w="2160"/>
+            <w:tcW w:type="dxa" w:w="2700"/>
           </w:tcPr>
           <w:p>
-            <w:pPr>
-              <w:jc w:val="center"/>
-            </w:pPr>
             <w:r>
               <w:rPr>
                 <w:b/>
@@ -520,12 +486,9 @@
         </w:tc>
         <w:tc>
           <w:tcPr>
-            <w:tcW w:type="dxa" w:w="3600"/>
+            <w:tcW w:type="dxa" w:w="2700"/>
           </w:tcPr>
           <w:p>
-            <w:pPr>
-              <w:jc w:val="center"/>
-            </w:pPr>
             <w:r>
               <w:rPr>
                 <w:b/>
@@ -538,41 +501,41 @@
       <w:tr>
         <w:tc>
           <w:tcPr>
-            <w:tcW w:type="dxa" w:w="4320"/>
+            <w:tcW w:type="dxa" w:w="2700"/>
           </w:tcPr>
           <w:p>
             <w:r>
-              <w:t>{{ reagent_1_name|default('') }}</w:t>
+              <w:t>Anti-Mouse Klk1 Pre-coated 96-well Strip Microplate</w:t>
             </w:r>
           </w:p>
         </w:tc>
         <w:tc>
           <w:tcPr>
-            <w:tcW w:type="dxa" w:w="1440"/>
+            <w:tcW w:type="dxa" w:w="2700"/>
           </w:tcPr>
           <w:p>
             <w:r>
-              <w:t>{{ reagent_1_quantity|default('') }}</w:t>
+              <w:t>1</w:t>
             </w:r>
           </w:p>
         </w:tc>
         <w:tc>
           <w:tcPr>
-            <w:tcW w:type="dxa" w:w="2160"/>
+            <w:tcW w:type="dxa" w:w="2700"/>
           </w:tcPr>
           <w:p>
             <w:r>
-              <w:t>{{ reagent_1_volume|default('') }}</w:t>
+              <w:t>12 strips of 8 wells</w:t>
             </w:r>
           </w:p>
         </w:tc>
         <w:tc>
           <w:tcPr>
-            <w:tcW w:type="dxa" w:w="3600"/>
+            <w:tcW w:type="dxa" w:w="2700"/>
           </w:tcPr>
           <w:p>
             <w:r>
-              <w:t>{{ reagent_1_storage|default('') }}</w:t>
+              <w:t>Return unused wells to the foil pouch. Reseal along the entire edge of the zip-seal. May be stored for up to 1 month at 4°C provided this is within the expiration date of the kit.</w:t>
             </w:r>
           </w:p>
         </w:tc>
@@ -580,41 +543,41 @@
       <w:tr>
         <w:tc>
           <w:tcPr>
-            <w:tcW w:type="dxa" w:w="4320"/>
+            <w:tcW w:type="dxa" w:w="2700"/>
           </w:tcPr>
           <w:p>
             <w:r>
-              <w:t>{{ reagent_2_name|default('') }}</w:t>
+              <w:t>Mouse Klk1 Standard</w:t>
             </w:r>
           </w:p>
         </w:tc>
         <w:tc>
           <w:tcPr>
-            <w:tcW w:type="dxa" w:w="1440"/>
+            <w:tcW w:type="dxa" w:w="2700"/>
           </w:tcPr>
           <w:p>
             <w:r>
-              <w:t>{{ reagent_2_quantity|default('') }}</w:t>
+              <w:t>2</w:t>
             </w:r>
           </w:p>
         </w:tc>
         <w:tc>
           <w:tcPr>
-            <w:tcW w:type="dxa" w:w="2160"/>
+            <w:tcW w:type="dxa" w:w="2700"/>
           </w:tcPr>
           <w:p>
             <w:r>
-              <w:t>{{ reagent_2_volume|default('') }}</w:t>
+              <w:t>10 ng/tube</w:t>
             </w:r>
           </w:p>
         </w:tc>
         <w:tc>
           <w:tcPr>
-            <w:tcW w:type="dxa" w:w="3600"/>
+            <w:tcW w:type="dxa" w:w="2700"/>
           </w:tcPr>
           <w:p>
             <w:r>
-              <w:t>{{ reagent_2_storage|default('') }}</w:t>
+              <w:t>Discard the Klk1 stock solution after 12 hours at 4°C. May be stored at -20°C for 48 hours.</w:t>
             </w:r>
           </w:p>
         </w:tc>
@@ -622,41 +585,41 @@
       <w:tr>
         <w:tc>
           <w:tcPr>
-            <w:tcW w:type="dxa" w:w="4320"/>
+            <w:tcW w:type="dxa" w:w="2700"/>
           </w:tcPr>
           <w:p>
             <w:r>
-              <w:t>{{ reagent_3_name|default('') }}</w:t>
+              <w:t>Mouse Klk1 Biotinylated Antibody (100x)</w:t>
             </w:r>
           </w:p>
         </w:tc>
         <w:tc>
           <w:tcPr>
-            <w:tcW w:type="dxa" w:w="1440"/>
+            <w:tcW w:type="dxa" w:w="2700"/>
           </w:tcPr>
           <w:p>
             <w:r>
-              <w:t>{{ reagent_3_quantity|default('') }}</w:t>
+              <w:t>1</w:t>
             </w:r>
           </w:p>
         </w:tc>
         <w:tc>
           <w:tcPr>
-            <w:tcW w:type="dxa" w:w="2160"/>
+            <w:tcW w:type="dxa" w:w="2700"/>
           </w:tcPr>
           <w:p>
             <w:r>
-              <w:t>{{ reagent_3_volume|default('') }}</w:t>
+              <w:t>100 µl</w:t>
             </w:r>
           </w:p>
         </w:tc>
         <w:tc>
           <w:tcPr>
-            <w:tcW w:type="dxa" w:w="3600"/>
+            <w:tcW w:type="dxa" w:w="2700"/>
           </w:tcPr>
           <w:p>
             <w:r>
-              <w:t>{{ reagent_3_storage|default('') }}</w:t>
+              <w:t>May be stored for up to 1 month at 4°C provided this is within the expiration date of the kit.</w:t>
             </w:r>
           </w:p>
         </w:tc>
@@ -664,41 +627,41 @@
       <w:tr>
         <w:tc>
           <w:tcPr>
-            <w:tcW w:type="dxa" w:w="4320"/>
+            <w:tcW w:type="dxa" w:w="2700"/>
           </w:tcPr>
           <w:p>
             <w:r>
-              <w:t>{{ reagent_4_name|default('') }}</w:t>
+              <w:t>Avidin-Biotin-Peroxidase Complex (100x)</w:t>
             </w:r>
           </w:p>
         </w:tc>
         <w:tc>
           <w:tcPr>
-            <w:tcW w:type="dxa" w:w="1440"/>
+            <w:tcW w:type="dxa" w:w="2700"/>
           </w:tcPr>
           <w:p>
             <w:r>
-              <w:t>{{ reagent_4_quantity|default('') }}</w:t>
+              <w:t>1</w:t>
             </w:r>
           </w:p>
         </w:tc>
         <w:tc>
           <w:tcPr>
-            <w:tcW w:type="dxa" w:w="2160"/>
+            <w:tcW w:type="dxa" w:w="2700"/>
           </w:tcPr>
           <w:p>
             <w:r>
-              <w:t>{{ reagent_4_volume|default('') }}</w:t>
+              <w:t>100 µl</w:t>
             </w:r>
           </w:p>
         </w:tc>
         <w:tc>
           <w:tcPr>
-            <w:tcW w:type="dxa" w:w="3600"/>
+            <w:tcW w:type="dxa" w:w="2700"/>
           </w:tcPr>
           <w:p>
             <w:r>
-              <w:t>{{ reagent_4_storage|default('') }}</w:t>
+              <w:t>May be stored for up to 1 month at 4°C provided this is within the expiration date of the kit.</w:t>
             </w:r>
           </w:p>
         </w:tc>
@@ -706,41 +669,41 @@
       <w:tr>
         <w:tc>
           <w:tcPr>
-            <w:tcW w:type="dxa" w:w="4320"/>
+            <w:tcW w:type="dxa" w:w="2700"/>
           </w:tcPr>
           <w:p>
             <w:r>
-              <w:t>{{ reagent_5_name|default('') }}</w:t>
+              <w:t>Sample Diluent</w:t>
             </w:r>
           </w:p>
         </w:tc>
         <w:tc>
           <w:tcPr>
-            <w:tcW w:type="dxa" w:w="1440"/>
+            <w:tcW w:type="dxa" w:w="2700"/>
           </w:tcPr>
           <w:p>
             <w:r>
-              <w:t>{{ reagent_5_quantity|default('') }}</w:t>
+              <w:t>1</w:t>
             </w:r>
           </w:p>
         </w:tc>
         <w:tc>
           <w:tcPr>
-            <w:tcW w:type="dxa" w:w="2160"/>
+            <w:tcW w:type="dxa" w:w="2700"/>
           </w:tcPr>
           <w:p>
             <w:r>
-              <w:t>{{ reagent_5_volume|default('') }}</w:t>
+              <w:t>30 ml</w:t>
             </w:r>
           </w:p>
         </w:tc>
         <w:tc>
           <w:tcPr>
-            <w:tcW w:type="dxa" w:w="3600"/>
+            <w:tcW w:type="dxa" w:w="2700"/>
           </w:tcPr>
           <w:p>
             <w:r>
-              <w:t>{{ reagent_5_storage|default('') }}</w:t>
+              <w:t>May be stored for up to 1 month at 4°C provided this is within the expiration date of the kit.</w:t>
             </w:r>
           </w:p>
         </w:tc>
@@ -748,41 +711,41 @@
       <w:tr>
         <w:tc>
           <w:tcPr>
-            <w:tcW w:type="dxa" w:w="4320"/>
+            <w:tcW w:type="dxa" w:w="2700"/>
           </w:tcPr>
           <w:p>
             <w:r>
-              <w:t>{{ reagent_6_name|default('') }}</w:t>
+              <w:t>Antibody Diluent</w:t>
             </w:r>
           </w:p>
         </w:tc>
         <w:tc>
           <w:tcPr>
-            <w:tcW w:type="dxa" w:w="1440"/>
+            <w:tcW w:type="dxa" w:w="2700"/>
           </w:tcPr>
           <w:p>
             <w:r>
-              <w:t>{{ reagent_6_quantity|default('') }}</w:t>
+              <w:t>1</w:t>
             </w:r>
           </w:p>
         </w:tc>
         <w:tc>
           <w:tcPr>
-            <w:tcW w:type="dxa" w:w="2160"/>
+            <w:tcW w:type="dxa" w:w="2700"/>
           </w:tcPr>
           <w:p>
             <w:r>
-              <w:t>{{ reagent_6_volume|default('') }}</w:t>
+              <w:t>12 ml</w:t>
             </w:r>
           </w:p>
         </w:tc>
         <w:tc>
           <w:tcPr>
-            <w:tcW w:type="dxa" w:w="3600"/>
+            <w:tcW w:type="dxa" w:w="2700"/>
           </w:tcPr>
           <w:p>
             <w:r>
-              <w:t>{{ reagent_6_storage|default('') }}</w:t>
+              <w:t>May be stored for up to 1 month at 4°C provided this is within the expiration date of the kit.</w:t>
             </w:r>
           </w:p>
         </w:tc>
@@ -790,41 +753,607 @@
       <w:tr>
         <w:tc>
           <w:tcPr>
-            <w:tcW w:type="dxa" w:w="4320"/>
+            <w:tcW w:type="dxa" w:w="2700"/>
           </w:tcPr>
           <w:p>
             <w:r>
-              <w:t>{{ reagent_7_name|default('') }}</w:t>
+              <w:t>Avidin-Biotin-Peroxidase Diluent</w:t>
             </w:r>
           </w:p>
         </w:tc>
         <w:tc>
           <w:tcPr>
-            <w:tcW w:type="dxa" w:w="1440"/>
+            <w:tcW w:type="dxa" w:w="2700"/>
           </w:tcPr>
           <w:p>
             <w:r>
-              <w:t>{{ reagent_7_quantity|default('') }}</w:t>
+              <w:t>1</w:t>
             </w:r>
           </w:p>
         </w:tc>
         <w:tc>
           <w:tcPr>
-            <w:tcW w:type="dxa" w:w="2160"/>
+            <w:tcW w:type="dxa" w:w="2700"/>
           </w:tcPr>
           <w:p>
             <w:r>
-              <w:t>{{ reagent_7_volume|default('') }}</w:t>
+              <w:t>12 ml</w:t>
             </w:r>
           </w:p>
         </w:tc>
         <w:tc>
           <w:tcPr>
-            <w:tcW w:type="dxa" w:w="3600"/>
+            <w:tcW w:type="dxa" w:w="2700"/>
           </w:tcPr>
           <w:p>
             <w:r>
-              <w:t>{{ reagent_7_storage|default('') }}</w:t>
+              <w:t>May be stored for up to 1 month at 4°C provided this is within the expiration date of the kit.</w:t>
+            </w:r>
+          </w:p>
+        </w:tc>
+      </w:tr>
+      <w:tr>
+        <w:tc>
+          <w:tcPr>
+            <w:tcW w:type="dxa" w:w="2700"/>
+          </w:tcPr>
+          <w:p>
+            <w:r>
+              <w:t>Color Developing Reagent (TMB)</w:t>
+            </w:r>
+          </w:p>
+        </w:tc>
+        <w:tc>
+          <w:tcPr>
+            <w:tcW w:type="dxa" w:w="2700"/>
+          </w:tcPr>
+          <w:p>
+            <w:r>
+              <w:t>1</w:t>
+            </w:r>
+          </w:p>
+        </w:tc>
+        <w:tc>
+          <w:tcPr>
+            <w:tcW w:type="dxa" w:w="2700"/>
+          </w:tcPr>
+          <w:p>
+            <w:r>
+              <w:t>10 ml</w:t>
+            </w:r>
+          </w:p>
+        </w:tc>
+        <w:tc>
+          <w:tcPr>
+            <w:tcW w:type="dxa" w:w="2700"/>
+          </w:tcPr>
+          <w:p>
+            <w:r>
+              <w:t>May be stored for up to 1 month at 4°C provided this is within the expiration date of the kit.</w:t>
+            </w:r>
+          </w:p>
+        </w:tc>
+      </w:tr>
+      <w:tr>
+        <w:tc>
+          <w:tcPr>
+            <w:tcW w:type="dxa" w:w="2700"/>
+          </w:tcPr>
+          <w:p>
+            <w:r>
+              <w:t>Stop Solution</w:t>
+            </w:r>
+          </w:p>
+        </w:tc>
+        <w:tc>
+          <w:tcPr>
+            <w:tcW w:type="dxa" w:w="2700"/>
+          </w:tcPr>
+          <w:p>
+            <w:r>
+              <w:t>1</w:t>
+            </w:r>
+          </w:p>
+        </w:tc>
+        <w:tc>
+          <w:tcPr>
+            <w:tcW w:type="dxa" w:w="2700"/>
+          </w:tcPr>
+          <w:p>
+            <w:r>
+              <w:t>10 ml</w:t>
+            </w:r>
+          </w:p>
+        </w:tc>
+        <w:tc>
+          <w:tcPr>
+            <w:tcW w:type="dxa" w:w="2700"/>
+          </w:tcPr>
+          <w:p>
+            <w:r>
+              <w:t>May be stored for up to 1 month at 4°C provided this is within the expiration date of the kit.</w:t>
+            </w:r>
+          </w:p>
+        </w:tc>
+      </w:tr>
+      <w:tr>
+        <w:tc>
+          <w:tcPr>
+            <w:tcW w:type="dxa" w:w="2700"/>
+          </w:tcPr>
+          <w:p>
+            <w:r>
+              <w:t>Wash Buffer (25x)</w:t>
+            </w:r>
+          </w:p>
+        </w:tc>
+        <w:tc>
+          <w:tcPr>
+            <w:tcW w:type="dxa" w:w="2700"/>
+          </w:tcPr>
+          <w:p>
+            <w:r>
+              <w:t>1</w:t>
+            </w:r>
+          </w:p>
+        </w:tc>
+        <w:tc>
+          <w:tcPr>
+            <w:tcW w:type="dxa" w:w="2700"/>
+          </w:tcPr>
+          <w:p>
+            <w:r>
+              <w:t>20 ml</w:t>
+            </w:r>
+          </w:p>
+        </w:tc>
+        <w:tc>
+          <w:tcPr>
+            <w:tcW w:type="dxa" w:w="2700"/>
+          </w:tcPr>
+          <w:p>
+            <w:r>
+              <w:t>May be stored for up to 1 month at 4°C provided this is within the expiration date of the kit.</w:t>
+            </w:r>
+          </w:p>
+        </w:tc>
+      </w:tr>
+      <w:tr>
+        <w:tc>
+          <w:tcPr>
+            <w:tcW w:type="dxa" w:w="2700"/>
+          </w:tcPr>
+          <w:p>
+            <w:r>
+              <w:t>Plate Sealers</w:t>
+            </w:r>
+          </w:p>
+        </w:tc>
+        <w:tc>
+          <w:tcPr>
+            <w:tcW w:type="dxa" w:w="2700"/>
+          </w:tcPr>
+          <w:p>
+            <w:r>
+              <w:t>4</w:t>
+            </w:r>
+          </w:p>
+        </w:tc>
+        <w:tc>
+          <w:tcPr>
+            <w:tcW w:type="dxa" w:w="2700"/>
+          </w:tcPr>
+          <w:p>
+            <w:r>
+              <w:t>Piece</w:t>
+            </w:r>
+          </w:p>
+        </w:tc>
+        <w:tc>
+          <w:tcPr>
+            <w:tcW w:type="dxa" w:w="2700"/>
+          </w:tcPr>
+          <w:p>
+            <w:r/>
+          </w:p>
+        </w:tc>
+      </w:tr>
+    </w:tbl>
+    <w:p>
+      <w:pPr>
+        <w:pStyle w:val="Heading2"/>
+      </w:pPr>
+      <w:r>
+        <w:rPr>
+          <w:color w:val="0046B4"/>
+        </w:rPr>
+        <w:t>MATERIALS REQUIRED BUT NOT PROVIDED</w:t>
+      </w:r>
+    </w:p>
+    <w:p>
+      <w:r>
+        <w:t xml:space="preserve">• Microplate reader capable of reading absorbance at 450 nm. Incubator. • Automated plate washer (optional) • Pipettes and pipette tips capable of precisely dispensing 0.5 µl through 1 ml volumes of aqueous solutions. Multichannel pipettes are recommended for a large numbers of samples. • Deionized or distilled water. 500 ml graduated cylinders. Test tubes for dilution.</w:t>
+      </w:r>
+    </w:p>
+    <w:p>
+      <w:pPr>
+        <w:pStyle w:val="Heading2"/>
+      </w:pPr>
+      <w:r>
+        <w:rPr>
+          <w:color w:val="0046B4"/>
+        </w:rPr>
+        <w:t>REAGENT PREPARATION</w:t>
+      </w:r>
+    </w:p>
+    <w:p>
+      <w:r>
+        <w:t xml:space="preserve">Bring all reagents to room temperature before use. Wash Buffer: Dilute Wash Buffer (25X) with distilled water. For example, if preparing 500 ml of Wash Buffer, dilute 20 ml of Wash Buffer (25X) into 480 ml of distilled water. Standard: Reconstitute the standard with standard diluent according to the label instructions. This reconstitution produces a stock solution. Let the standard stand for a minimum of 15 minutes with gentle agitation prior to making dilutions. Detection Reagent A and B: Dilute to the working concentration using Assay Diluent A and B, respectively.</w:t>
+      </w:r>
+    </w:p>
+    <w:p>
+      <w:pPr>
+        <w:pStyle w:val="Heading2"/>
+      </w:pPr>
+      <w:r>
+        <w:rPr>
+          <w:color w:val="0046B4"/>
+        </w:rPr>
+        <w:t>DILUTION OF STANDARD</w:t>
+      </w:r>
+    </w:p>
+    <w:p>
+      <w:r>
+        <w:t xml:space="preserve">1. Label 7 tubes, one for each standard: 4000 pg/ml, 2000 pg/ml, 1000 pg/ml, 500 pg/ml, 250 pg/ml, 125 pg/ml, and 62.5 pg/ml. 2. Pipette 300 µl of the Sample Diluent into each tube. 3. Pipette 300 µl of the reconstituted standard into the first tube and mix to create the 4000 pg/ml standard. 4. Pipette 300 µl from the 4000 pg/ml tube into the second tube and mix to create the 2000 pg/ml standard. 5. Continue this process for the remaining tubes. 6. The Sample Diluent serves as the zero standard (0 pg/ml).</w:t>
+      </w:r>
+    </w:p>
+    <w:p>
+      <w:pPr>
+        <w:pStyle w:val="Heading2"/>
+      </w:pPr>
+      <w:r>
+        <w:rPr>
+          <w:color w:val="0046B4"/>
+        </w:rPr>
+        <w:t>PREPARATIONS BEFORE ASSAY</w:t>
+      </w:r>
+    </w:p>
+    <w:p>
+      <w:r>
+        <w:t>1. Prepare all reagents, samples, and standards according to the instructions.</w:t>
+      </w:r>
+    </w:p>
+    <w:p>
+      <w:r>
+        <w:t>2. Confirm that you have the appropriate non-supplied equipment available.</w:t>
+      </w:r>
+    </w:p>
+    <w:p>
+      <w:r>
+        <w:t>3. Spin down all components to the bottom of the tube before opening.</w:t>
+      </w:r>
+    </w:p>
+    <w:p>
+      <w:r>
+        <w:t>4. Don't let the 96-well plate dry out as this will inactivate active components.</w:t>
+      </w:r>
+    </w:p>
+    <w:p>
+      <w:r>
+        <w:t>5. Don't reuse tips and tubes to avoid cross-contamination. Avoid using reagents from different batches.</w:t>
+      </w:r>
+    </w:p>
+    <w:p>
+      <w:pPr>
+        <w:pStyle w:val="Heading2"/>
+      </w:pPr>
+      <w:r>
+        <w:rPr>
+          <w:color w:val="0046B4"/>
+        </w:rPr>
+        <w:t>ASSAY PROTOCOL</w:t>
+      </w:r>
+    </w:p>
+    <w:p>
+      <w:r>
+        <w:t xml:space="preserve">1. It is recommended that all reagents and materials be equilibrated to room temperature (18-25°C) prior to the experiment (see Preparation Before The Experiment, if you have missed this information). Prepare all reagents and working standards as directed previously. Remove excess microplate strips from the plate frame and seal and store them in the original packaging. Add 100 µl of the standard, samples, or control per well. Add 100 µl of the Sample Diluent into the zero well. At least two replicates of each standard, sample, or control is recommended. Cover with the plate sealer provided and incubate for 120 minutes at room temperature (or 90 min. at 37 °C). Remove the cover and discard the liquid in the wells into an appropriate waste receptacle. Invert the plate on the benchtop onto a paper towel and tap the plate to gently blot any remaining liquid. It is recommended that the wells are not allowed to completely dry at any time. Add 100 µl of the prepared 1x Biotinylated Anti-Mouse Klk1 antibody to each well. Cover with a plate sealer and incubate for 90 minutes at room temperature (or 60 minutes at 37°C). Wash the plate 3 times with the 1x wash buffer: Discard the liquid in the wells into an appropriate waste receptacle. Then, invert the plate on the benchtop onto a paper towel and tap the plate to gently blot any remaining liquid. It is recommended that the wells are not allowed to completely dry at any time. Add 300 µl of the 1x wash buffer to each assay well. (For cleaner background incubate for 60 seconds between each wash). Repeat steps a-b 2 additional times. Discard the wash buffer in the wells into an appropriate waste receptacle. Then, invert the plate on the benchtop onto a paper towel and tap the plate to gently blot any remaining liquid. Add 100 µl of the prepared 1x Avidin-Biotin-Peroxidase Complex into each well. Cover with the plate sealer provided and incubate for 40 minutes at RT (or 30 minutes at 37°C). Wash the plate 5 times with the 1x wash buffer: Discard the liquid in the wells into an appropriate waste receptacle. Then, invert the plate on the benchtop onto a paper towel and tap the plate to gently blot any remaining liquid. It is recommended that the wells are not allowed to completely dry at any time. Add 300 µl of the 1x wash buffer to each assay well. (For cleaner background incubate for 60 seconds between each wash). Repeat steps a-b 4 additional times. Discard the wash buffer in the wells into an appropriate waste receptacle. Then, invert the plate on the benchtop onto a paper towel and tap the plate to gently blot any remaining liquid. Add 90 µl of Color Developing Reagent to each well. Cover with the plate sealer provided and incubate in the dark for 30 minutes at RT (or 15-25 minutes at 37°C). (The optimal incubation time must be empirically determined. A guideline to look for is blue shading the top four standard wells, while the remaining standards remain clear.) Add 100 µl of Stop Solution to each well. The color should immediately change to yellow. Within 30 minutes of stopping the reaction, the O.D. absorbance should be read with a microplate reader at 450nm. Assay Protocol Notes Solutions: To avoid cross-contamination, change pipette tips between additions of each standard, between sample additions, and between reagent additions. Also, use separate reservoirs for each reagent. Applying Solutions: All solutions should be added to the bottom of the ELISA plate well. Avoid touching the inside wall of the well. Avoid foaming when possible. Assay Timing: The interval between adding samples to the first and last wells should be minimized. Delays will increase the incubation time differential between wells, which will significantly affect the experimental accuracy and repeatability. For each step in the procedure, total dispensing time for addition of reagents or samples should not exceed 10 minutes.</w:t>
+      </w:r>
+    </w:p>
+    <w:p>
+      <w:pPr>
+        <w:pStyle w:val="Heading2"/>
+      </w:pPr>
+      <w:r>
+        <w:rPr>
+          <w:color w:val="0046B4"/>
+        </w:rPr>
+        <w:t>TYPICAL DATA / STANDARD CURVE</w:t>
+      </w:r>
+    </w:p>
+    <w:p>
+      <w:r>
+        <w:t>This standard curve is for demonstration only. A standard curve must be run with each assay.</w:t>
+      </w:r>
+    </w:p>
+    <w:tbl>
+      <w:tblPr>
+        <w:tblStyle w:val="TableGrid"/>
+        <w:tblW w:type="auto" w:w="0"/>
+        <w:jc w:val="center"/>
+        <w:tblLook w:firstColumn="1" w:firstRow="1" w:lastColumn="0" w:lastRow="0" w:noHBand="0" w:noVBand="1" w:val="04A0"/>
+      </w:tblPr>
+      <w:tblGrid>
+        <w:gridCol w:w="1200"/>
+        <w:gridCol w:w="1200"/>
+        <w:gridCol w:w="1200"/>
+        <w:gridCol w:w="1200"/>
+        <w:gridCol w:w="1200"/>
+        <w:gridCol w:w="1200"/>
+        <w:gridCol w:w="1200"/>
+        <w:gridCol w:w="1200"/>
+        <w:gridCol w:w="1200"/>
+      </w:tblGrid>
+      <w:tr>
+        <w:tc>
+          <w:tcPr>
+            <w:tcW w:type="dxa" w:w="1200"/>
+          </w:tcPr>
+          <w:p>
+            <w:pPr>
+              <w:jc w:val="center"/>
+            </w:pPr>
+            <w:r>
+              <w:rPr>
+                <w:b/>
+              </w:rPr>
+              <w:t>Concentration (pg/ml)</w:t>
+            </w:r>
+          </w:p>
+        </w:tc>
+        <w:tc>
+          <w:tcPr>
+            <w:tcW w:type="dxa" w:w="1200"/>
+          </w:tcPr>
+          <w:p>
+            <w:pPr>
+              <w:jc w:val="center"/>
+            </w:pPr>
+            <w:r>
+              <w:rPr>
+                <w:b/>
+              </w:rPr>
+              <w:t>0</w:t>
+            </w:r>
+          </w:p>
+        </w:tc>
+        <w:tc>
+          <w:tcPr>
+            <w:tcW w:type="dxa" w:w="1200"/>
+          </w:tcPr>
+          <w:p>
+            <w:pPr>
+              <w:jc w:val="center"/>
+            </w:pPr>
+            <w:r>
+              <w:rPr>
+                <w:b/>
+              </w:rPr>
+              <w:t>62.5</w:t>
+            </w:r>
+          </w:p>
+        </w:tc>
+        <w:tc>
+          <w:tcPr>
+            <w:tcW w:type="dxa" w:w="1200"/>
+          </w:tcPr>
+          <w:p>
+            <w:pPr>
+              <w:jc w:val="center"/>
+            </w:pPr>
+            <w:r>
+              <w:rPr>
+                <w:b/>
+              </w:rPr>
+              <w:t>125</w:t>
+            </w:r>
+          </w:p>
+        </w:tc>
+        <w:tc>
+          <w:tcPr>
+            <w:tcW w:type="dxa" w:w="1200"/>
+          </w:tcPr>
+          <w:p>
+            <w:pPr>
+              <w:jc w:val="center"/>
+            </w:pPr>
+            <w:r>
+              <w:rPr>
+                <w:b/>
+              </w:rPr>
+              <w:t>250</w:t>
+            </w:r>
+          </w:p>
+        </w:tc>
+        <w:tc>
+          <w:tcPr>
+            <w:tcW w:type="dxa" w:w="1200"/>
+          </w:tcPr>
+          <w:p>
+            <w:pPr>
+              <w:jc w:val="center"/>
+            </w:pPr>
+            <w:r>
+              <w:rPr>
+                <w:b/>
+              </w:rPr>
+              <w:t>500</w:t>
+            </w:r>
+          </w:p>
+        </w:tc>
+        <w:tc>
+          <w:tcPr>
+            <w:tcW w:type="dxa" w:w="1200"/>
+          </w:tcPr>
+          <w:p>
+            <w:pPr>
+              <w:jc w:val="center"/>
+            </w:pPr>
+            <w:r>
+              <w:rPr>
+                <w:b/>
+              </w:rPr>
+              <w:t>1000</w:t>
+            </w:r>
+          </w:p>
+        </w:tc>
+        <w:tc>
+          <w:tcPr>
+            <w:tcW w:type="dxa" w:w="1200"/>
+          </w:tcPr>
+          <w:p>
+            <w:pPr>
+              <w:jc w:val="center"/>
+            </w:pPr>
+            <w:r>
+              <w:rPr>
+                <w:b/>
+              </w:rPr>
+              <w:t>2000</w:t>
+            </w:r>
+          </w:p>
+        </w:tc>
+        <w:tc>
+          <w:tcPr>
+            <w:tcW w:type="dxa" w:w="1200"/>
+          </w:tcPr>
+          <w:p>
+            <w:pPr>
+              <w:jc w:val="center"/>
+            </w:pPr>
+            <w:r>
+              <w:rPr>
+                <w:b/>
+              </w:rPr>
+              <w:t>4000</w:t>
+            </w:r>
+          </w:p>
+        </w:tc>
+      </w:tr>
+      <w:tr>
+        <w:tc>
+          <w:tcPr>
+            <w:tcW w:type="dxa" w:w="1200"/>
+          </w:tcPr>
+          <w:p>
+            <w:pPr>
+              <w:jc w:val="center"/>
+            </w:pPr>
+            <w:r>
+              <w:t>O.D.</w:t>
+            </w:r>
+          </w:p>
+        </w:tc>
+        <w:tc>
+          <w:tcPr>
+            <w:tcW w:type="dxa" w:w="1200"/>
+          </w:tcPr>
+          <w:p>
+            <w:pPr>
+              <w:jc w:val="center"/>
+            </w:pPr>
+            <w:r>
+              <w:t xml:space="preserve">0.061</w:t>
+            </w:r>
+          </w:p>
+        </w:tc>
+        <w:tc>
+          <w:tcPr>
+            <w:tcW w:type="dxa" w:w="1200"/>
+          </w:tcPr>
+          <w:p>
+            <w:pPr>
+              <w:jc w:val="center"/>
+            </w:pPr>
+            <w:r>
+              <w:t xml:space="preserve">0.061</w:t>
+            </w:r>
+          </w:p>
+        </w:tc>
+        <w:tc>
+          <w:tcPr>
+            <w:tcW w:type="dxa" w:w="1200"/>
+          </w:tcPr>
+          <w:p>
+            <w:pPr>
+              <w:jc w:val="center"/>
+            </w:pPr>
+            <w:r>
+              <w:t xml:space="preserve">0.143</w:t>
+            </w:r>
+          </w:p>
+        </w:tc>
+        <w:tc>
+          <w:tcPr>
+            <w:tcW w:type="dxa" w:w="1200"/>
+          </w:tcPr>
+          <w:p>
+            <w:pPr>
+              <w:jc w:val="center"/>
+            </w:pPr>
+            <w:r>
+              <w:t xml:space="preserve">0.227</w:t>
+            </w:r>
+          </w:p>
+        </w:tc>
+        <w:tc>
+          <w:tcPr>
+            <w:tcW w:type="dxa" w:w="1200"/>
+          </w:tcPr>
+          <w:p>
+            <w:pPr>
+              <w:jc w:val="center"/>
+            </w:pPr>
+            <w:r>
+              <w:t xml:space="preserve">0.405</w:t>
+            </w:r>
+          </w:p>
+        </w:tc>
+        <w:tc>
+          <w:tcPr>
+            <w:tcW w:type="dxa" w:w="1200"/>
+          </w:tcPr>
+          <w:p>
+            <w:pPr>
+              <w:jc w:val="center"/>
+            </w:pPr>
+            <w:r>
+              <w:t xml:space="preserve">0.631</w:t>
+            </w:r>
+          </w:p>
+        </w:tc>
+        <w:tc>
+          <w:tcPr>
+            <w:tcW w:type="dxa" w:w="1200"/>
+          </w:tcPr>
+          <w:p>
+            <w:pPr>
+              <w:jc w:val="center"/>
+            </w:pPr>
+            <w:r>
+              <w:t xml:space="preserve">1.118</w:t>
+            </w:r>
+          </w:p>
+        </w:tc>
+        <w:tc>
+          <w:tcPr>
+            <w:tcW w:type="dxa" w:w="1200"/>
+          </w:tcPr>
+          <w:p>
+            <w:pPr>
+              <w:jc w:val="center"/>
+            </w:pPr>
+            <w:r>
+              <w:t xml:space="preserve">1.902</w:t>
             </w:r>
           </w:p>
         </w:tc>
@@ -835,676 +1364,15 @@
         <w:pStyle w:val="Heading2"/>
       </w:pPr>
       <w:r>
-        <w:t>MATERIALS REQUIRED BUT NOT PROVIDED</w:t>
-      </w:r>
-    </w:p>
-    <w:p>
-      <w:pPr>
-        <w:pStyle w:val="ListBullet"/>
-        <w:ind w:left="360" w:firstLine="0"/>
-        <w:jc w:val="left"/>
-      </w:pPr>
-      <w:r>
         <w:rPr>
-          <w:sz w:val="22"/>
+          <w:color w:val="0046B4"/>
         </w:rPr>
-        <w:t xml:space="preserve">• </w:t>
-      </w:r>
-      <w:r>
-        <w:t>•</w:t>
-      </w:r>
-    </w:p>
-    <w:p>
-      <w:pPr>
-        <w:pStyle w:val="HiddenText"/>
-      </w:pPr>
-      <w:r>
-        <w:t>{% if not req_material_1 %}{{ '' }}{% endif %}</w:t>
-      </w:r>
-    </w:p>
-    <w:p>
-      <w:pPr>
-        <w:pStyle w:val="ListBullet"/>
-        <w:ind w:left="360" w:firstLine="0"/>
-        <w:jc w:val="left"/>
-      </w:pPr>
-      <w:r>
-        <w:rPr>
-          <w:sz w:val="22"/>
-        </w:rPr>
-        <w:t xml:space="preserve">• </w:t>
-      </w:r>
-      <w:r>
-        <w:t>•</w:t>
-      </w:r>
-    </w:p>
-    <w:p>
-      <w:pPr>
-        <w:pStyle w:val="HiddenText"/>
-      </w:pPr>
-      <w:r>
-        <w:t>{% if not req_material_2 %}{{ '' }}{% endif %}</w:t>
-      </w:r>
-    </w:p>
-    <w:p>
-      <w:pPr>
-        <w:pStyle w:val="ListBullet"/>
-        <w:ind w:left="360" w:firstLine="0"/>
-        <w:jc w:val="left"/>
-      </w:pPr>
-      <w:r>
-        <w:rPr>
-          <w:sz w:val="22"/>
-        </w:rPr>
-        <w:t xml:space="preserve">• </w:t>
-      </w:r>
-      <w:r>
-        <w:t>•</w:t>
-      </w:r>
-    </w:p>
-    <w:p>
-      <w:pPr>
-        <w:pStyle w:val="HiddenText"/>
-      </w:pPr>
-      <w:r>
-        <w:t>{% if not req_material_3 %}{{ '' }}{% endif %}</w:t>
-      </w:r>
-    </w:p>
-    <w:p>
-      <w:pPr>
-        <w:pStyle w:val="ListBullet"/>
-        <w:ind w:left="360" w:firstLine="0"/>
-        <w:jc w:val="left"/>
-      </w:pPr>
-      <w:r>
-        <w:rPr>
-          <w:sz w:val="22"/>
-        </w:rPr>
-        <w:t xml:space="preserve">• </w:t>
-      </w:r>
-      <w:r>
-        <w:t>•</w:t>
-      </w:r>
-    </w:p>
-    <w:p>
-      <w:pPr>
-        <w:pStyle w:val="HiddenText"/>
-      </w:pPr>
-      <w:r>
-        <w:t>{% if not req_material_4 %}{{ '' }}{% endif %}</w:t>
-      </w:r>
-    </w:p>
-    <w:p>
-      <w:pPr>
-        <w:pStyle w:val="ListBullet"/>
-        <w:ind w:left="360" w:firstLine="0"/>
-        <w:jc w:val="left"/>
-      </w:pPr>
-      <w:r>
-        <w:rPr>
-          <w:sz w:val="22"/>
-        </w:rPr>
-        <w:t xml:space="preserve">• </w:t>
-      </w:r>
-      <w:r>
-        <w:t>•</w:t>
-      </w:r>
-    </w:p>
-    <w:p>
-      <w:pPr>
-        <w:pStyle w:val="HiddenText"/>
-      </w:pPr>
-      <w:r>
-        <w:t>{% if not req_material_5 %}{{ '' }}{% endif %}</w:t>
-      </w:r>
-    </w:p>
-    <w:p>
-      <w:pPr>
-        <w:pStyle w:val="ListBullet"/>
-        <w:ind w:left="360" w:firstLine="0"/>
-        <w:jc w:val="left"/>
-      </w:pPr>
-      <w:r>
-        <w:rPr>
-          <w:sz w:val="22"/>
-        </w:rPr>
-        <w:t xml:space="preserve">• </w:t>
-      </w:r>
-      <w:r>
-        <w:t>•</w:t>
-      </w:r>
-    </w:p>
-    <w:p>
-      <w:pPr>
-        <w:pStyle w:val="HiddenText"/>
-      </w:pPr>
-      <w:r>
-        <w:t>{% if not req_material_6 %}{{ '' }}{% endif %}</w:t>
-      </w:r>
-    </w:p>
-    <w:p>
-      <w:pPr>
-        <w:pStyle w:val="ListBullet"/>
-        <w:ind w:left="360" w:firstLine="0"/>
-        <w:jc w:val="left"/>
-      </w:pPr>
-      <w:r>
-        <w:rPr>
-          <w:sz w:val="22"/>
-        </w:rPr>
-        <w:t xml:space="preserve">• </w:t>
-      </w:r>
-      <w:r>
-        <w:t>•</w:t>
-      </w:r>
-    </w:p>
-    <w:p>
-      <w:pPr>
-        <w:pStyle w:val="HiddenText"/>
-      </w:pPr>
-      <w:r>
-        <w:t>{% if not req_material_7 %}{{ '' }}{% endif %}</w:t>
-      </w:r>
-    </w:p>
-    <w:p>
-      <w:pPr>
-        <w:pStyle w:val="ListBullet"/>
-        <w:ind w:left="360" w:firstLine="0"/>
-        <w:jc w:val="left"/>
-      </w:pPr>
-      <w:r>
-        <w:rPr>
-          <w:sz w:val="22"/>
-        </w:rPr>
-        <w:t xml:space="preserve">• </w:t>
-      </w:r>
-      <w:r>
-        <w:t>•</w:t>
-      </w:r>
-    </w:p>
-    <w:p>
-      <w:pPr>
-        <w:pStyle w:val="HiddenText"/>
-      </w:pPr>
-      <w:r>
-        <w:t>{% if not req_material_8 %}{{ '' }}{% endif %}</w:t>
-      </w:r>
-    </w:p>
-    <w:p>
-      <w:pPr>
-        <w:pStyle w:val="ListBullet"/>
-        <w:ind w:left="360" w:firstLine="0"/>
-        <w:jc w:val="left"/>
-      </w:pPr>
-      <w:r>
-        <w:rPr>
-          <w:sz w:val="22"/>
-        </w:rPr>
-        <w:t xml:space="preserve">• </w:t>
-      </w:r>
-      <w:r>
-        <w:t>•</w:t>
-      </w:r>
-    </w:p>
-    <w:p>
-      <w:pPr>
-        <w:pStyle w:val="HiddenText"/>
-      </w:pPr>
-      <w:r>
-        <w:t>{% if not req_material_9 %}{{ '' }}{% endif %}</w:t>
-      </w:r>
-    </w:p>
-    <w:p>
-      <w:pPr>
-        <w:pStyle w:val="ListBullet"/>
-        <w:ind w:left="360" w:firstLine="0"/>
-        <w:jc w:val="left"/>
-      </w:pPr>
-      <w:r>
-        <w:rPr>
-          <w:sz w:val="22"/>
-        </w:rPr>
-        <w:t xml:space="preserve">• </w:t>
-      </w:r>
-      <w:r>
-        <w:t>•</w:t>
-      </w:r>
-    </w:p>
-    <w:p>
-      <w:pPr>
-        <w:pStyle w:val="HiddenText"/>
-      </w:pPr>
-      <w:r>
-        <w:t>{% if not req_material_10 %}{{ '' }}{% endif %}</w:t>
-      </w:r>
-    </w:p>
-    <w:p>
-      <w:pPr>
-        <w:pStyle w:val="Heading2"/>
-      </w:pPr>
-      <w:r>
-        <w:t>REAGENT PREPARATION</w:t>
-      </w:r>
-    </w:p>
-    <w:p>
-      <w:r>
-        <w:t>{{ reagent_preparation }}</w:t>
-      </w:r>
-    </w:p>
-    <w:p>
-      <w:pPr>
-        <w:pStyle w:val="Heading2"/>
-      </w:pPr>
-      <w:r>
-        <w:t>SAMPLE PREPARATION</w:t>
-      </w:r>
-    </w:p>
-    <w:p>
-      <w:r>
-        <w:t>{{ sample_preparation }}</w:t>
-      </w:r>
-    </w:p>
-    <w:p>
-      <w:pPr>
-        <w:pStyle w:val="Heading2"/>
-      </w:pPr>
-      <w:r>
-        <w:t>DILUTION OF STANDARD</w:t>
-      </w:r>
-    </w:p>
-    <w:p>
-      <w:r>
-        <w:t>{{ dilution_of_standard }}</w:t>
-      </w:r>
-    </w:p>
-    <w:p>
-      <w:pPr>
-        <w:pStyle w:val="Heading2"/>
-      </w:pPr>
-      <w:r>
-        <w:t>TYPICAL DATA / STANDARD CURVE</w:t>
-      </w:r>
-    </w:p>
-    <w:p>
-      <w:r>
-        <w:t>This standard curve is provided for demonstration only. A standard curve should be generated for each set of samples assayed.</w:t>
-      </w:r>
-    </w:p>
-    <w:p>
-      <w:pPr>
-        <w:pStyle w:val="Heading2"/>
-      </w:pPr>
-      <w:r>
         <w:t>INTRA/INTER-ASSAY VARIABILITY</w:t>
       </w:r>
     </w:p>
     <w:p>
       <w:r>
         <w:t>Three samples of known concentration were tested on one plate to assess intra-assay precision.</w:t>
-      </w:r>
-    </w:p>
-    <w:p>
-      <w:r>
-        <w:t>- Inter-Assay Precision: Three samples of known concentration were tested in separate assays to assess inter-assay precision.</w:t>
-      </w:r>
-    </w:p>
-    <w:p>
-      <w:r>
-        <w:t>{{ variability_data }}</w:t>
-      </w:r>
-    </w:p>
-    <w:p>
-      <w:pPr>
-        <w:pStyle w:val="Heading2"/>
-      </w:pPr>
-      <w:r>
-        <w:t>ASSAY PROTOCOL</w:t>
-      </w:r>
-    </w:p>
-    <w:p>
-      <w:pPr>
-        <w:pStyle w:val="ListNumber"/>
-      </w:pPr>
-      <w:r>
-        <w:t>{{ protocol_step_1|default('') }}</w:t>
-      </w:r>
-    </w:p>
-    <w:p>
-      <w:pPr>
-        <w:pStyle w:val="HiddenText"/>
-      </w:pPr>
-      <w:r>
-        <w:t>{% if not protocol_step_1 %}{{ '' }}{% endif %}</w:t>
-      </w:r>
-    </w:p>
-    <w:p>
-      <w:pPr>
-        <w:pStyle w:val="ListNumber"/>
-      </w:pPr>
-      <w:r>
-        <w:t>{{ protocol_step_2|default('') }}</w:t>
-      </w:r>
-    </w:p>
-    <w:p>
-      <w:pPr>
-        <w:pStyle w:val="HiddenText"/>
-      </w:pPr>
-      <w:r>
-        <w:t>{% if not protocol_step_2 %}{{ '' }}{% endif %}</w:t>
-      </w:r>
-    </w:p>
-    <w:p>
-      <w:pPr>
-        <w:pStyle w:val="ListNumber"/>
-      </w:pPr>
-      <w:r>
-        <w:t>{{ protocol_step_3|default('') }}</w:t>
-      </w:r>
-    </w:p>
-    <w:p>
-      <w:pPr>
-        <w:pStyle w:val="HiddenText"/>
-      </w:pPr>
-      <w:r>
-        <w:t>{% if not protocol_step_3 %}{{ '' }}{% endif %}</w:t>
-      </w:r>
-    </w:p>
-    <w:p>
-      <w:pPr>
-        <w:pStyle w:val="ListNumber"/>
-      </w:pPr>
-      <w:r>
-        <w:t>{{ protocol_step_4|default('') }}</w:t>
-      </w:r>
-    </w:p>
-    <w:p>
-      <w:pPr>
-        <w:pStyle w:val="HiddenText"/>
-      </w:pPr>
-      <w:r>
-        <w:t>{% if not protocol_step_4 %}{{ '' }}{% endif %}</w:t>
-      </w:r>
-    </w:p>
-    <w:p>
-      <w:pPr>
-        <w:pStyle w:val="ListNumber"/>
-      </w:pPr>
-      <w:r>
-        <w:t>{{ protocol_step_5|default('') }}</w:t>
-      </w:r>
-    </w:p>
-    <w:p>
-      <w:pPr>
-        <w:pStyle w:val="HiddenText"/>
-      </w:pPr>
-      <w:r>
-        <w:t>{% if not protocol_step_5 %}{{ '' }}{% endif %}</w:t>
-      </w:r>
-    </w:p>
-    <w:p>
-      <w:pPr>
-        <w:pStyle w:val="ListNumber"/>
-      </w:pPr>
-      <w:r>
-        <w:t>{{ protocol_step_6|default('') }}</w:t>
-      </w:r>
-    </w:p>
-    <w:p>
-      <w:pPr>
-        <w:pStyle w:val="HiddenText"/>
-      </w:pPr>
-      <w:r>
-        <w:t>{% if not protocol_step_6 %}{{ '' }}{% endif %}</w:t>
-      </w:r>
-    </w:p>
-    <w:p>
-      <w:pPr>
-        <w:pStyle w:val="ListNumber"/>
-      </w:pPr>
-      <w:r>
-        <w:t>{{ protocol_step_7|default('') }}</w:t>
-      </w:r>
-    </w:p>
-    <w:p>
-      <w:pPr>
-        <w:pStyle w:val="HiddenText"/>
-      </w:pPr>
-      <w:r>
-        <w:t>{% if not protocol_step_7 %}{{ '' }}{% endif %}</w:t>
-      </w:r>
-    </w:p>
-    <w:p>
-      <w:pPr>
-        <w:pStyle w:val="ListNumber"/>
-      </w:pPr>
-      <w:r>
-        <w:t>{{ protocol_step_8|default('') }}</w:t>
-      </w:r>
-    </w:p>
-    <w:p>
-      <w:pPr>
-        <w:pStyle w:val="HiddenText"/>
-      </w:pPr>
-      <w:r>
-        <w:t>{% if not protocol_step_8 %}{{ '' }}{% endif %}</w:t>
-      </w:r>
-    </w:p>
-    <w:p>
-      <w:pPr>
-        <w:pStyle w:val="ListNumber"/>
-      </w:pPr>
-      <w:r>
-        <w:t>{{ protocol_step_9|default('') }}</w:t>
-      </w:r>
-    </w:p>
-    <w:p>
-      <w:pPr>
-        <w:pStyle w:val="HiddenText"/>
-      </w:pPr>
-      <w:r>
-        <w:t>{% if not protocol_step_9 %}{{ '' }}{% endif %}</w:t>
-      </w:r>
-    </w:p>
-    <w:p>
-      <w:pPr>
-        <w:pStyle w:val="ListNumber"/>
-      </w:pPr>
-      <w:r>
-        <w:t>{{ protocol_step_10|default('') }}</w:t>
-      </w:r>
-    </w:p>
-    <w:p>
-      <w:pPr>
-        <w:pStyle w:val="HiddenText"/>
-      </w:pPr>
-      <w:r>
-        <w:t>{% if not protocol_step_10 %}{{ '' }}{% endif %}</w:t>
-      </w:r>
-    </w:p>
-    <w:p>
-      <w:pPr>
-        <w:pStyle w:val="ListNumber"/>
-      </w:pPr>
-      <w:r>
-        <w:t>{{ protocol_step_11|default('') }}</w:t>
-      </w:r>
-    </w:p>
-    <w:p>
-      <w:pPr>
-        <w:pStyle w:val="HiddenText"/>
-      </w:pPr>
-      <w:r>
-        <w:t>{% if not protocol_step_11 %}{{ '' }}{% endif %}</w:t>
-      </w:r>
-    </w:p>
-    <w:p>
-      <w:pPr>
-        <w:pStyle w:val="ListNumber"/>
-      </w:pPr>
-      <w:r>
-        <w:t>{{ protocol_step_12|default('') }}</w:t>
-      </w:r>
-    </w:p>
-    <w:p>
-      <w:pPr>
-        <w:pStyle w:val="HiddenText"/>
-      </w:pPr>
-      <w:r>
-        <w:t>{% if not protocol_step_12 %}{{ '' }}{% endif %}</w:t>
-      </w:r>
-    </w:p>
-    <w:p>
-      <w:pPr>
-        <w:pStyle w:val="ListNumber"/>
-      </w:pPr>
-      <w:r>
-        <w:t>{{ protocol_step_13|default('') }}</w:t>
-      </w:r>
-    </w:p>
-    <w:p>
-      <w:pPr>
-        <w:pStyle w:val="HiddenText"/>
-      </w:pPr>
-      <w:r>
-        <w:t>{% if not protocol_step_13 %}{{ '' }}{% endif %}</w:t>
-      </w:r>
-    </w:p>
-    <w:p>
-      <w:pPr>
-        <w:pStyle w:val="ListNumber"/>
-      </w:pPr>
-      <w:r>
-        <w:t>{{ protocol_step_14|default('') }}</w:t>
-      </w:r>
-    </w:p>
-    <w:p>
-      <w:pPr>
-        <w:pStyle w:val="HiddenText"/>
-      </w:pPr>
-      <w:r>
-        <w:t>{% if not protocol_step_14 %}{{ '' }}{% endif %}</w:t>
-      </w:r>
-    </w:p>
-    <w:p>
-      <w:pPr>
-        <w:pStyle w:val="ListNumber"/>
-      </w:pPr>
-      <w:r>
-        <w:t>{{ protocol_step_15|default('') }}</w:t>
-      </w:r>
-    </w:p>
-    <w:p>
-      <w:pPr>
-        <w:pStyle w:val="HiddenText"/>
-      </w:pPr>
-      <w:r>
-        <w:t>{% if not protocol_step_15 %}{{ '' }}{% endif %}</w:t>
-      </w:r>
-    </w:p>
-    <w:p>
-      <w:pPr>
-        <w:pStyle w:val="ListNumber"/>
-      </w:pPr>
-      <w:r>
-        <w:t>{{ protocol_step_16|default('') }}</w:t>
-      </w:r>
-    </w:p>
-    <w:p>
-      <w:pPr>
-        <w:pStyle w:val="HiddenText"/>
-      </w:pPr>
-      <w:r>
-        <w:t>{% if not protocol_step_16 %}{{ '' }}{% endif %}</w:t>
-      </w:r>
-    </w:p>
-    <w:p>
-      <w:pPr>
-        <w:pStyle w:val="ListNumber"/>
-      </w:pPr>
-      <w:r>
-        <w:t>{{ protocol_step_17|default('') }}</w:t>
-      </w:r>
-    </w:p>
-    <w:p>
-      <w:pPr>
-        <w:pStyle w:val="HiddenText"/>
-      </w:pPr>
-      <w:r>
-        <w:t>{% if not protocol_step_17 %}{{ '' }}{% endif %}</w:t>
-      </w:r>
-    </w:p>
-    <w:p>
-      <w:pPr>
-        <w:pStyle w:val="ListNumber"/>
-      </w:pPr>
-      <w:r>
-        <w:t>{{ protocol_step_18|default('') }}</w:t>
-      </w:r>
-    </w:p>
-    <w:p>
-      <w:pPr>
-        <w:pStyle w:val="HiddenText"/>
-      </w:pPr>
-      <w:r>
-        <w:t>{% if not protocol_step_18 %}{{ '' }}{% endif %}</w:t>
-      </w:r>
-    </w:p>
-    <w:p>
-      <w:pPr>
-        <w:pStyle w:val="ListNumber"/>
-      </w:pPr>
-      <w:r>
-        <w:t>{{ protocol_step_19|default('') }}</w:t>
-      </w:r>
-    </w:p>
-    <w:p>
-      <w:pPr>
-        <w:pStyle w:val="HiddenText"/>
-      </w:pPr>
-      <w:r>
-        <w:t>{% if not protocol_step_19 %}{{ '' }}{% endif %}</w:t>
-      </w:r>
-    </w:p>
-    <w:p>
-      <w:pPr>
-        <w:pStyle w:val="ListNumber"/>
-      </w:pPr>
-      <w:r>
-        <w:t>{{ protocol_step_20|default('') }}</w:t>
-      </w:r>
-    </w:p>
-    <w:p>
-      <w:pPr>
-        <w:pStyle w:val="HiddenText"/>
-      </w:pPr>
-      <w:r>
-        <w:t>{% if not protocol_step_20 %}{{ '' }}{% endif %}</w:t>
-      </w:r>
-    </w:p>
-    <w:p>
-      <w:pPr>
-        <w:pStyle w:val="Heading2"/>
-      </w:pPr>
-      <w:r>
-        <w:t>DATA ANALYSIS</w:t>
-      </w:r>
-    </w:p>
-    <w:p>
-      <w:r>
-        <w:t>{{ data_analysis }}</w:t>
-      </w:r>
-    </w:p>
-    <w:p>
-      <w:pPr>
-        <w:pStyle w:val="Heading2"/>
-      </w:pPr>
-      <w:r>
-        <w:t>DISCLAIMER</w:t>
-      </w:r>
-    </w:p>
-    <w:p>
-      <w:r>
-        <w:t>This material is sold for in-vitro use only in manufacturing and research. This material is not suitable for human use. It is the responsibility of the user to undertake sufficient verification and testing to determine the suitability of each product's application. The statements herein are offered for informational purposes only and are intended to be used solely for your consideration, investigation and verification.</w:t>
       </w:r>
     </w:p>
     <w:tbl>
@@ -1609,9 +1477,6 @@
             <w:tcW w:type="dxa" w:w="2160"/>
           </w:tcPr>
           <w:p>
-            <w:pPr>
-              <w:jc w:val="center"/>
-            </w:pPr>
             <w:r>
               <w:t>1</w:t>
             </w:r>
@@ -1622,11 +1487,8 @@
             <w:tcW w:type="dxa" w:w="2160"/>
           </w:tcPr>
           <w:p>
-            <w:pPr>
-              <w:jc w:val="center"/>
-            </w:pPr>
             <w:r>
-              <w:t>{{ intra_var_sample1_n }}</w:t>
+              <w:t xml:space="preserve">24</w:t>
             </w:r>
           </w:p>
         </w:tc>
@@ -1635,11 +1497,8 @@
             <w:tcW w:type="dxa" w:w="2160"/>
           </w:tcPr>
           <w:p>
-            <w:pPr>
-              <w:jc w:val="center"/>
-            </w:pPr>
             <w:r>
-              <w:t>{{ intra_var_sample1_mean }}</w:t>
+              <w:t xml:space="preserve">145</w:t>
             </w:r>
           </w:p>
         </w:tc>
@@ -1648,11 +1507,8 @@
             <w:tcW w:type="dxa" w:w="2160"/>
           </w:tcPr>
           <w:p>
-            <w:pPr>
-              <w:jc w:val="center"/>
-            </w:pPr>
             <w:r>
-              <w:t>{{ intra_var_sample1_sd }}</w:t>
+              <w:t xml:space="preserve">10.15</w:t>
             </w:r>
           </w:p>
         </w:tc>
@@ -1661,11 +1517,8 @@
             <w:tcW w:type="dxa" w:w="2160"/>
           </w:tcPr>
           <w:p>
-            <w:pPr>
-              <w:jc w:val="center"/>
-            </w:pPr>
             <w:r>
-              <w:t>{{ intra_var_sample1_cv }}</w:t>
+              <w:t xml:space="preserve">7.0%</w:t>
             </w:r>
           </w:p>
         </w:tc>
@@ -1676,9 +1529,6 @@
             <w:tcW w:type="dxa" w:w="2160"/>
           </w:tcPr>
           <w:p>
-            <w:pPr>
-              <w:jc w:val="center"/>
-            </w:pPr>
             <w:r>
               <w:t>2</w:t>
             </w:r>
@@ -1689,11 +1539,8 @@
             <w:tcW w:type="dxa" w:w="2160"/>
           </w:tcPr>
           <w:p>
-            <w:pPr>
-              <w:jc w:val="center"/>
-            </w:pPr>
             <w:r>
-              <w:t>{{ intra_var_sample2_n }}</w:t>
+              <w:t xml:space="preserve">24</w:t>
             </w:r>
           </w:p>
         </w:tc>
@@ -1702,11 +1549,8 @@
             <w:tcW w:type="dxa" w:w="2160"/>
           </w:tcPr>
           <w:p>
-            <w:pPr>
-              <w:jc w:val="center"/>
-            </w:pPr>
             <w:r>
-              <w:t>{{ intra_var_sample2_mean }}</w:t>
+              <w:t xml:space="preserve">618</w:t>
             </w:r>
           </w:p>
         </w:tc>
@@ -1715,11 +1559,8 @@
             <w:tcW w:type="dxa" w:w="2160"/>
           </w:tcPr>
           <w:p>
-            <w:pPr>
-              <w:jc w:val="center"/>
-            </w:pPr>
             <w:r>
-              <w:t>{{ intra_var_sample2_sd }}</w:t>
+              <w:t xml:space="preserve">49.44</w:t>
             </w:r>
           </w:p>
         </w:tc>
@@ -1728,11 +1569,8 @@
             <w:tcW w:type="dxa" w:w="2160"/>
           </w:tcPr>
           <w:p>
-            <w:pPr>
-              <w:jc w:val="center"/>
-            </w:pPr>
             <w:r>
-              <w:t>{{ intra_var_sample2_cv }}</w:t>
+              <w:t xml:space="preserve">8.0%</w:t>
             </w:r>
           </w:p>
         </w:tc>
@@ -1743,9 +1581,6 @@
             <w:tcW w:type="dxa" w:w="2160"/>
           </w:tcPr>
           <w:p>
-            <w:pPr>
-              <w:jc w:val="center"/>
-            </w:pPr>
             <w:r>
               <w:t>3</w:t>
             </w:r>
@@ -1756,11 +1591,8 @@
             <w:tcW w:type="dxa" w:w="2160"/>
           </w:tcPr>
           <w:p>
-            <w:pPr>
-              <w:jc w:val="center"/>
-            </w:pPr>
             <w:r>
-              <w:t>{{ intra_var_sample3_n }}</w:t>
+              <w:t xml:space="preserve">24</w:t>
             </w:r>
           </w:p>
         </w:tc>
@@ -1769,11 +1601,8 @@
             <w:tcW w:type="dxa" w:w="2160"/>
           </w:tcPr>
           <w:p>
-            <w:pPr>
-              <w:jc w:val="center"/>
-            </w:pPr>
             <w:r>
-              <w:t>{{ intra_var_sample3_mean }}</w:t>
+              <w:t xml:space="preserve">1426</w:t>
             </w:r>
           </w:p>
         </w:tc>
@@ -1782,11 +1611,8 @@
             <w:tcW w:type="dxa" w:w="2160"/>
           </w:tcPr>
           <w:p>
-            <w:pPr>
-              <w:jc w:val="center"/>
-            </w:pPr>
             <w:r>
-              <w:t>{{ intra_var_sample3_sd }}</w:t>
+              <w:t xml:space="preserve">128.34</w:t>
             </w:r>
           </w:p>
         </w:tc>
@@ -1795,11 +1621,8 @@
             <w:tcW w:type="dxa" w:w="2160"/>
           </w:tcPr>
           <w:p>
-            <w:pPr>
-              <w:jc w:val="center"/>
-            </w:pPr>
             <w:r>
-              <w:t>{{ intra_var_sample3_cv }}</w:t>
+              <w:t xml:space="preserve">9.0%</w:t>
             </w:r>
           </w:p>
         </w:tc>
@@ -1913,9 +1736,6 @@
             <w:tcW w:type="dxa" w:w="2160"/>
           </w:tcPr>
           <w:p>
-            <w:pPr>
-              <w:jc w:val="center"/>
-            </w:pPr>
             <w:r>
               <w:t>1</w:t>
             </w:r>
@@ -1926,11 +1746,8 @@
             <w:tcW w:type="dxa" w:w="2160"/>
           </w:tcPr>
           <w:p>
-            <w:pPr>
-              <w:jc w:val="center"/>
-            </w:pPr>
             <w:r>
-              <w:t>{{ inter_var_sample1_n }}</w:t>
+              <w:t xml:space="preserve">24</w:t>
             </w:r>
           </w:p>
         </w:tc>
@@ -1939,11 +1756,8 @@
             <w:tcW w:type="dxa" w:w="2160"/>
           </w:tcPr>
           <w:p>
-            <w:pPr>
-              <w:jc w:val="center"/>
-            </w:pPr>
             <w:r>
-              <w:t>{{ inter_var_sample1_mean }}</w:t>
+              <w:t xml:space="preserve">145</w:t>
             </w:r>
           </w:p>
         </w:tc>
@@ -1952,11 +1766,8 @@
             <w:tcW w:type="dxa" w:w="2160"/>
           </w:tcPr>
           <w:p>
-            <w:pPr>
-              <w:jc w:val="center"/>
-            </w:pPr>
             <w:r>
-              <w:t>{{ inter_var_sample1_sd }}</w:t>
+              <w:t xml:space="preserve">10.15</w:t>
             </w:r>
           </w:p>
         </w:tc>
@@ -1965,11 +1776,8 @@
             <w:tcW w:type="dxa" w:w="2160"/>
           </w:tcPr>
           <w:p>
-            <w:pPr>
-              <w:jc w:val="center"/>
-            </w:pPr>
             <w:r>
-              <w:t>{{ inter_var_sample1_cv }}</w:t>
+              <w:t xml:space="preserve">7.0%</w:t>
             </w:r>
           </w:p>
         </w:tc>
@@ -1980,9 +1788,6 @@
             <w:tcW w:type="dxa" w:w="2160"/>
           </w:tcPr>
           <w:p>
-            <w:pPr>
-              <w:jc w:val="center"/>
-            </w:pPr>
             <w:r>
               <w:t>2</w:t>
             </w:r>
@@ -1993,11 +1798,8 @@
             <w:tcW w:type="dxa" w:w="2160"/>
           </w:tcPr>
           <w:p>
-            <w:pPr>
-              <w:jc w:val="center"/>
-            </w:pPr>
             <w:r>
-              <w:t>{{ inter_var_sample2_n }}</w:t>
+              <w:t xml:space="preserve">24</w:t>
             </w:r>
           </w:p>
         </w:tc>
@@ -2006,11 +1808,8 @@
             <w:tcW w:type="dxa" w:w="2160"/>
           </w:tcPr>
           <w:p>
-            <w:pPr>
-              <w:jc w:val="center"/>
-            </w:pPr>
             <w:r>
-              <w:t>{{ inter_var_sample2_mean }}</w:t>
+              <w:t xml:space="preserve">618</w:t>
             </w:r>
           </w:p>
         </w:tc>
@@ -2019,11 +1818,8 @@
             <w:tcW w:type="dxa" w:w="2160"/>
           </w:tcPr>
           <w:p>
-            <w:pPr>
-              <w:jc w:val="center"/>
-            </w:pPr>
             <w:r>
-              <w:t>{{ inter_var_sample2_sd }}</w:t>
+              <w:t xml:space="preserve">49.44</w:t>
             </w:r>
           </w:p>
         </w:tc>
@@ -2032,11 +1828,8 @@
             <w:tcW w:type="dxa" w:w="2160"/>
           </w:tcPr>
           <w:p>
-            <w:pPr>
-              <w:jc w:val="center"/>
-            </w:pPr>
             <w:r>
-              <w:t>{{ inter_var_sample2_cv }}</w:t>
+              <w:t xml:space="preserve">8.0%</w:t>
             </w:r>
           </w:p>
         </w:tc>
@@ -2047,9 +1840,6 @@
             <w:tcW w:type="dxa" w:w="2160"/>
           </w:tcPr>
           <w:p>
-            <w:pPr>
-              <w:jc w:val="center"/>
-            </w:pPr>
             <w:r>
               <w:t>3</w:t>
             </w:r>
@@ -2060,11 +1850,8 @@
             <w:tcW w:type="dxa" w:w="2160"/>
           </w:tcPr>
           <w:p>
-            <w:pPr>
-              <w:jc w:val="center"/>
-            </w:pPr>
             <w:r>
-              <w:t>{{ inter_var_sample3_n }}</w:t>
+              <w:t xml:space="preserve">24</w:t>
             </w:r>
           </w:p>
         </w:tc>
@@ -2073,11 +1860,8 @@
             <w:tcW w:type="dxa" w:w="2160"/>
           </w:tcPr>
           <w:p>
-            <w:pPr>
-              <w:jc w:val="center"/>
-            </w:pPr>
             <w:r>
-              <w:t>{{ inter_var_sample3_mean }}</w:t>
+              <w:t xml:space="preserve">1426</w:t>
             </w:r>
           </w:p>
         </w:tc>
@@ -2086,11 +1870,8 @@
             <w:tcW w:type="dxa" w:w="2160"/>
           </w:tcPr>
           <w:p>
-            <w:pPr>
-              <w:jc w:val="center"/>
-            </w:pPr>
             <w:r>
-              <w:t>{{ inter_var_sample3_sd }}</w:t>
+              <w:t xml:space="preserve">128.34</w:t>
             </w:r>
           </w:p>
         </w:tc>
@@ -2099,17 +1880,13 @@
             <w:tcW w:type="dxa" w:w="2160"/>
           </w:tcPr>
           <w:p>
-            <w:pPr>
-              <w:jc w:val="center"/>
-            </w:pPr>
             <w:r>
-              <w:t>{{ inter_var_sample3_cv }}</w:t>
+              <w:t xml:space="preserve">9.0%</w:t>
             </w:r>
           </w:p>
         </w:tc>
       </w:tr>
     </w:tbl>
-    <w:p/>
     <w:p>
       <w:pPr>
         <w:pStyle w:val="Heading2"/>
@@ -2281,7 +2058,7 @@
               <w:jc w:val="center"/>
             </w:pPr>
             <w:r>
-              <w:t>{{ repro_sample1_lot1 }}</w:t>
+              <w:t>150</w:t>
             </w:r>
           </w:p>
         </w:tc>
@@ -2294,7 +2071,7 @@
               <w:jc w:val="center"/>
             </w:pPr>
             <w:r>
-              <w:t>{{ repro_sample1_lot2 }}</w:t>
+              <w:t>154</w:t>
             </w:r>
           </w:p>
         </w:tc>
@@ -2307,7 +2084,7 @@
               <w:jc w:val="center"/>
             </w:pPr>
             <w:r>
-              <w:t>{{ repro_sample1_lot3 }}</w:t>
+              <w:t>170</w:t>
             </w:r>
           </w:p>
         </w:tc>
@@ -2320,7 +2097,7 @@
               <w:jc w:val="center"/>
             </w:pPr>
             <w:r>
-              <w:t>{{ repro_sample1_lot4 }}</w:t>
+              <w:t>150</w:t>
             </w:r>
           </w:p>
         </w:tc>
@@ -2333,7 +2110,7 @@
               <w:jc w:val="center"/>
             </w:pPr>
             <w:r>
-              <w:t>{{ repro_sample1_mean }}</w:t>
+              <w:t>156</w:t>
             </w:r>
           </w:p>
         </w:tc>
@@ -2346,7 +2123,7 @@
               <w:jc w:val="center"/>
             </w:pPr>
             <w:r>
-              <w:t>{{ repro_sample1_cv }}</w:t>
+              <w:t>5.2%</w:t>
             </w:r>
           </w:p>
         </w:tc>
@@ -2377,7 +2154,7 @@
               <w:jc w:val="center"/>
             </w:pPr>
             <w:r>
-              <w:t>{{ repro_sample2_lot1 }}</w:t>
+              <w:t>602</w:t>
             </w:r>
           </w:p>
         </w:tc>
@@ -2390,7 +2167,7 @@
               <w:jc w:val="center"/>
             </w:pPr>
             <w:r>
-              <w:t>{{ repro_sample2_lot2 }}</w:t>
+              <w:t>649</w:t>
             </w:r>
           </w:p>
         </w:tc>
@@ -2403,7 +2180,7 @@
               <w:jc w:val="center"/>
             </w:pPr>
             <w:r>
-              <w:t>{{ repro_sample2_lot3 }}</w:t>
+              <w:t>645</w:t>
             </w:r>
           </w:p>
         </w:tc>
@@ -2416,7 +2193,7 @@
               <w:jc w:val="center"/>
             </w:pPr>
             <w:r>
-              <w:t>{{ repro_sample2_lot4 }}</w:t>
+              <w:t>637</w:t>
             </w:r>
           </w:p>
         </w:tc>
@@ -2429,7 +2206,7 @@
               <w:jc w:val="center"/>
             </w:pPr>
             <w:r>
-              <w:t>{{ repro_sample2_mean }}</w:t>
+              <w:t>633</w:t>
             </w:r>
           </w:p>
         </w:tc>
@@ -2442,7 +2219,7 @@
               <w:jc w:val="center"/>
             </w:pPr>
             <w:r>
-              <w:t>{{ repro_sample2_cv }}</w:t>
+              <w:t>2.9%</w:t>
             </w:r>
           </w:p>
         </w:tc>
@@ -2473,7 +2250,7 @@
               <w:jc w:val="center"/>
             </w:pPr>
             <w:r>
-              <w:t>{{ repro_sample3_lot1 }}</w:t>
+              <w:t>1476</w:t>
             </w:r>
           </w:p>
         </w:tc>
@@ -2486,7 +2263,7 @@
               <w:jc w:val="center"/>
             </w:pPr>
             <w:r>
-              <w:t>{{ repro_sample3_lot2 }}</w:t>
+              <w:t>1672</w:t>
             </w:r>
           </w:p>
         </w:tc>
@@ -2499,7 +2276,7 @@
               <w:jc w:val="center"/>
             </w:pPr>
             <w:r>
-              <w:t>{{ repro_sample3_lot3 }}</w:t>
+              <w:t>1722</w:t>
             </w:r>
           </w:p>
         </w:tc>
@@ -2512,7 +2289,7 @@
               <w:jc w:val="center"/>
             </w:pPr>
             <w:r>
-              <w:t>{{ repro_sample3_lot4 }}</w:t>
+              <w:t>1744</w:t>
             </w:r>
           </w:p>
         </w:tc>
@@ -2525,7 +2302,7 @@
               <w:jc w:val="center"/>
             </w:pPr>
             <w:r>
-              <w:t>{{ repro_sample3_mean }}</w:t>
+              <w:t>1654</w:t>
             </w:r>
           </w:p>
         </w:tc>
@@ -2538,402 +2315,13 @@
               <w:jc w:val="center"/>
             </w:pPr>
             <w:r>
-              <w:t>{{ repro_sample3_cv }}</w:t>
+              <w:t>7.2%</w:t>
             </w:r>
           </w:p>
         </w:tc>
       </w:tr>
     </w:tbl>
-    <w:tbl>
-      <w:tblPr>
-        <w:tblStyle w:val="TableGrid"/>
-        <w:tblW w:type="auto" w:w="0"/>
-        <w:jc w:val="center"/>
-        <w:tblLook w:firstColumn="1" w:firstRow="1" w:lastColumn="0" w:lastRow="0" w:noHBand="0" w:noVBand="1" w:val="04A0"/>
-      </w:tblPr>
-      <w:tblGrid>
-        <w:gridCol w:w="1200"/>
-        <w:gridCol w:w="1200"/>
-        <w:gridCol w:w="1200"/>
-        <w:gridCol w:w="1200"/>
-        <w:gridCol w:w="1200"/>
-        <w:gridCol w:w="1200"/>
-        <w:gridCol w:w="1200"/>
-        <w:gridCol w:w="1200"/>
-        <w:gridCol w:w="1200"/>
-      </w:tblGrid>
-      <w:tr>
-        <w:tc>
-          <w:tcPr>
-            <w:tcW w:type="dxa" w:w="1200"/>
-          </w:tcPr>
-          <w:p>
-            <w:pPr>
-              <w:jc w:val="center"/>
-            </w:pPr>
-            <w:r>
-              <w:rPr>
-                <w:b/>
-              </w:rPr>
-              <w:t>Concentration (pg/ml)</w:t>
-            </w:r>
-          </w:p>
-        </w:tc>
-        <w:tc>
-          <w:tcPr>
-            <w:tcW w:type="dxa" w:w="1200"/>
-          </w:tcPr>
-          <w:p>
-            <w:pPr>
-              <w:jc w:val="center"/>
-            </w:pPr>
-            <w:r>
-              <w:rPr>
-                <w:b/>
-              </w:rPr>
-              <w:t>{{ std_conc_1|default('') }}</w:t>
-            </w:r>
-          </w:p>
-        </w:tc>
-        <w:tc>
-          <w:tcPr>
-            <w:tcW w:type="dxa" w:w="1200"/>
-          </w:tcPr>
-          <w:p>
-            <w:pPr>
-              <w:jc w:val="center"/>
-            </w:pPr>
-            <w:r>
-              <w:rPr>
-                <w:b/>
-              </w:rPr>
-              <w:t>{{ std_conc_2|default('') }}</w:t>
-            </w:r>
-          </w:p>
-        </w:tc>
-        <w:tc>
-          <w:tcPr>
-            <w:tcW w:type="dxa" w:w="1200"/>
-          </w:tcPr>
-          <w:p>
-            <w:pPr>
-              <w:jc w:val="center"/>
-            </w:pPr>
-            <w:r>
-              <w:rPr>
-                <w:b/>
-              </w:rPr>
-              <w:t>{{ std_conc_3|default('') }}</w:t>
-            </w:r>
-          </w:p>
-        </w:tc>
-        <w:tc>
-          <w:tcPr>
-            <w:tcW w:type="dxa" w:w="1200"/>
-          </w:tcPr>
-          <w:p>
-            <w:pPr>
-              <w:jc w:val="center"/>
-            </w:pPr>
-            <w:r>
-              <w:rPr>
-                <w:b/>
-              </w:rPr>
-              <w:t>{{ std_conc_4|default('') }}</w:t>
-            </w:r>
-          </w:p>
-        </w:tc>
-        <w:tc>
-          <w:tcPr>
-            <w:tcW w:type="dxa" w:w="1200"/>
-          </w:tcPr>
-          <w:p>
-            <w:pPr>
-              <w:jc w:val="center"/>
-            </w:pPr>
-            <w:r>
-              <w:rPr>
-                <w:b/>
-              </w:rPr>
-              <w:t>{{ std_conc_5|default('') }}</w:t>
-            </w:r>
-          </w:p>
-        </w:tc>
-        <w:tc>
-          <w:tcPr>
-            <w:tcW w:type="dxa" w:w="1200"/>
-          </w:tcPr>
-          <w:p>
-            <w:pPr>
-              <w:jc w:val="center"/>
-            </w:pPr>
-            <w:r>
-              <w:rPr>
-                <w:b/>
-              </w:rPr>
-              <w:t>{{ std_conc_6|default('') }}</w:t>
-            </w:r>
-          </w:p>
-        </w:tc>
-        <w:tc>
-          <w:tcPr>
-            <w:tcW w:type="dxa" w:w="1200"/>
-          </w:tcPr>
-          <w:p>
-            <w:pPr>
-              <w:jc w:val="center"/>
-            </w:pPr>
-            <w:r>
-              <w:rPr>
-                <w:b/>
-              </w:rPr>
-              <w:t>{{ std_conc_7|default('') }}</w:t>
-            </w:r>
-          </w:p>
-        </w:tc>
-        <w:tc>
-          <w:tcPr>
-            <w:tcW w:type="dxa" w:w="1200"/>
-          </w:tcPr>
-          <w:p>
-            <w:pPr>
-              <w:jc w:val="center"/>
-            </w:pPr>
-            <w:r>
-              <w:rPr>
-                <w:b/>
-              </w:rPr>
-              <w:t>{{ std_conc_8|default('') }}</w:t>
-            </w:r>
-          </w:p>
-        </w:tc>
-      </w:tr>
-      <w:tr>
-        <w:tc>
-          <w:tcPr>
-            <w:tcW w:type="dxa" w:w="1200"/>
-          </w:tcPr>
-          <w:p>
-            <w:pPr>
-              <w:jc w:val="center"/>
-            </w:pPr>
-            <w:r>
-              <w:t>O.D.</w:t>
-            </w:r>
-          </w:p>
-        </w:tc>
-        <w:tc>
-          <w:tcPr>
-            <w:tcW w:type="dxa" w:w="1200"/>
-          </w:tcPr>
-          <w:p>
-            <w:pPr>
-              <w:jc w:val="center"/>
-            </w:pPr>
-            <w:r>
-              <w:t>{{ std_od_1|default('') }}</w:t>
-            </w:r>
-          </w:p>
-        </w:tc>
-        <w:tc>
-          <w:tcPr>
-            <w:tcW w:type="dxa" w:w="1200"/>
-          </w:tcPr>
-          <w:p>
-            <w:pPr>
-              <w:jc w:val="center"/>
-            </w:pPr>
-            <w:r>
-              <w:t>{{ std_od_2|default('') }}</w:t>
-            </w:r>
-          </w:p>
-        </w:tc>
-        <w:tc>
-          <w:tcPr>
-            <w:tcW w:type="dxa" w:w="1200"/>
-          </w:tcPr>
-          <w:p>
-            <w:pPr>
-              <w:jc w:val="center"/>
-            </w:pPr>
-            <w:r>
-              <w:t>{{ std_od_3|default('') }}</w:t>
-            </w:r>
-          </w:p>
-        </w:tc>
-        <w:tc>
-          <w:tcPr>
-            <w:tcW w:type="dxa" w:w="1200"/>
-          </w:tcPr>
-          <w:p>
-            <w:pPr>
-              <w:jc w:val="center"/>
-            </w:pPr>
-            <w:r>
-              <w:t>{{ std_od_4|default('') }}</w:t>
-            </w:r>
-          </w:p>
-        </w:tc>
-        <w:tc>
-          <w:tcPr>
-            <w:tcW w:type="dxa" w:w="1200"/>
-          </w:tcPr>
-          <w:p>
-            <w:pPr>
-              <w:jc w:val="center"/>
-            </w:pPr>
-            <w:r>
-              <w:t>{{ std_od_5|default('') }}</w:t>
-            </w:r>
-          </w:p>
-        </w:tc>
-        <w:tc>
-          <w:tcPr>
-            <w:tcW w:type="dxa" w:w="1200"/>
-          </w:tcPr>
-          <w:p>
-            <w:pPr>
-              <w:jc w:val="center"/>
-            </w:pPr>
-            <w:r>
-              <w:t>{{ std_od_6|default('') }}</w:t>
-            </w:r>
-          </w:p>
-        </w:tc>
-        <w:tc>
-          <w:tcPr>
-            <w:tcW w:type="dxa" w:w="1200"/>
-          </w:tcPr>
-          <w:p>
-            <w:pPr>
-              <w:jc w:val="center"/>
-            </w:pPr>
-            <w:r>
-              <w:t>{{ std_od_7|default('') }}</w:t>
-            </w:r>
-          </w:p>
-        </w:tc>
-        <w:tc>
-          <w:tcPr>
-            <w:tcW w:type="dxa" w:w="1200"/>
-          </w:tcPr>
-          <w:p>
-            <w:pPr>
-              <w:jc w:val="center"/>
-            </w:pPr>
-            <w:r>
-              <w:t>{{ std_od_8|default('') }}</w:t>
-            </w:r>
-          </w:p>
-        </w:tc>
-      </w:tr>
-    </w:tbl>
-    <w:p>
-      <w:pPr>
-        <w:pStyle w:val="ListBullet"/>
-        <w:ind w:left="360" w:firstLine="0"/>
-        <w:jc w:val="left"/>
-      </w:pPr>
-      <w:r>
-        <w:t xml:space="preserve">• </w:t>
-      </w:r>
-      <w:r>
-        <w:t>Microplate reader capable of reading absorbance at 450 nm. Incubator.</w:t>
-      </w:r>
-    </w:p>
-    <w:p>
-      <w:pPr>
-        <w:pStyle w:val="ListBullet"/>
-        <w:ind w:left="360" w:firstLine="0"/>
-        <w:jc w:val="left"/>
-      </w:pPr>
-      <w:r>
-        <w:t xml:space="preserve">• </w:t>
-      </w:r>
-      <w:r>
-        <w:t>Automated plate washer (optional)</w:t>
-      </w:r>
-    </w:p>
-    <w:p>
-      <w:pPr>
-        <w:pStyle w:val="ListBullet"/>
-        <w:ind w:left="360" w:firstLine="0"/>
-        <w:jc w:val="left"/>
-      </w:pPr>
-      <w:r>
-        <w:t xml:space="preserve">• </w:t>
-      </w:r>
-      <w:r>
-        <w:t>Pipettes and pipette tips capable of precisely dispensing 0.5 µl through 1 ml volumes of aqueous solutions. Multichannel pipettes are recommended for a large numbers of samples.</w:t>
-      </w:r>
-    </w:p>
-    <w:p>
-      <w:pPr>
-        <w:pStyle w:val="ListBullet"/>
-        <w:ind w:left="360" w:firstLine="0"/>
-        <w:jc w:val="left"/>
-      </w:pPr>
-      <w:r>
-        <w:t xml:space="preserve">• </w:t>
-      </w:r>
-      <w:r>
-        <w:t>Deionized or distilled water. 500 ml graduated cylinders. Test tubes for dilution.</w:t>
-      </w:r>
-    </w:p>
-    <w:p>
-      <w:pPr>
-        <w:pStyle w:val="ListBullet"/>
-        <w:ind w:left="360" w:firstLine="0"/>
-        <w:jc w:val="left"/>
-      </w:pPr>
-      <w:r>
-        <w:t xml:space="preserve">• </w:t>
-      </w:r>
-      <w:r>
-        <w:t>Microplate reader capable of measuring absorbance at 450 nm</w:t>
-      </w:r>
-    </w:p>
-    <w:p>
-      <w:pPr>
-        <w:pStyle w:val="ListBullet"/>
-        <w:ind w:left="360" w:firstLine="0"/>
-        <w:jc w:val="left"/>
-      </w:pPr>
-      <w:r>
-        <w:t xml:space="preserve">• </w:t>
-      </w:r>
-      <w:r>
-        <w:t>Adjustable pipettes and pipette tips</w:t>
-      </w:r>
-    </w:p>
-    <w:p>
-      <w:pPr>
-        <w:pStyle w:val="ListBullet"/>
-        <w:ind w:left="360" w:firstLine="0"/>
-        <w:jc w:val="left"/>
-      </w:pPr>
-      <w:r>
-        <w:t xml:space="preserve">• </w:t>
-      </w:r>
-      <w:r>
-        <w:t>Test tubes for dilution</w:t>
-      </w:r>
-    </w:p>
-    <w:p>
-      <w:pPr>
-        <w:pStyle w:val="ListBullet"/>
-        <w:ind w:left="360" w:firstLine="0"/>
-        <w:jc w:val="left"/>
-      </w:pPr>
-      <w:r>
-        <w:t xml:space="preserve">• </w:t>
-      </w:r>
-      <w:r>
-        <w:t>Deionized or distilled water</w:t>
-      </w:r>
-    </w:p>
     <w:sectPr>
-      <w:footerReference w:type="default" r:id="rId9"/>
       <w:pgSz w:w="12240" w:h="15840"/>
       <w:pgMar w:top="720" w:right="720" w:bottom="720" w:left="720" w:header="720" w:footer="720" w:gutter="0"/>
       <w:cols w:space="720"/>
@@ -2941,38 +2329,6 @@
     </w:sectPr>
   </w:body>
 </w:document>
-</file>
-
-<file path=word/footer1.xml><?xml version="1.0" encoding="utf-8"?>
-<w:ftr xmlns:m="http://schemas.openxmlformats.org/officeDocument/2006/math" xmlns:mc="http://schemas.openxmlformats.org/markup-compatibility/2006" xmlns:mo="http://schemas.microsoft.com/office/mac/office/2008/main" xmlns:mv="urn:schemas-microsoft-com:mac:vml" xmlns:o="urn:schemas-microsoft-com:office:office" xmlns:r="http://schemas.openxmlformats.org/officeDocument/2006/relationships" xmlns:v="urn:schemas-microsoft-com:vml" xmlns:w10="urn:schemas-microsoft-com:office:word" xmlns:w14="http://schemas.microsoft.com/office/word/2010/wordml" xmlns:w="http://schemas.openxmlformats.org/wordprocessingml/2006/main" xmlns:wne="http://schemas.microsoft.com/office/word/2006/wordml" xmlns:wp14="http://schemas.microsoft.com/office/word/2010/wordprocessingDrawing" xmlns:wp="http://schemas.openxmlformats.org/drawingml/2006/wordprocessingDrawing" xmlns:wpc="http://schemas.microsoft.com/office/word/2010/wordprocessingCanvas" xmlns:wpg="http://schemas.microsoft.com/office/word/2010/wordprocessingGroup" xmlns:wpi="http://schemas.microsoft.com/office/word/2010/wordprocessingInk" xmlns:wps="http://schemas.microsoft.com/office/word/2010/wordprocessingShape" mc:Ignorable="w14 wp14">
-  <w:p>
-    <w:pPr>
-      <w:pStyle w:val="FooterInfoStyle"/>
-      <w:jc w:val="left"/>
-    </w:pPr>
-    <w:r>
-      <w:t>www.innov-research.com</w:t>
-    </w:r>
-  </w:p>
-  <w:p>
-    <w:pPr>
-      <w:pStyle w:val="FooterInfoStyle"/>
-      <w:jc w:val="left"/>
-    </w:pPr>
-    <w:r>
-      <w:t>Ph: 248.896.0145 | Fx: 248.896.0149</w:t>
-    </w:r>
-  </w:p>
-  <w:p>
-    <w:pPr>
-      <w:pStyle w:val="FooterCompanyStyle"/>
-      <w:jc w:val="right"/>
-    </w:pPr>
-    <w:r>
-      <w:t>Innovative Research, Inc.</w:t>
-    </w:r>
-  </w:p>
-</w:ftr>
 </file>
 
 <file path=word/numbering.xml><?xml version="1.0" encoding="utf-8"?>
@@ -3338,13 +2694,6 @@
     <w:name w:val="Normal"/>
     <w:qFormat/>
     <w:rsid w:val="00FC693F"/>
-    <w:pPr>
-      <w:spacing w:before="0" w:after="160" w:line="276" w:lineRule="auto"/>
-    </w:pPr>
-    <w:rPr>
-      <w:rFonts w:ascii="Calibri" w:hAnsi="Calibri"/>
-      <w:sz w:val="22"/>
-    </w:rPr>
   </w:style>
   <w:style w:type="paragraph" w:styleId="Header">
     <w:name w:val="header"/>
@@ -3402,15 +2751,14 @@
       <w:keepNext/>
       <w:keepLines/>
       <w:spacing w:before="480" w:after="0"/>
-      <w:jc w:val="center"/>
       <w:outlineLvl w:val="0"/>
     </w:pPr>
     <w:rPr>
-      <w:rFonts w:asciiTheme="majorHAnsi" w:eastAsiaTheme="majorEastAsia" w:hAnsiTheme="majorHAnsi" w:cstheme="majorBidi" w:ascii="Calibri" w:hAnsi="Calibri"/>
+      <w:rFonts w:asciiTheme="majorHAnsi" w:eastAsiaTheme="majorEastAsia" w:hAnsiTheme="majorHAnsi" w:cstheme="majorBidi"/>
       <w:b/>
       <w:bCs/>
       <w:color w:val="365F91" w:themeColor="accent1" w:themeShade="BF"/>
-      <w:sz w:val="72"/>
+      <w:sz w:val="28"/>
       <w:szCs w:val="28"/>
     </w:rPr>
   </w:style>
@@ -3430,12 +2778,11 @@
       <w:outlineLvl w:val="1"/>
     </w:pPr>
     <w:rPr>
-      <w:rFonts w:asciiTheme="majorHAnsi" w:eastAsiaTheme="majorEastAsia" w:hAnsiTheme="majorHAnsi" w:cstheme="majorBidi" w:ascii="Calibri" w:hAnsi="Calibri"/>
+      <w:rFonts w:asciiTheme="majorHAnsi" w:eastAsiaTheme="majorEastAsia" w:hAnsiTheme="majorHAnsi" w:cstheme="majorBidi"/>
       <w:b/>
       <w:bCs/>
-      <w:caps/>
-      <w:color w:val="0046B4"/>
-      <w:sz w:val="24"/>
+      <w:color w:val="4F81BD" w:themeColor="accent1"/>
+      <w:sz w:val="26"/>
       <w:szCs w:val="26"/>
     </w:rPr>
   </w:style>
@@ -3874,13 +3221,8 @@
       <w:numPr>
         <w:numId w:val="1"/>
       </w:numPr>
-      <w:ind w:left="360" w:hanging="360"/>
       <w:contextualSpacing/>
     </w:pPr>
-    <w:rPr>
-      <w:rFonts w:ascii="Calibri" w:hAnsi="Calibri"/>
-      <w:sz w:val="22"/>
-    </w:rPr>
   </w:style>
   <w:style w:type="paragraph" w:styleId="ListBullet2">
     <w:name w:val="List Bullet 2"/>
@@ -3918,13 +3260,8 @@
       <w:numPr>
         <w:numId w:val="5"/>
       </w:numPr>
-      <w:ind w:left="360" w:hanging="360"/>
       <w:contextualSpacing/>
     </w:pPr>
-    <w:rPr>
-      <w:rFonts w:ascii="Calibri" w:hAnsi="Calibri"/>
-      <w:sz w:val="22"/>
-    </w:rPr>
   </w:style>
   <w:style w:type="paragraph" w:styleId="ListNumber2">
     <w:name w:val="List Number 2"/>
@@ -15039,35 +14376,6 @@
         <w:shd w:val="clear" w:color="auto" w:fill="FBCAA2" w:themeFill="accent6" w:themeFillTint="7F"/>
       </w:tcPr>
     </w:tblStylePr>
-  </w:style>
-  <w:style w:type="paragraph" w:customStyle="1" w:styleId="HiddenText">
-    <w:name w:val="Hidden Text"/>
-    <w:basedOn w:val="Normal"/>
-    <w:uiPriority w:val="99"/>
-    <w:semiHidden/>
-    <w:rPr>
-      <w:color w:val="C8C8C8"/>
-      <w:sz w:val="16"/>
-    </w:rPr>
-  </w:style>
-  <w:style w:type="paragraph" w:customStyle="1" w:styleId="FooterCompanyStyle">
-    <w:name w:val="Footer Company Style"/>
-    <w:rPr>
-      <w:rFonts w:ascii="Calibri" w:hAnsi="Calibri"/>
-      <w:b/>
-      <w:sz w:val="48"/>
-    </w:rPr>
-  </w:style>
-  <w:style w:type="paragraph" w:customStyle="1" w:styleId="FooterInfoStyle">
-    <w:name w:val="Footer Info Style"/>
-    <w:rPr>
-      <w:rFonts w:ascii="Open Sans Light" w:hAnsi="Open Sans Light"/>
-      <w:sz w:val="24"/>
-    </w:rPr>
-  </w:style>
-  <w:style w:type="table" w:customStyle="1" w:styleId="CleanTableStyle">
-    <w:name w:val="Clean Table Style"/>
-    <w:basedOn w:val="TableGrid"/>
   </w:style>
 </w:styles>
 </file>

</xml_diff>